<commit_message>
Email sign up content added to sign up file
</commit_message>
<xml_diff>
--- a/Sign_up.docx
+++ b/Sign_up.docx
@@ -1,6 +1,6 @@
 
 <file path=word/document.xml><?xml version="1.0" encoding="utf-8"?>
-<w:document xmlns:ve="http://schemas.openxmlformats.org/markup-compatibility/2006" xmlns:o="urn:schemas-microsoft-com:office:office" xmlns:r="http://schemas.openxmlformats.org/officeDocument/2006/relationships" xmlns:m="http://schemas.openxmlformats.org/officeDocument/2006/math" xmlns:v="urn:schemas-microsoft-com:vml" xmlns:wp="http://schemas.openxmlformats.org/drawingml/2006/wordprocessingDrawing" xmlns:w10="urn:schemas-microsoft-com:office:word" xmlns:w="http://schemas.openxmlformats.org/wordprocessingml/2006/main" xmlns:wne="http://schemas.microsoft.com/office/word/2006/wordml">
+<w:document xmlns:wpc="http://schemas.microsoft.com/office/word/2010/wordprocessingCanvas" xmlns:mc="http://schemas.openxmlformats.org/markup-compatibility/2006" xmlns:o="urn:schemas-microsoft-com:office:office" xmlns:r="http://schemas.openxmlformats.org/officeDocument/2006/relationships" xmlns:m="http://schemas.openxmlformats.org/officeDocument/2006/math" xmlns:v="urn:schemas-microsoft-com:vml" xmlns:wp14="http://schemas.microsoft.com/office/word/2010/wordprocessingDrawing" xmlns:wp="http://schemas.openxmlformats.org/drawingml/2006/wordprocessingDrawing" xmlns:w10="urn:schemas-microsoft-com:office:word" xmlns:w="http://schemas.openxmlformats.org/wordprocessingml/2006/main" xmlns:w14="http://schemas.microsoft.com/office/word/2010/wordml" xmlns:w15="http://schemas.microsoft.com/office/word/2012/wordml" xmlns:wpg="http://schemas.microsoft.com/office/word/2010/wordprocessingGroup" xmlns:wpi="http://schemas.microsoft.com/office/word/2010/wordprocessingInk" xmlns:wne="http://schemas.microsoft.com/office/word/2006/wordml" xmlns:wps="http://schemas.microsoft.com/office/word/2010/wordprocessingShape" mc:Ignorable="w14 w15 wp14">
   <w:background w:color="FFFFFF" w:themeColor="background1"/>
   <w:body>
     <w:p>
@@ -10,14 +10,14 @@
         <w:jc w:val="both"/>
         <w:rPr>
           <w:b/>
-          <w:color w:val="373737"/>
+          <w:color w:val="000000" w:themeColor="text1"/>
           <w:sz w:val="48"/>
           <w:szCs w:val="48"/>
         </w:rPr>
       </w:pPr>
       <w:r>
         <w:rPr>
-          <w:color w:val="373737"/>
+          <w:color w:val="000000" w:themeColor="text1"/>
           <w:sz w:val="48"/>
           <w:szCs w:val="48"/>
         </w:rPr>
@@ -25,7 +25,7 @@
       </w:r>
       <w:r>
         <w:rPr>
-          <w:color w:val="373737"/>
+          <w:color w:val="000000" w:themeColor="text1"/>
           <w:sz w:val="48"/>
           <w:szCs w:val="48"/>
         </w:rPr>
@@ -34,11 +34,22 @@
       <w:r>
         <w:rPr>
           <w:b/>
-          <w:color w:val="373737"/>
+          <w:color w:val="000000" w:themeColor="text1"/>
           <w:sz w:val="48"/>
           <w:szCs w:val="48"/>
         </w:rPr>
-        <w:t>Sign up using Phone Number</w:t>
+        <w:t>Sign up using</w:t>
+      </w:r>
+      <w:bookmarkStart w:id="0" w:name="_GoBack"/>
+      <w:bookmarkEnd w:id="0"/>
+      <w:r>
+        <w:rPr>
+          <w:b/>
+          <w:color w:val="000000" w:themeColor="text1"/>
+          <w:sz w:val="48"/>
+          <w:szCs w:val="48"/>
+        </w:rPr>
+        <w:t xml:space="preserve"> Phone Number</w:t>
       </w:r>
     </w:p>
     <w:p>
@@ -47,36 +58,18 @@
         <w:shd w:val="clear" w:color="auto" w:fill="FFFFFF"/>
         <w:jc w:val="both"/>
         <w:rPr>
-          <w:color w:val="373737"/>
-          <w:sz w:val="28"/>
-          <w:szCs w:val="28"/>
-        </w:rPr>
-      </w:pPr>
-      <w:r>
-        <w:rPr>
-          <w:color w:val="373737"/>
-          <w:sz w:val="28"/>
-          <w:szCs w:val="28"/>
-        </w:rPr>
-        <w:t xml:space="preserve">In today’s world, a user interacts with various apps/websites which require them to login or sign up via using their email address. There are </w:t>
-      </w:r>
-      <w:proofErr w:type="gramStart"/>
-      <w:r>
-        <w:rPr>
-          <w:color w:val="373737"/>
-          <w:sz w:val="28"/>
-          <w:szCs w:val="28"/>
-        </w:rPr>
-        <w:t>a high</w:t>
-      </w:r>
-      <w:proofErr w:type="gramEnd"/>
-      <w:r>
-        <w:rPr>
-          <w:color w:val="373737"/>
-          <w:sz w:val="28"/>
-          <w:szCs w:val="28"/>
-        </w:rPr>
-        <w:t xml:space="preserve"> chances of a person forgetting the username and the associated password to login or just completely giving up the sign up process as it asks a lot of information. Furthermore, from the app developer point of view, they will need to perform extra steps to verify the user’s email address.</w:t>
+          <w:color w:val="000000" w:themeColor="text1"/>
+          <w:sz w:val="28"/>
+          <w:szCs w:val="28"/>
+        </w:rPr>
+      </w:pPr>
+      <w:r>
+        <w:rPr>
+          <w:color w:val="000000" w:themeColor="text1"/>
+          <w:sz w:val="28"/>
+          <w:szCs w:val="28"/>
+        </w:rPr>
+        <w:t>In today’s world, a user interacts with various apps/websites which require them to login or sign up via using their email address. There are a high chances of a person forgetting the username and the associated password to login or just completely giving up the sign up process as it asks a lot of information. Furthermore, from the app developer point of view, they will need to perform extra steps to verify the user’s email address.</w:t>
       </w:r>
     </w:p>
     <w:p>
@@ -85,22 +78,30 @@
         <w:shd w:val="clear" w:color="auto" w:fill="FFFFFF"/>
         <w:jc w:val="both"/>
         <w:rPr>
-          <w:color w:val="373737"/>
-          <w:sz w:val="28"/>
-          <w:szCs w:val="28"/>
-        </w:rPr>
-      </w:pPr>
-      <w:r>
-        <w:rPr>
-          <w:color w:val="373737"/>
-          <w:sz w:val="28"/>
-          <w:szCs w:val="28"/>
-        </w:rPr>
-        <w:t>This leads to another solution of using phone number as a way to login to the service. It is easy to remember the phone number and we can implement a mechanism to verify that the user is in possession of this number via text messages.</w:t>
-      </w:r>
-      <w:r>
-        <w:rPr>
-          <w:color w:val="373737"/>
+          <w:color w:val="000000" w:themeColor="text1"/>
+          <w:sz w:val="28"/>
+          <w:szCs w:val="28"/>
+        </w:rPr>
+      </w:pPr>
+      <w:r>
+        <w:rPr>
+          <w:color w:val="000000" w:themeColor="text1"/>
+          <w:sz w:val="28"/>
+          <w:szCs w:val="28"/>
+        </w:rPr>
+        <w:t xml:space="preserve">This leads to another solution of using phone number as a way to login to the service. It is easy to remember the phone number and we can implement a mechanism to verify that the user is in possession of this number via text messages. </w:t>
+      </w:r>
+      <w:r>
+        <w:rPr>
+          <w:color w:val="000000" w:themeColor="text1"/>
+          <w:sz w:val="28"/>
+          <w:szCs w:val="28"/>
+        </w:rPr>
+        <w:t>In order to sign up with phone number the user Birth Date,</w:t>
+      </w:r>
+      <w:r>
+        <w:rPr>
+          <w:color w:val="000000" w:themeColor="text1"/>
           <w:sz w:val="28"/>
           <w:szCs w:val="28"/>
         </w:rPr>
@@ -108,56 +109,40 @@
       </w:r>
       <w:r>
         <w:rPr>
-          <w:color w:val="373737"/>
-          <w:sz w:val="28"/>
-          <w:szCs w:val="28"/>
-        </w:rPr>
-        <w:t>In order to sign up with phone number the user Birth Date,</w:t>
-      </w:r>
-      <w:r>
-        <w:rPr>
-          <w:color w:val="373737"/>
+          <w:color w:val="000000" w:themeColor="text1"/>
+          <w:sz w:val="28"/>
+          <w:szCs w:val="28"/>
+        </w:rPr>
+        <w:t>Name,</w:t>
+      </w:r>
+      <w:r>
+        <w:rPr>
+          <w:color w:val="000000" w:themeColor="text1"/>
           <w:sz w:val="28"/>
           <w:szCs w:val="28"/>
         </w:rPr>
         <w:t xml:space="preserve"> </w:t>
       </w:r>
-      <w:r>
-        <w:rPr>
-          <w:color w:val="373737"/>
-          <w:sz w:val="28"/>
-          <w:szCs w:val="28"/>
-        </w:rPr>
-        <w:t>Name,</w:t>
-      </w:r>
-      <w:r>
-        <w:rPr>
-          <w:color w:val="373737"/>
+      <w:proofErr w:type="gramStart"/>
+      <w:r>
+        <w:rPr>
+          <w:color w:val="000000" w:themeColor="text1"/>
+          <w:sz w:val="28"/>
+          <w:szCs w:val="28"/>
+        </w:rPr>
+        <w:t>Gender</w:t>
+      </w:r>
+      <w:r>
+        <w:rPr>
+          <w:color w:val="000000" w:themeColor="text1"/>
           <w:sz w:val="28"/>
           <w:szCs w:val="28"/>
         </w:rPr>
         <w:t xml:space="preserve"> </w:t>
       </w:r>
-      <w:proofErr w:type="gramStart"/>
-      <w:r>
-        <w:rPr>
-          <w:color w:val="373737"/>
-          <w:sz w:val="28"/>
-          <w:szCs w:val="28"/>
-        </w:rPr>
-        <w:t>Gender</w:t>
-      </w:r>
-      <w:r>
-        <w:rPr>
-          <w:color w:val="373737"/>
-          <w:sz w:val="28"/>
-          <w:szCs w:val="28"/>
-        </w:rPr>
-        <w:t xml:space="preserve"> </w:t>
-      </w:r>
-      <w:r>
-        <w:rPr>
-          <w:color w:val="373737"/>
+      <w:r>
+        <w:rPr>
+          <w:color w:val="000000" w:themeColor="text1"/>
           <w:sz w:val="28"/>
           <w:szCs w:val="28"/>
         </w:rPr>
@@ -166,7 +151,7 @@
       <w:proofErr w:type="gramEnd"/>
       <w:r>
         <w:rPr>
-          <w:color w:val="373737"/>
+          <w:color w:val="000000" w:themeColor="text1"/>
           <w:sz w:val="28"/>
           <w:szCs w:val="28"/>
         </w:rPr>
@@ -174,7 +159,7 @@
       </w:r>
       <w:r>
         <w:rPr>
-          <w:color w:val="373737"/>
+          <w:color w:val="000000" w:themeColor="text1"/>
           <w:sz w:val="28"/>
           <w:szCs w:val="28"/>
         </w:rPr>
@@ -191,14 +176,14 @@
         <w:shd w:val="clear" w:color="auto" w:fill="FFFFFF"/>
         <w:jc w:val="both"/>
         <w:rPr>
-          <w:color w:val="373737"/>
-          <w:sz w:val="28"/>
-          <w:szCs w:val="28"/>
-        </w:rPr>
-      </w:pPr>
-      <w:r>
-        <w:rPr>
-          <w:color w:val="373737"/>
+          <w:color w:val="000000" w:themeColor="text1"/>
+          <w:sz w:val="28"/>
+          <w:szCs w:val="28"/>
+        </w:rPr>
+      </w:pPr>
+      <w:r>
+        <w:rPr>
+          <w:color w:val="000000" w:themeColor="text1"/>
           <w:sz w:val="28"/>
           <w:szCs w:val="28"/>
         </w:rPr>
@@ -207,7 +192,7 @@
       <w:proofErr w:type="gramStart"/>
       <w:r>
         <w:rPr>
-          <w:color w:val="373737"/>
+          <w:color w:val="000000" w:themeColor="text1"/>
           <w:sz w:val="28"/>
           <w:szCs w:val="28"/>
         </w:rPr>
@@ -216,7 +201,7 @@
       <w:proofErr w:type="gramEnd"/>
       <w:r>
         <w:rPr>
-          <w:color w:val="373737"/>
+          <w:color w:val="000000" w:themeColor="text1"/>
           <w:sz w:val="28"/>
           <w:szCs w:val="28"/>
         </w:rPr>
@@ -233,14 +218,14 @@
         <w:shd w:val="clear" w:color="auto" w:fill="FFFFFF"/>
         <w:jc w:val="both"/>
         <w:rPr>
-          <w:color w:val="373737"/>
-          <w:sz w:val="28"/>
-          <w:szCs w:val="28"/>
-        </w:rPr>
-      </w:pPr>
-      <w:r>
-        <w:rPr>
-          <w:color w:val="373737"/>
+          <w:color w:val="000000" w:themeColor="text1"/>
+          <w:sz w:val="28"/>
+          <w:szCs w:val="28"/>
+        </w:rPr>
+      </w:pPr>
+      <w:r>
+        <w:rPr>
+          <w:color w:val="000000" w:themeColor="text1"/>
           <w:sz w:val="28"/>
           <w:szCs w:val="28"/>
         </w:rPr>
@@ -257,14 +242,14 @@
         <w:shd w:val="clear" w:color="auto" w:fill="FFFFFF"/>
         <w:jc w:val="both"/>
         <w:rPr>
-          <w:color w:val="373737"/>
-          <w:sz w:val="28"/>
-          <w:szCs w:val="28"/>
-        </w:rPr>
-      </w:pPr>
-      <w:r>
-        <w:rPr>
-          <w:color w:val="373737"/>
+          <w:color w:val="000000" w:themeColor="text1"/>
+          <w:sz w:val="28"/>
+          <w:szCs w:val="28"/>
+        </w:rPr>
+      </w:pPr>
+      <w:r>
+        <w:rPr>
+          <w:color w:val="000000" w:themeColor="text1"/>
           <w:sz w:val="28"/>
           <w:szCs w:val="28"/>
         </w:rPr>
@@ -281,14 +266,14 @@
         <w:shd w:val="clear" w:color="auto" w:fill="FFFFFF"/>
         <w:jc w:val="both"/>
         <w:rPr>
-          <w:color w:val="373737"/>
-          <w:sz w:val="28"/>
-          <w:szCs w:val="28"/>
-        </w:rPr>
-      </w:pPr>
-      <w:r>
-        <w:rPr>
-          <w:color w:val="373737"/>
+          <w:color w:val="000000" w:themeColor="text1"/>
+          <w:sz w:val="28"/>
+          <w:szCs w:val="28"/>
+        </w:rPr>
+      </w:pPr>
+      <w:r>
+        <w:rPr>
+          <w:color w:val="000000" w:themeColor="text1"/>
           <w:sz w:val="28"/>
           <w:szCs w:val="28"/>
         </w:rPr>
@@ -297,7 +282,7 @@
       <w:proofErr w:type="gramStart"/>
       <w:r>
         <w:rPr>
-          <w:color w:val="373737"/>
+          <w:color w:val="000000" w:themeColor="text1"/>
           <w:sz w:val="28"/>
           <w:szCs w:val="28"/>
         </w:rPr>
@@ -306,7 +291,7 @@
       <w:proofErr w:type="gramEnd"/>
       <w:r>
         <w:rPr>
-          <w:color w:val="373737"/>
+          <w:color w:val="000000" w:themeColor="text1"/>
           <w:sz w:val="28"/>
           <w:szCs w:val="28"/>
         </w:rPr>
@@ -323,14 +308,14 @@
         <w:shd w:val="clear" w:color="auto" w:fill="FFFFFF"/>
         <w:jc w:val="both"/>
         <w:rPr>
-          <w:color w:val="373737"/>
-          <w:sz w:val="28"/>
-          <w:szCs w:val="28"/>
-        </w:rPr>
-      </w:pPr>
-      <w:r>
-        <w:rPr>
-          <w:color w:val="373737"/>
+          <w:color w:val="000000" w:themeColor="text1"/>
+          <w:sz w:val="28"/>
+          <w:szCs w:val="28"/>
+        </w:rPr>
+      </w:pPr>
+      <w:r>
+        <w:rPr>
+          <w:color w:val="000000" w:themeColor="text1"/>
           <w:sz w:val="28"/>
           <w:szCs w:val="28"/>
         </w:rPr>
@@ -345,7 +330,7 @@
         <w:rPr>
           <w:rFonts w:ascii="Times New Roman" w:eastAsia="Times New Roman" w:hAnsi="Times New Roman" w:cs="Times New Roman"/>
           <w:b/>
-          <w:color w:val="373737"/>
+          <w:color w:val="000000" w:themeColor="text1"/>
           <w:sz w:val="28"/>
           <w:szCs w:val="28"/>
         </w:rPr>
@@ -355,7 +340,7 @@
         <w:rPr>
           <w:rFonts w:ascii="Times New Roman" w:eastAsia="Times New Roman" w:hAnsi="Times New Roman" w:cs="Times New Roman"/>
           <w:b/>
-          <w:color w:val="373737"/>
+          <w:color w:val="000000" w:themeColor="text1"/>
           <w:sz w:val="28"/>
           <w:szCs w:val="28"/>
         </w:rPr>
@@ -366,7 +351,7 @@
         <w:rPr>
           <w:rFonts w:ascii="Times New Roman" w:eastAsia="Times New Roman" w:hAnsi="Times New Roman" w:cs="Times New Roman"/>
           <w:b/>
-          <w:color w:val="373737"/>
+          <w:color w:val="000000" w:themeColor="text1"/>
           <w:sz w:val="28"/>
           <w:szCs w:val="28"/>
         </w:rPr>
@@ -376,7 +361,7 @@
         <w:rPr>
           <w:rFonts w:ascii="Times New Roman" w:eastAsia="Times New Roman" w:hAnsi="Times New Roman" w:cs="Times New Roman"/>
           <w:b/>
-          <w:color w:val="373737"/>
+          <w:color w:val="000000" w:themeColor="text1"/>
           <w:sz w:val="28"/>
           <w:szCs w:val="28"/>
         </w:rPr>
@@ -386,7 +371,7 @@
         <w:rPr>
           <w:rFonts w:ascii="Times New Roman" w:eastAsia="Times New Roman" w:hAnsi="Times New Roman" w:cs="Times New Roman"/>
           <w:b/>
-          <w:color w:val="373737"/>
+          <w:color w:val="000000" w:themeColor="text1"/>
           <w:sz w:val="28"/>
           <w:szCs w:val="28"/>
         </w:rPr>
@@ -404,15 +389,15 @@
         <w:jc w:val="both"/>
         <w:rPr>
           <w:rFonts w:ascii="Times New Roman" w:eastAsia="Times New Roman" w:hAnsi="Times New Roman" w:cs="Times New Roman"/>
-          <w:color w:val="373737"/>
-          <w:sz w:val="28"/>
-          <w:szCs w:val="28"/>
-        </w:rPr>
-      </w:pPr>
-      <w:r>
-        <w:rPr>
-          <w:rFonts w:ascii="Times New Roman" w:eastAsia="Times New Roman" w:hAnsi="Times New Roman" w:cs="Times New Roman"/>
-          <w:color w:val="373737"/>
+          <w:color w:val="000000" w:themeColor="text1"/>
+          <w:sz w:val="28"/>
+          <w:szCs w:val="28"/>
+        </w:rPr>
+      </w:pPr>
+      <w:r>
+        <w:rPr>
+          <w:rFonts w:ascii="Times New Roman" w:eastAsia="Times New Roman" w:hAnsi="Times New Roman" w:cs="Times New Roman"/>
+          <w:color w:val="000000" w:themeColor="text1"/>
           <w:sz w:val="28"/>
           <w:szCs w:val="28"/>
           <w:u w:val="single"/>
@@ -423,7 +408,7 @@
       <w:r>
         <w:rPr>
           <w:rFonts w:ascii="Times New Roman" w:eastAsia="Times New Roman" w:hAnsi="Times New Roman" w:cs="Times New Roman"/>
-          <w:color w:val="373737"/>
+          <w:color w:val="000000" w:themeColor="text1"/>
           <w:sz w:val="28"/>
           <w:szCs w:val="28"/>
           <w:u w:val="single"/>
@@ -434,7 +419,7 @@
       <w:r>
         <w:rPr>
           <w:rFonts w:ascii="Times New Roman" w:eastAsia="Times New Roman" w:hAnsi="Times New Roman" w:cs="Times New Roman"/>
-          <w:color w:val="373737"/>
+          <w:color w:val="000000" w:themeColor="text1"/>
           <w:sz w:val="28"/>
           <w:szCs w:val="28"/>
         </w:rPr>
@@ -443,7 +428,7 @@
       <w:r>
         <w:rPr>
           <w:rFonts w:ascii="Times New Roman" w:eastAsia="Times New Roman" w:hAnsi="Times New Roman" w:cs="Times New Roman"/>
-          <w:color w:val="373737"/>
+          <w:color w:val="000000" w:themeColor="text1"/>
           <w:sz w:val="28"/>
           <w:szCs w:val="28"/>
         </w:rPr>
@@ -452,7 +437,7 @@
       <w:r>
         <w:rPr>
           <w:rFonts w:ascii="Times New Roman" w:eastAsia="Times New Roman" w:hAnsi="Times New Roman" w:cs="Times New Roman"/>
-          <w:color w:val="373737"/>
+          <w:color w:val="000000" w:themeColor="text1"/>
           <w:sz w:val="28"/>
           <w:szCs w:val="28"/>
         </w:rPr>
@@ -470,15 +455,15 @@
         <w:jc w:val="both"/>
         <w:rPr>
           <w:rFonts w:ascii="Times New Roman" w:eastAsia="Times New Roman" w:hAnsi="Times New Roman" w:cs="Times New Roman"/>
-          <w:color w:val="373737"/>
-          <w:sz w:val="28"/>
-          <w:szCs w:val="28"/>
-        </w:rPr>
-      </w:pPr>
-      <w:r>
-        <w:rPr>
-          <w:rFonts w:ascii="Times New Roman" w:eastAsia="Times New Roman" w:hAnsi="Times New Roman" w:cs="Times New Roman"/>
-          <w:color w:val="373737"/>
+          <w:color w:val="000000" w:themeColor="text1"/>
+          <w:sz w:val="28"/>
+          <w:szCs w:val="28"/>
+        </w:rPr>
+      </w:pPr>
+      <w:r>
+        <w:rPr>
+          <w:rFonts w:ascii="Times New Roman" w:eastAsia="Times New Roman" w:hAnsi="Times New Roman" w:cs="Times New Roman"/>
+          <w:color w:val="000000" w:themeColor="text1"/>
           <w:sz w:val="28"/>
           <w:szCs w:val="28"/>
           <w:u w:val="single"/>
@@ -489,7 +474,7 @@
       <w:r>
         <w:rPr>
           <w:rFonts w:ascii="Times New Roman" w:eastAsia="Times New Roman" w:hAnsi="Times New Roman" w:cs="Times New Roman"/>
-          <w:color w:val="373737"/>
+          <w:color w:val="000000" w:themeColor="text1"/>
           <w:sz w:val="28"/>
           <w:szCs w:val="28"/>
           <w:u w:val="single"/>
@@ -501,7 +486,7 @@
         <w:rPr>
           <w:rFonts w:ascii="Times New Roman" w:eastAsia="Times New Roman" w:hAnsi="Times New Roman" w:cs="Times New Roman"/>
           <w:b/>
-          <w:color w:val="373737"/>
+          <w:color w:val="000000" w:themeColor="text1"/>
           <w:sz w:val="28"/>
           <w:szCs w:val="28"/>
         </w:rPr>
@@ -510,7 +495,7 @@
       <w:r>
         <w:rPr>
           <w:rFonts w:ascii="Times New Roman" w:eastAsia="Times New Roman" w:hAnsi="Times New Roman" w:cs="Times New Roman"/>
-          <w:color w:val="373737"/>
+          <w:color w:val="000000" w:themeColor="text1"/>
           <w:sz w:val="28"/>
           <w:szCs w:val="28"/>
         </w:rPr>
@@ -532,7 +517,7 @@
           <w:rFonts w:ascii="Times New Roman" w:eastAsia="Times New Roman" w:hAnsi="Times New Roman" w:cs="Times New Roman"/>
           <w:b/>
           <w:bCs/>
-          <w:color w:val="222222"/>
+          <w:color w:val="000000" w:themeColor="text1"/>
           <w:sz w:val="32"/>
           <w:szCs w:val="32"/>
         </w:rPr>
@@ -542,7 +527,7 @@
           <w:rFonts w:ascii="Times New Roman" w:eastAsia="Times New Roman" w:hAnsi="Times New Roman" w:cs="Times New Roman"/>
           <w:b/>
           <w:bCs/>
-          <w:color w:val="222222"/>
+          <w:color w:val="000000" w:themeColor="text1"/>
           <w:sz w:val="32"/>
           <w:szCs w:val="32"/>
           <w:u w:val="single"/>
@@ -554,7 +539,7 @@
           <w:rFonts w:ascii="Times New Roman" w:eastAsia="Times New Roman" w:hAnsi="Times New Roman" w:cs="Times New Roman"/>
           <w:b/>
           <w:bCs/>
-          <w:color w:val="222222"/>
+          <w:color w:val="000000" w:themeColor="text1"/>
           <w:sz w:val="32"/>
           <w:szCs w:val="32"/>
           <w:u w:val="single"/>
@@ -566,7 +551,7 @@
           <w:rFonts w:ascii="Times New Roman" w:eastAsia="Times New Roman" w:hAnsi="Times New Roman" w:cs="Times New Roman"/>
           <w:b/>
           <w:bCs/>
-          <w:color w:val="222222"/>
+          <w:color w:val="000000" w:themeColor="text1"/>
           <w:sz w:val="32"/>
           <w:szCs w:val="32"/>
         </w:rPr>
@@ -575,7 +560,7 @@
       <w:r>
         <w:rPr>
           <w:rFonts w:ascii="Times New Roman" w:eastAsia="Times New Roman" w:hAnsi="Times New Roman" w:cs="Times New Roman"/>
-          <w:color w:val="373737"/>
+          <w:color w:val="000000" w:themeColor="text1"/>
           <w:sz w:val="28"/>
           <w:szCs w:val="28"/>
         </w:rPr>
@@ -584,40 +569,31 @@
       <w:r>
         <w:rPr>
           <w:rFonts w:ascii="Times New Roman" w:eastAsia="Times New Roman" w:hAnsi="Times New Roman" w:cs="Times New Roman"/>
-          <w:color w:val="373737"/>
+          <w:color w:val="000000" w:themeColor="text1"/>
           <w:sz w:val="28"/>
           <w:szCs w:val="28"/>
         </w:rPr>
         <w:t xml:space="preserve">  </w:t>
       </w:r>
-      <w:r>
-        <w:rPr>
-          <w:rFonts w:ascii="Times New Roman" w:eastAsia="Times New Roman" w:hAnsi="Times New Roman" w:cs="Times New Roman"/>
-          <w:color w:val="373737"/>
-          <w:sz w:val="28"/>
-          <w:szCs w:val="28"/>
-        </w:rPr>
-        <w:t xml:space="preserve">Backend . On submission, user is shown a screen where a token can be submitted. App backend validates the input parameter and enrichies/ hydrates the request with extra information like (IP address, geo information, device information etc). All this information can be used to generate a fingerprint of a user request which can be used for later security measures.This enriched and validated request is submitted to user service which generates a token and associate with </w:t>
-      </w:r>
       <w:proofErr w:type="gramStart"/>
       <w:r>
         <w:rPr>
           <w:rFonts w:ascii="Times New Roman" w:eastAsia="Times New Roman" w:hAnsi="Times New Roman" w:cs="Times New Roman"/>
-          <w:color w:val="373737"/>
-          <w:sz w:val="28"/>
-          <w:szCs w:val="28"/>
-        </w:rPr>
-        <w:t>these request</w:t>
+          <w:color w:val="000000" w:themeColor="text1"/>
+          <w:sz w:val="28"/>
+          <w:szCs w:val="28"/>
+        </w:rPr>
+        <w:t>Backend .</w:t>
       </w:r>
       <w:proofErr w:type="gramEnd"/>
       <w:r>
         <w:rPr>
           <w:rFonts w:ascii="Times New Roman" w:eastAsia="Times New Roman" w:hAnsi="Times New Roman" w:cs="Times New Roman"/>
-          <w:color w:val="373737"/>
-          <w:sz w:val="28"/>
-          <w:szCs w:val="28"/>
-        </w:rPr>
-        <w:t>. Token generation is an important process here.</w:t>
+          <w:color w:val="000000" w:themeColor="text1"/>
+          <w:sz w:val="28"/>
+          <w:szCs w:val="28"/>
+        </w:rPr>
+        <w:t xml:space="preserve"> On submission, user is shown a screen where a token can be submitted. App backend validates the input parameter and enrichies/ hydrates the request with extra information like (IP address, geo information, device information etc). All this information can be used to generate a fingerprint of a user request which can be used for later security measures.This enriched and validated request is submitted to user service which generates a token and associate with these request. Token generation is an important process here.</w:t>
       </w:r>
     </w:p>
     <w:p>
@@ -631,7 +607,7 @@
           <w:rFonts w:ascii="Times New Roman" w:eastAsia="Times New Roman" w:hAnsi="Times New Roman" w:cs="Times New Roman"/>
           <w:b/>
           <w:bCs/>
-          <w:color w:val="222222"/>
+          <w:color w:val="000000" w:themeColor="text1"/>
           <w:sz w:val="32"/>
           <w:szCs w:val="32"/>
           <w:u w:val="single"/>
@@ -642,7 +618,7 @@
           <w:rFonts w:ascii="Times New Roman" w:eastAsia="Times New Roman" w:hAnsi="Times New Roman" w:cs="Times New Roman"/>
           <w:b/>
           <w:bCs/>
-          <w:color w:val="222222"/>
+          <w:color w:val="000000" w:themeColor="text1"/>
           <w:sz w:val="32"/>
           <w:szCs w:val="32"/>
           <w:u w:val="single"/>
@@ -657,15 +633,15 @@
         <w:jc w:val="both"/>
         <w:rPr>
           <w:rFonts w:ascii="Times New Roman" w:eastAsia="Times New Roman" w:hAnsi="Times New Roman" w:cs="Times New Roman"/>
-          <w:color w:val="373737"/>
-          <w:sz w:val="28"/>
-          <w:szCs w:val="28"/>
-        </w:rPr>
-      </w:pPr>
-      <w:r>
-        <w:rPr>
-          <w:rFonts w:ascii="Times New Roman" w:eastAsia="Times New Roman" w:hAnsi="Times New Roman" w:cs="Times New Roman"/>
-          <w:color w:val="373737"/>
+          <w:color w:val="000000" w:themeColor="text1"/>
+          <w:sz w:val="28"/>
+          <w:szCs w:val="28"/>
+        </w:rPr>
+      </w:pPr>
+      <w:r>
+        <w:rPr>
+          <w:rFonts w:ascii="Times New Roman" w:eastAsia="Times New Roman" w:hAnsi="Times New Roman" w:cs="Times New Roman"/>
+          <w:color w:val="000000" w:themeColor="text1"/>
           <w:sz w:val="28"/>
           <w:szCs w:val="28"/>
         </w:rPr>
@@ -674,7 +650,7 @@
       <w:r>
         <w:rPr>
           <w:rFonts w:ascii="Times New Roman" w:eastAsia="Times New Roman" w:hAnsi="Times New Roman" w:cs="Times New Roman"/>
-          <w:color w:val="373737"/>
+          <w:color w:val="000000" w:themeColor="text1"/>
           <w:sz w:val="28"/>
           <w:szCs w:val="28"/>
         </w:rPr>
@@ -692,26 +668,24 @@
         <w:jc w:val="both"/>
         <w:rPr>
           <w:rFonts w:ascii="Times New Roman" w:eastAsia="Times New Roman" w:hAnsi="Times New Roman" w:cs="Times New Roman"/>
-          <w:color w:val="373737"/>
-          <w:sz w:val="28"/>
-          <w:szCs w:val="28"/>
-        </w:rPr>
-      </w:pPr>
-      <w:proofErr w:type="gramStart"/>
-      <w:r>
-        <w:rPr>
-          <w:rFonts w:ascii="Times New Roman" w:eastAsia="Times New Roman" w:hAnsi="Times New Roman" w:cs="Times New Roman"/>
-          <w:color w:val="373737"/>
+          <w:color w:val="000000" w:themeColor="text1"/>
+          <w:sz w:val="28"/>
+          <w:szCs w:val="28"/>
+        </w:rPr>
+      </w:pPr>
+      <w:r>
+        <w:rPr>
+          <w:rFonts w:ascii="Times New Roman" w:eastAsia="Times New Roman" w:hAnsi="Times New Roman" w:cs="Times New Roman"/>
+          <w:color w:val="000000" w:themeColor="text1"/>
           <w:sz w:val="28"/>
           <w:szCs w:val="28"/>
         </w:rPr>
         <w:t>Expire</w:t>
       </w:r>
-      <w:proofErr w:type="gramEnd"/>
-      <w:r>
-        <w:rPr>
-          <w:rFonts w:ascii="Times New Roman" w:eastAsia="Times New Roman" w:hAnsi="Times New Roman" w:cs="Times New Roman"/>
-          <w:color w:val="373737"/>
+      <w:r>
+        <w:rPr>
+          <w:rFonts w:ascii="Times New Roman" w:eastAsia="Times New Roman" w:hAnsi="Times New Roman" w:cs="Times New Roman"/>
+          <w:color w:val="000000" w:themeColor="text1"/>
           <w:sz w:val="28"/>
           <w:szCs w:val="28"/>
         </w:rPr>
@@ -729,15 +703,15 @@
         <w:jc w:val="both"/>
         <w:rPr>
           <w:rFonts w:ascii="Times New Roman" w:eastAsia="Times New Roman" w:hAnsi="Times New Roman" w:cs="Times New Roman"/>
-          <w:color w:val="373737"/>
-          <w:sz w:val="28"/>
-          <w:szCs w:val="28"/>
-        </w:rPr>
-      </w:pPr>
-      <w:r>
-        <w:rPr>
-          <w:rFonts w:ascii="Times New Roman" w:eastAsia="Times New Roman" w:hAnsi="Times New Roman" w:cs="Times New Roman"/>
-          <w:color w:val="373737"/>
+          <w:color w:val="000000" w:themeColor="text1"/>
+          <w:sz w:val="28"/>
+          <w:szCs w:val="28"/>
+        </w:rPr>
+      </w:pPr>
+      <w:r>
+        <w:rPr>
+          <w:rFonts w:ascii="Times New Roman" w:eastAsia="Times New Roman" w:hAnsi="Times New Roman" w:cs="Times New Roman"/>
+          <w:color w:val="000000" w:themeColor="text1"/>
           <w:sz w:val="28"/>
           <w:szCs w:val="28"/>
         </w:rPr>
@@ -756,15 +730,15 @@
         <w:jc w:val="both"/>
         <w:rPr>
           <w:rFonts w:ascii="Times New Roman" w:eastAsia="Times New Roman" w:hAnsi="Times New Roman" w:cs="Times New Roman"/>
-          <w:color w:val="373737"/>
-          <w:sz w:val="28"/>
-          <w:szCs w:val="28"/>
-        </w:rPr>
-      </w:pPr>
-      <w:r>
-        <w:rPr>
-          <w:rFonts w:ascii="Times New Roman" w:eastAsia="Times New Roman" w:hAnsi="Times New Roman" w:cs="Times New Roman"/>
-          <w:color w:val="373737"/>
+          <w:color w:val="000000" w:themeColor="text1"/>
+          <w:sz w:val="28"/>
+          <w:szCs w:val="28"/>
+        </w:rPr>
+      </w:pPr>
+      <w:r>
+        <w:rPr>
+          <w:rFonts w:ascii="Times New Roman" w:eastAsia="Times New Roman" w:hAnsi="Times New Roman" w:cs="Times New Roman"/>
+          <w:color w:val="000000" w:themeColor="text1"/>
           <w:sz w:val="28"/>
           <w:szCs w:val="28"/>
         </w:rPr>
@@ -781,16 +755,17 @@
           <w:rFonts w:ascii="Times New Roman" w:eastAsia="Times New Roman" w:hAnsi="Times New Roman" w:cs="Times New Roman"/>
           <w:b/>
           <w:bCs/>
-          <w:color w:val="222222"/>
-          <w:sz w:val="28"/>
-          <w:szCs w:val="28"/>
-        </w:rPr>
-      </w:pPr>
-    </w:p>
-    <w:p>
-      <w:pPr>
-        <w:rPr>
-          <w:rFonts w:ascii="Times New Roman" w:hAnsi="Times New Roman" w:cs="Times New Roman"/>
+          <w:color w:val="000000" w:themeColor="text1"/>
+          <w:sz w:val="28"/>
+          <w:szCs w:val="28"/>
+        </w:rPr>
+      </w:pPr>
+    </w:p>
+    <w:p>
+      <w:pPr>
+        <w:rPr>
+          <w:rFonts w:ascii="Times New Roman" w:hAnsi="Times New Roman" w:cs="Times New Roman"/>
+          <w:color w:val="000000" w:themeColor="text1"/>
           <w:sz w:val="24"/>
           <w:szCs w:val="24"/>
         </w:rPr>
@@ -800,6 +775,7 @@
       <w:pPr>
         <w:rPr>
           <w:rFonts w:ascii="Times New Roman" w:hAnsi="Times New Roman" w:cs="Times New Roman"/>
+          <w:color w:val="000000" w:themeColor="text1"/>
           <w:sz w:val="24"/>
           <w:szCs w:val="24"/>
         </w:rPr>
@@ -808,8 +784,10 @@
         <w:rPr>
           <w:rFonts w:ascii="Times New Roman" w:hAnsi="Times New Roman" w:cs="Times New Roman"/>
           <w:noProof/>
+          <w:color w:val="000000" w:themeColor="text1"/>
           <w:sz w:val="24"/>
           <w:szCs w:val="24"/>
+          <w:lang w:val="en-IN" w:eastAsia="en-IN" w:bidi="mr-IN"/>
         </w:rPr>
         <w:drawing>
           <wp:inline distT="0" distB="0" distL="0" distR="0">
@@ -867,7 +845,7 @@
           <w:rFonts w:ascii="Times New Roman" w:eastAsia="Times New Roman" w:hAnsi="Times New Roman" w:cs="Times New Roman"/>
           <w:b/>
           <w:bCs/>
-          <w:color w:val="222222"/>
+          <w:color w:val="000000" w:themeColor="text1"/>
           <w:sz w:val="27"/>
           <w:szCs w:val="27"/>
         </w:rPr>
@@ -884,7 +862,7 @@
           <w:rFonts w:ascii="Times New Roman" w:eastAsia="Times New Roman" w:hAnsi="Times New Roman" w:cs="Times New Roman"/>
           <w:b/>
           <w:bCs/>
-          <w:color w:val="222222"/>
+          <w:color w:val="000000" w:themeColor="text1"/>
           <w:sz w:val="32"/>
           <w:szCs w:val="32"/>
         </w:rPr>
@@ -894,7 +872,7 @@
           <w:rFonts w:ascii="Times New Roman" w:eastAsia="Times New Roman" w:hAnsi="Times New Roman" w:cs="Times New Roman"/>
           <w:b/>
           <w:bCs/>
-          <w:color w:val="222222"/>
+          <w:color w:val="000000" w:themeColor="text1"/>
           <w:sz w:val="32"/>
           <w:szCs w:val="32"/>
         </w:rPr>
@@ -905,7 +883,7 @@
           <w:rFonts w:ascii="Times New Roman" w:eastAsia="Times New Roman" w:hAnsi="Times New Roman" w:cs="Times New Roman"/>
           <w:b/>
           <w:bCs/>
-          <w:color w:val="222222"/>
+          <w:color w:val="000000" w:themeColor="text1"/>
           <w:sz w:val="32"/>
           <w:szCs w:val="32"/>
         </w:rPr>
@@ -914,37 +892,17 @@
       <w:r>
         <w:rPr>
           <w:rFonts w:ascii="Times New Roman" w:eastAsia="Times New Roman" w:hAnsi="Times New Roman" w:cs="Times New Roman"/>
-          <w:color w:val="373737"/>
-          <w:sz w:val="28"/>
-          <w:szCs w:val="28"/>
-        </w:rPr>
-        <w:t xml:space="preserve">User service then calls a telephony API to send this token to the user’s phone number. There are various companies which </w:t>
-      </w:r>
-      <w:proofErr w:type="gramStart"/>
-      <w:r>
-        <w:rPr>
-          <w:rFonts w:ascii="Times New Roman" w:eastAsia="Times New Roman" w:hAnsi="Times New Roman" w:cs="Times New Roman"/>
-          <w:color w:val="373737"/>
-          <w:sz w:val="28"/>
-          <w:szCs w:val="28"/>
-        </w:rPr>
-        <w:t>provides</w:t>
-      </w:r>
-      <w:proofErr w:type="gramEnd"/>
-      <w:r>
-        <w:rPr>
-          <w:rFonts w:ascii="Times New Roman" w:eastAsia="Times New Roman" w:hAnsi="Times New Roman" w:cs="Times New Roman"/>
-          <w:color w:val="373737"/>
-          <w:sz w:val="28"/>
-          <w:szCs w:val="28"/>
-        </w:rPr>
-        <w:t xml:space="preserve"> this service (ex: </w:t>
+          <w:color w:val="000000" w:themeColor="text1"/>
+          <w:sz w:val="28"/>
+          <w:szCs w:val="28"/>
+        </w:rPr>
+        <w:t xml:space="preserve">User service then calls a telephony API to send this token to the user’s phone number. There are various companies which provides this service (ex: </w:t>
       </w:r>
       <w:proofErr w:type="spellStart"/>
       <w:r>
         <w:rPr>
           <w:rFonts w:ascii="Times New Roman" w:eastAsia="Times New Roman" w:hAnsi="Times New Roman" w:cs="Times New Roman"/>
-          <w:color w:val="373737"/>
+          <w:color w:val="000000" w:themeColor="text1"/>
           <w:sz w:val="28"/>
           <w:szCs w:val="28"/>
         </w:rPr>
@@ -954,7 +912,7 @@
       <w:r>
         <w:rPr>
           <w:rFonts w:ascii="Times New Roman" w:eastAsia="Times New Roman" w:hAnsi="Times New Roman" w:cs="Times New Roman"/>
-          <w:color w:val="373737"/>
+          <w:color w:val="000000" w:themeColor="text1"/>
           <w:sz w:val="28"/>
           <w:szCs w:val="28"/>
         </w:rPr>
@@ -964,7 +922,7 @@
       <w:r>
         <w:rPr>
           <w:rFonts w:ascii="Times New Roman" w:eastAsia="Times New Roman" w:hAnsi="Times New Roman" w:cs="Times New Roman"/>
-          <w:color w:val="373737"/>
+          <w:color w:val="000000" w:themeColor="text1"/>
           <w:sz w:val="28"/>
           <w:szCs w:val="28"/>
         </w:rPr>
@@ -974,16 +932,36 @@
       <w:r>
         <w:rPr>
           <w:rFonts w:ascii="Times New Roman" w:eastAsia="Times New Roman" w:hAnsi="Times New Roman" w:cs="Times New Roman"/>
-          <w:color w:val="373737"/>
-          <w:sz w:val="28"/>
-          <w:szCs w:val="28"/>
-        </w:rPr>
-        <w:t xml:space="preserve"> etc)</w:t>
-      </w:r>
-      <w:r>
-        <w:rPr>
-          <w:rFonts w:ascii="Times New Roman" w:eastAsia="Times New Roman" w:hAnsi="Times New Roman" w:cs="Times New Roman"/>
-          <w:color w:val="373737"/>
+          <w:color w:val="000000" w:themeColor="text1"/>
+          <w:sz w:val="28"/>
+          <w:szCs w:val="28"/>
+        </w:rPr>
+        <w:t xml:space="preserve"> </w:t>
+      </w:r>
+      <w:proofErr w:type="spellStart"/>
+      <w:r>
+        <w:rPr>
+          <w:rFonts w:ascii="Times New Roman" w:eastAsia="Times New Roman" w:hAnsi="Times New Roman" w:cs="Times New Roman"/>
+          <w:color w:val="000000" w:themeColor="text1"/>
+          <w:sz w:val="28"/>
+          <w:szCs w:val="28"/>
+        </w:rPr>
+        <w:t>etc</w:t>
+      </w:r>
+      <w:proofErr w:type="spellEnd"/>
+      <w:r>
+        <w:rPr>
+          <w:rFonts w:ascii="Times New Roman" w:eastAsia="Times New Roman" w:hAnsi="Times New Roman" w:cs="Times New Roman"/>
+          <w:color w:val="000000" w:themeColor="text1"/>
+          <w:sz w:val="28"/>
+          <w:szCs w:val="28"/>
+        </w:rPr>
+        <w:t>)</w:t>
+      </w:r>
+      <w:r>
+        <w:rPr>
+          <w:rFonts w:ascii="Times New Roman" w:eastAsia="Times New Roman" w:hAnsi="Times New Roman" w:cs="Times New Roman"/>
+          <w:color w:val="000000" w:themeColor="text1"/>
           <w:sz w:val="28"/>
           <w:szCs w:val="28"/>
         </w:rPr>
@@ -1005,7 +983,7 @@
           <w:rFonts w:ascii="Times New Roman" w:eastAsia="Times New Roman" w:hAnsi="Times New Roman" w:cs="Times New Roman"/>
           <w:b/>
           <w:bCs/>
-          <w:color w:val="222222"/>
+          <w:color w:val="000000" w:themeColor="text1"/>
           <w:sz w:val="32"/>
           <w:szCs w:val="32"/>
           <w:u w:val="single"/>
@@ -1016,7 +994,7 @@
           <w:rFonts w:ascii="Times New Roman" w:eastAsia="Times New Roman" w:hAnsi="Times New Roman" w:cs="Times New Roman"/>
           <w:b/>
           <w:bCs/>
-          <w:color w:val="222222"/>
+          <w:color w:val="000000" w:themeColor="text1"/>
           <w:sz w:val="32"/>
           <w:szCs w:val="32"/>
           <w:u w:val="single"/>
@@ -1035,7 +1013,7 @@
           <w:rFonts w:ascii="Times New Roman" w:eastAsia="Times New Roman" w:hAnsi="Times New Roman" w:cs="Times New Roman"/>
           <w:b/>
           <w:bCs/>
-          <w:color w:val="222222"/>
+          <w:color w:val="000000" w:themeColor="text1"/>
           <w:sz w:val="32"/>
           <w:szCs w:val="32"/>
         </w:rPr>
@@ -1044,7 +1022,7 @@
       <w:r>
         <w:rPr>
           <w:rFonts w:ascii="Times New Roman" w:eastAsia="Times New Roman" w:hAnsi="Times New Roman" w:cs="Times New Roman"/>
-          <w:color w:val="373737"/>
+          <w:color w:val="000000" w:themeColor="text1"/>
           <w:sz w:val="28"/>
           <w:szCs w:val="28"/>
         </w:rPr>
@@ -1054,7 +1032,7 @@
       <w:r>
         <w:rPr>
           <w:rFonts w:ascii="Times New Roman" w:eastAsia="Times New Roman" w:hAnsi="Times New Roman" w:cs="Times New Roman"/>
-          <w:color w:val="373737"/>
+          <w:color w:val="000000" w:themeColor="text1"/>
           <w:sz w:val="28"/>
           <w:szCs w:val="28"/>
         </w:rPr>
@@ -1064,7 +1042,7 @@
       <w:r>
         <w:rPr>
           <w:rFonts w:ascii="Times New Roman" w:eastAsia="Times New Roman" w:hAnsi="Times New Roman" w:cs="Times New Roman"/>
-          <w:color w:val="373737"/>
+          <w:color w:val="000000" w:themeColor="text1"/>
           <w:sz w:val="28"/>
           <w:szCs w:val="28"/>
         </w:rPr>
@@ -1074,31 +1052,11 @@
       <w:r>
         <w:rPr>
           <w:rFonts w:ascii="Times New Roman" w:eastAsia="Times New Roman" w:hAnsi="Times New Roman" w:cs="Times New Roman"/>
-          <w:color w:val="373737"/>
-          <w:sz w:val="28"/>
-          <w:szCs w:val="28"/>
-        </w:rPr>
-        <w:t xml:space="preserve"> the token exists and matches with the input token. This session cookie is sent as response header to the client </w:t>
-      </w:r>
-      <w:proofErr w:type="gramStart"/>
-      <w:r>
-        <w:rPr>
-          <w:rFonts w:ascii="Times New Roman" w:eastAsia="Times New Roman" w:hAnsi="Times New Roman" w:cs="Times New Roman"/>
-          <w:color w:val="373737"/>
-          <w:sz w:val="28"/>
-          <w:szCs w:val="28"/>
-        </w:rPr>
-        <w:t>which</w:t>
-      </w:r>
-      <w:proofErr w:type="gramEnd"/>
-      <w:r>
-        <w:rPr>
-          <w:rFonts w:ascii="Times New Roman" w:eastAsia="Times New Roman" w:hAnsi="Times New Roman" w:cs="Times New Roman"/>
-          <w:color w:val="373737"/>
-          <w:sz w:val="28"/>
-          <w:szCs w:val="28"/>
-        </w:rPr>
-        <w:t xml:space="preserve"> can persist it for later requests.</w:t>
+          <w:color w:val="000000" w:themeColor="text1"/>
+          <w:sz w:val="28"/>
+          <w:szCs w:val="28"/>
+        </w:rPr>
+        <w:t xml:space="preserve"> the token exists and matches with the input token. This session cookie is sent as response header to the client which can persist it for later requests.</w:t>
       </w:r>
     </w:p>
     <w:p>
@@ -1116,7 +1074,7 @@
           <w:rFonts w:ascii="Times New Roman" w:eastAsia="Times New Roman" w:hAnsi="Times New Roman" w:cs="Times New Roman"/>
           <w:b/>
           <w:bCs/>
-          <w:color w:val="222222"/>
+          <w:color w:val="000000" w:themeColor="text1"/>
           <w:sz w:val="32"/>
           <w:szCs w:val="32"/>
         </w:rPr>
@@ -1126,7 +1084,7 @@
           <w:rFonts w:ascii="Times New Roman" w:eastAsia="Times New Roman" w:hAnsi="Times New Roman" w:cs="Times New Roman"/>
           <w:b/>
           <w:bCs/>
-          <w:color w:val="222222"/>
+          <w:color w:val="000000" w:themeColor="text1"/>
           <w:sz w:val="32"/>
           <w:szCs w:val="32"/>
         </w:rPr>
@@ -1138,7 +1096,7 @@
           <w:rFonts w:ascii="Times New Roman" w:eastAsia="Times New Roman" w:hAnsi="Times New Roman" w:cs="Times New Roman"/>
           <w:b/>
           <w:bCs/>
-          <w:color w:val="222222"/>
+          <w:color w:val="000000" w:themeColor="text1"/>
           <w:sz w:val="32"/>
           <w:szCs w:val="32"/>
         </w:rPr>
@@ -1147,7 +1105,7 @@
       <w:r>
         <w:rPr>
           <w:rFonts w:ascii="Times New Roman" w:eastAsia="Times New Roman" w:hAnsi="Times New Roman" w:cs="Times New Roman"/>
-          <w:color w:val="373737"/>
+          <w:color w:val="000000" w:themeColor="text1"/>
           <w:sz w:val="28"/>
           <w:szCs w:val="28"/>
         </w:rPr>
@@ -1156,7 +1114,7 @@
       <w:r>
         <w:rPr>
           <w:rFonts w:ascii="Times New Roman" w:eastAsia="Times New Roman" w:hAnsi="Times New Roman" w:cs="Times New Roman"/>
-          <w:color w:val="373737"/>
+          <w:color w:val="000000" w:themeColor="text1"/>
           <w:sz w:val="28"/>
           <w:szCs w:val="28"/>
         </w:rPr>
@@ -1165,7 +1123,7 @@
       <w:r>
         <w:rPr>
           <w:rFonts w:ascii="Times New Roman" w:eastAsia="Times New Roman" w:hAnsi="Times New Roman" w:cs="Times New Roman"/>
-          <w:color w:val="373737"/>
+          <w:color w:val="000000" w:themeColor="text1"/>
           <w:sz w:val="28"/>
           <w:szCs w:val="28"/>
         </w:rPr>
@@ -1174,7 +1132,7 @@
       <w:r>
         <w:rPr>
           <w:rFonts w:ascii="Times New Roman" w:eastAsia="Times New Roman" w:hAnsi="Times New Roman" w:cs="Times New Roman"/>
-          <w:color w:val="373737"/>
+          <w:color w:val="000000" w:themeColor="text1"/>
           <w:sz w:val="28"/>
           <w:szCs w:val="28"/>
         </w:rPr>
@@ -1183,7 +1141,7 @@
       <w:r>
         <w:rPr>
           <w:rFonts w:ascii="Times New Roman" w:eastAsia="Times New Roman" w:hAnsi="Times New Roman" w:cs="Times New Roman"/>
-          <w:color w:val="373737"/>
+          <w:color w:val="000000" w:themeColor="text1"/>
           <w:sz w:val="28"/>
           <w:szCs w:val="28"/>
         </w:rPr>
@@ -1202,7 +1160,7 @@
           <w:rFonts w:ascii="Times New Roman" w:eastAsia="Times New Roman" w:hAnsi="Times New Roman" w:cs="Times New Roman"/>
           <w:b/>
           <w:bCs/>
-          <w:color w:val="222222"/>
+          <w:color w:val="000000" w:themeColor="text1"/>
           <w:sz w:val="32"/>
           <w:szCs w:val="32"/>
         </w:rPr>
@@ -1221,7 +1179,7 @@
         <w:rPr>
           <w:rFonts w:ascii="Times New Roman" w:eastAsia="Times New Roman" w:hAnsi="Times New Roman" w:cs="Times New Roman"/>
           <w:b/>
-          <w:color w:val="373737"/>
+          <w:color w:val="000000" w:themeColor="text1"/>
           <w:sz w:val="32"/>
           <w:szCs w:val="32"/>
         </w:rPr>
@@ -1230,7 +1188,7 @@
         <w:rPr>
           <w:rFonts w:ascii="Times New Roman" w:eastAsia="Times New Roman" w:hAnsi="Times New Roman" w:cs="Times New Roman"/>
           <w:b/>
-          <w:color w:val="373737"/>
+          <w:color w:val="000000" w:themeColor="text1"/>
           <w:sz w:val="32"/>
           <w:szCs w:val="32"/>
         </w:rPr>
@@ -1240,7 +1198,7 @@
         <w:rPr>
           <w:rFonts w:ascii="Times New Roman" w:eastAsia="Times New Roman" w:hAnsi="Times New Roman" w:cs="Times New Roman"/>
           <w:b/>
-          <w:color w:val="373737"/>
+          <w:color w:val="000000" w:themeColor="text1"/>
           <w:sz w:val="32"/>
           <w:szCs w:val="32"/>
         </w:rPr>
@@ -1249,7 +1207,7 @@
       <w:r>
         <w:rPr>
           <w:rFonts w:ascii="Times New Roman" w:hAnsi="Times New Roman" w:cs="Times New Roman"/>
-          <w:color w:val="373737"/>
+          <w:color w:val="000000" w:themeColor="text1"/>
           <w:sz w:val="28"/>
           <w:szCs w:val="28"/>
           <w:shd w:val="clear" w:color="auto" w:fill="FFFFFF"/>
@@ -1259,7 +1217,7 @@
       <w:r>
         <w:rPr>
           <w:rFonts w:ascii="Times New Roman" w:hAnsi="Times New Roman" w:cs="Times New Roman"/>
-          <w:color w:val="373737"/>
+          <w:color w:val="000000" w:themeColor="text1"/>
           <w:sz w:val="28"/>
           <w:szCs w:val="28"/>
           <w:shd w:val="clear" w:color="auto" w:fill="FFFFFF"/>
@@ -1272,6 +1230,1215 @@
         <w:jc w:val="both"/>
         <w:rPr>
           <w:rFonts w:ascii="Times New Roman" w:hAnsi="Times New Roman" w:cs="Times New Roman"/>
+          <w:color w:val="000000" w:themeColor="text1"/>
+          <w:sz w:val="24"/>
+          <w:szCs w:val="24"/>
+        </w:rPr>
+      </w:pPr>
+    </w:p>
+    <w:p>
+      <w:pPr>
+        <w:jc w:val="both"/>
+        <w:rPr>
+          <w:rFonts w:ascii="Times New Roman" w:hAnsi="Times New Roman" w:cs="Times New Roman"/>
+          <w:color w:val="000000" w:themeColor="text1"/>
+          <w:sz w:val="24"/>
+          <w:szCs w:val="24"/>
+        </w:rPr>
+      </w:pPr>
+    </w:p>
+    <w:p>
+      <w:pPr>
+        <w:jc w:val="both"/>
+        <w:rPr>
+          <w:rFonts w:ascii="Times New Roman" w:hAnsi="Times New Roman" w:cs="Times New Roman"/>
+          <w:color w:val="000000" w:themeColor="text1"/>
+          <w:sz w:val="24"/>
+          <w:szCs w:val="24"/>
+        </w:rPr>
+      </w:pPr>
+    </w:p>
+    <w:p>
+      <w:pPr>
+        <w:jc w:val="both"/>
+        <w:rPr>
+          <w:rFonts w:ascii="Times New Roman" w:hAnsi="Times New Roman" w:cs="Times New Roman"/>
+          <w:color w:val="000000" w:themeColor="text1"/>
+          <w:sz w:val="24"/>
+          <w:szCs w:val="24"/>
+        </w:rPr>
+      </w:pPr>
+    </w:p>
+    <w:p>
+      <w:pPr>
+        <w:jc w:val="both"/>
+        <w:rPr>
+          <w:rFonts w:ascii="Times New Roman" w:hAnsi="Times New Roman" w:cs="Times New Roman"/>
+          <w:color w:val="000000" w:themeColor="text1"/>
+          <w:sz w:val="24"/>
+          <w:szCs w:val="24"/>
+        </w:rPr>
+      </w:pPr>
+    </w:p>
+    <w:p>
+      <w:pPr>
+        <w:jc w:val="both"/>
+        <w:rPr>
+          <w:rFonts w:ascii="Times New Roman" w:hAnsi="Times New Roman" w:cs="Times New Roman"/>
+          <w:color w:val="000000" w:themeColor="text1"/>
+          <w:sz w:val="24"/>
+          <w:szCs w:val="24"/>
+        </w:rPr>
+      </w:pPr>
+    </w:p>
+    <w:p>
+      <w:pPr>
+        <w:jc w:val="both"/>
+        <w:rPr>
+          <w:rFonts w:ascii="Times New Roman" w:hAnsi="Times New Roman" w:cs="Times New Roman"/>
+          <w:color w:val="000000" w:themeColor="text1"/>
+          <w:sz w:val="24"/>
+          <w:szCs w:val="24"/>
+        </w:rPr>
+      </w:pPr>
+    </w:p>
+    <w:p>
+      <w:pPr>
+        <w:jc w:val="both"/>
+        <w:rPr>
+          <w:rFonts w:ascii="Times New Roman" w:hAnsi="Times New Roman" w:cs="Times New Roman"/>
+          <w:color w:val="000000" w:themeColor="text1"/>
+          <w:sz w:val="24"/>
+          <w:szCs w:val="24"/>
+        </w:rPr>
+      </w:pPr>
+    </w:p>
+    <w:p>
+      <w:pPr>
+        <w:jc w:val="both"/>
+        <w:rPr>
+          <w:rFonts w:ascii="Times New Roman" w:hAnsi="Times New Roman" w:cs="Times New Roman"/>
+          <w:color w:val="000000" w:themeColor="text1"/>
+          <w:sz w:val="24"/>
+          <w:szCs w:val="24"/>
+        </w:rPr>
+      </w:pPr>
+    </w:p>
+    <w:p>
+      <w:pPr>
+        <w:jc w:val="both"/>
+        <w:rPr>
+          <w:rFonts w:ascii="Times New Roman" w:hAnsi="Times New Roman" w:cs="Times New Roman"/>
+          <w:color w:val="000000" w:themeColor="text1"/>
+          <w:sz w:val="24"/>
+          <w:szCs w:val="24"/>
+        </w:rPr>
+      </w:pPr>
+    </w:p>
+    <w:p>
+      <w:pPr>
+        <w:jc w:val="both"/>
+        <w:rPr>
+          <w:rFonts w:ascii="Times New Roman" w:hAnsi="Times New Roman" w:cs="Times New Roman"/>
+          <w:color w:val="000000" w:themeColor="text1"/>
+          <w:sz w:val="24"/>
+          <w:szCs w:val="24"/>
+        </w:rPr>
+      </w:pPr>
+    </w:p>
+    <w:p>
+      <w:pPr>
+        <w:pStyle w:val="NormalWeb"/>
+        <w:shd w:val="clear" w:color="auto" w:fill="FFFFFF"/>
+        <w:jc w:val="both"/>
+        <w:rPr>
+          <w:color w:val="000000" w:themeColor="text1"/>
+        </w:rPr>
+      </w:pPr>
+    </w:p>
+    <w:p>
+      <w:pPr>
+        <w:jc w:val="both"/>
+        <w:rPr>
+          <w:rFonts w:ascii="Times New Roman" w:hAnsi="Times New Roman" w:cs="Times New Roman"/>
+          <w:color w:val="000000" w:themeColor="text1"/>
+          <w:sz w:val="24"/>
+          <w:szCs w:val="24"/>
+        </w:rPr>
+      </w:pPr>
+    </w:p>
+    <w:p>
+      <w:pPr>
+        <w:jc w:val="both"/>
+        <w:rPr>
+          <w:rFonts w:ascii="Times New Roman" w:hAnsi="Times New Roman" w:cs="Times New Roman"/>
+          <w:color w:val="000000" w:themeColor="text1"/>
+          <w:sz w:val="24"/>
+          <w:szCs w:val="24"/>
+        </w:rPr>
+      </w:pPr>
+    </w:p>
+    <w:p>
+      <w:pPr>
+        <w:jc w:val="both"/>
+        <w:rPr>
+          <w:rFonts w:ascii="Times New Roman" w:hAnsi="Times New Roman" w:cs="Times New Roman"/>
+          <w:color w:val="000000" w:themeColor="text1"/>
+          <w:sz w:val="24"/>
+          <w:szCs w:val="24"/>
+        </w:rPr>
+      </w:pPr>
+    </w:p>
+    <w:p>
+      <w:pPr>
+        <w:jc w:val="both"/>
+        <w:rPr>
+          <w:rFonts w:ascii="Times New Roman" w:hAnsi="Times New Roman" w:cs="Times New Roman"/>
+          <w:color w:val="000000" w:themeColor="text1"/>
+          <w:sz w:val="24"/>
+          <w:szCs w:val="24"/>
+        </w:rPr>
+      </w:pPr>
+    </w:p>
+    <w:p>
+      <w:pPr>
+        <w:jc w:val="both"/>
+        <w:rPr>
+          <w:rFonts w:ascii="Times New Roman" w:hAnsi="Times New Roman" w:cs="Times New Roman"/>
+          <w:color w:val="000000" w:themeColor="text1"/>
+          <w:sz w:val="24"/>
+          <w:szCs w:val="24"/>
+        </w:rPr>
+      </w:pPr>
+    </w:p>
+    <w:p>
+      <w:pPr>
+        <w:jc w:val="both"/>
+        <w:rPr>
+          <w:rFonts w:ascii="Times New Roman" w:hAnsi="Times New Roman" w:cs="Times New Roman"/>
+          <w:color w:val="000000" w:themeColor="text1"/>
+          <w:sz w:val="24"/>
+          <w:szCs w:val="24"/>
+        </w:rPr>
+      </w:pPr>
+    </w:p>
+    <w:p>
+      <w:pPr>
+        <w:jc w:val="both"/>
+        <w:rPr>
+          <w:rFonts w:ascii="Times New Roman" w:hAnsi="Times New Roman" w:cs="Times New Roman"/>
+          <w:color w:val="000000" w:themeColor="text1"/>
+          <w:sz w:val="24"/>
+          <w:szCs w:val="24"/>
+        </w:rPr>
+      </w:pPr>
+    </w:p>
+    <w:p>
+      <w:pPr>
+        <w:jc w:val="both"/>
+        <w:rPr>
+          <w:rFonts w:ascii="Times New Roman" w:hAnsi="Times New Roman" w:cs="Times New Roman"/>
+          <w:color w:val="000000" w:themeColor="text1"/>
+          <w:sz w:val="24"/>
+          <w:szCs w:val="24"/>
+        </w:rPr>
+      </w:pPr>
+    </w:p>
+    <w:p>
+      <w:pPr>
+        <w:jc w:val="both"/>
+        <w:rPr>
+          <w:rFonts w:ascii="Times New Roman" w:hAnsi="Times New Roman" w:cs="Times New Roman"/>
+          <w:color w:val="000000" w:themeColor="text1"/>
+          <w:sz w:val="24"/>
+          <w:szCs w:val="24"/>
+        </w:rPr>
+      </w:pPr>
+    </w:p>
+    <w:p>
+      <w:pPr>
+        <w:tabs>
+          <w:tab w:val="left" w:pos="4536"/>
+        </w:tabs>
+        <w:jc w:val="both"/>
+        <w:rPr>
+          <w:rFonts w:ascii="Times New Roman" w:hAnsi="Times New Roman" w:cs="Times New Roman"/>
+          <w:color w:val="000000" w:themeColor="text1"/>
+          <w:sz w:val="24"/>
+          <w:szCs w:val="24"/>
+        </w:rPr>
+      </w:pPr>
+      <w:r>
+        <w:rPr>
+          <w:rFonts w:ascii="Times New Roman" w:hAnsi="Times New Roman" w:cs="Times New Roman"/>
+          <w:color w:val="000000" w:themeColor="text1"/>
+          <w:sz w:val="24"/>
+          <w:szCs w:val="24"/>
+        </w:rPr>
+        <w:tab/>
+      </w:r>
+    </w:p>
+    <w:p>
+      <w:pPr>
+        <w:tabs>
+          <w:tab w:val="left" w:pos="4224"/>
+          <w:tab w:val="left" w:pos="5004"/>
+        </w:tabs>
+        <w:rPr>
+          <w:rFonts w:ascii="Times New Roman" w:hAnsi="Times New Roman" w:cs="Times New Roman"/>
+          <w:b/>
+          <w:bCs/>
+          <w:color w:val="000000" w:themeColor="text1"/>
+          <w:sz w:val="32"/>
+          <w:szCs w:val="32"/>
+          <w:shd w:val="clear" w:color="auto" w:fill="FFFFFF"/>
+        </w:rPr>
+      </w:pPr>
+      <w:r>
+        <w:rPr>
+          <w:rFonts w:ascii="Times New Roman" w:hAnsi="Times New Roman" w:cs="Times New Roman"/>
+          <w:b/>
+          <w:bCs/>
+          <w:color w:val="000000" w:themeColor="text1"/>
+          <w:sz w:val="32"/>
+          <w:szCs w:val="32"/>
+          <w:shd w:val="clear" w:color="auto" w:fill="FFFFFF"/>
+        </w:rPr>
+        <w:lastRenderedPageBreak/>
+        <w:t>Signup using email:</w:t>
+      </w:r>
+      <w:r>
+        <w:rPr>
+          <w:rFonts w:ascii="Times New Roman" w:hAnsi="Times New Roman" w:cs="Times New Roman"/>
+          <w:b/>
+          <w:bCs/>
+          <w:color w:val="000000" w:themeColor="text1"/>
+          <w:sz w:val="32"/>
+          <w:szCs w:val="32"/>
+          <w:shd w:val="clear" w:color="auto" w:fill="FFFFFF"/>
+        </w:rPr>
+        <w:tab/>
+      </w:r>
+      <w:r>
+        <w:rPr>
+          <w:rFonts w:ascii="Times New Roman" w:hAnsi="Times New Roman" w:cs="Times New Roman"/>
+          <w:b/>
+          <w:bCs/>
+          <w:color w:val="000000" w:themeColor="text1"/>
+          <w:sz w:val="32"/>
+          <w:szCs w:val="32"/>
+          <w:shd w:val="clear" w:color="auto" w:fill="FFFFFF"/>
+        </w:rPr>
+        <w:tab/>
+      </w:r>
+    </w:p>
+    <w:p>
+      <w:pPr>
+        <w:tabs>
+          <w:tab w:val="right" w:pos="9026"/>
+          <w:tab w:val="right" w:pos="9617"/>
+        </w:tabs>
+        <w:rPr>
+          <w:rFonts w:ascii="Times New Roman" w:hAnsi="Times New Roman" w:cs="Times New Roman"/>
+          <w:color w:val="000000" w:themeColor="text1"/>
+          <w:sz w:val="28"/>
+          <w:szCs w:val="28"/>
+          <w:shd w:val="clear" w:color="auto" w:fill="FFFFFF"/>
+        </w:rPr>
+      </w:pPr>
+      <w:r>
+        <w:rPr>
+          <w:rFonts w:ascii="Times New Roman" w:hAnsi="Times New Roman" w:cs="Times New Roman"/>
+          <w:color w:val="000000" w:themeColor="text1"/>
+          <w:sz w:val="28"/>
+          <w:szCs w:val="28"/>
+          <w:shd w:val="clear" w:color="auto" w:fill="FFFFFF"/>
+        </w:rPr>
+        <w:t>To sign up in any site we get more options like we can login with mail id, Phone number, Google, Face book, Amazon. I worked on Email.</w:t>
+      </w:r>
+      <w:r>
+        <w:rPr>
+          <w:rFonts w:ascii="Times New Roman" w:hAnsi="Times New Roman" w:cs="Times New Roman"/>
+          <w:color w:val="000000" w:themeColor="text1"/>
+          <w:sz w:val="28"/>
+          <w:szCs w:val="28"/>
+          <w:shd w:val="clear" w:color="auto" w:fill="FFFFFF"/>
+        </w:rPr>
+        <w:tab/>
+      </w:r>
+      <w:r>
+        <w:rPr>
+          <w:rFonts w:ascii="Times New Roman" w:hAnsi="Times New Roman" w:cs="Times New Roman"/>
+          <w:color w:val="000000" w:themeColor="text1"/>
+          <w:sz w:val="28"/>
+          <w:szCs w:val="28"/>
+          <w:shd w:val="clear" w:color="auto" w:fill="FFFFFF"/>
+        </w:rPr>
+        <w:tab/>
+      </w:r>
+    </w:p>
+    <w:p>
+      <w:pPr>
+        <w:jc w:val="both"/>
+        <w:rPr>
+          <w:rFonts w:ascii="Times New Roman" w:hAnsi="Times New Roman" w:cs="Times New Roman"/>
+          <w:color w:val="000000" w:themeColor="text1"/>
+          <w:sz w:val="28"/>
+          <w:szCs w:val="28"/>
+          <w:shd w:val="clear" w:color="auto" w:fill="FFFFFF"/>
+        </w:rPr>
+      </w:pPr>
+      <w:r>
+        <w:rPr>
+          <w:rFonts w:ascii="Times New Roman" w:hAnsi="Times New Roman" w:cs="Times New Roman"/>
+          <w:color w:val="000000" w:themeColor="text1"/>
+          <w:sz w:val="28"/>
+          <w:szCs w:val="28"/>
+          <w:shd w:val="clear" w:color="auto" w:fill="FFFFFF"/>
+        </w:rPr>
+        <w:t xml:space="preserve">        Email was actually invented before the publicly accessible internet as we know it. An email address is unique identifier for an email account. It is used to both send and receive email messages over the internet. Similar to physical mail, an email message requires an address for both the sender and recipient in order to be sent successfully. Every email address has two main parts: a username and domain name. The username comes first, followed by </w:t>
+      </w:r>
+      <w:proofErr w:type="gramStart"/>
+      <w:r>
+        <w:rPr>
+          <w:rFonts w:ascii="Times New Roman" w:hAnsi="Times New Roman" w:cs="Times New Roman"/>
+          <w:color w:val="000000" w:themeColor="text1"/>
+          <w:sz w:val="28"/>
+          <w:szCs w:val="28"/>
+          <w:shd w:val="clear" w:color="auto" w:fill="FFFFFF"/>
+        </w:rPr>
+        <w:t>an at</w:t>
+      </w:r>
+      <w:proofErr w:type="gramEnd"/>
+      <w:r>
+        <w:rPr>
+          <w:rFonts w:ascii="Times New Roman" w:hAnsi="Times New Roman" w:cs="Times New Roman"/>
+          <w:color w:val="000000" w:themeColor="text1"/>
+          <w:sz w:val="28"/>
+          <w:szCs w:val="28"/>
+          <w:shd w:val="clear" w:color="auto" w:fill="FFFFFF"/>
+        </w:rPr>
+        <w:t xml:space="preserve"> (@) symbol, followed by the domain name.</w:t>
+      </w:r>
+    </w:p>
+    <w:p>
+      <w:pPr>
+        <w:jc w:val="both"/>
+        <w:rPr>
+          <w:rFonts w:ascii="Times New Roman" w:hAnsi="Times New Roman" w:cs="Times New Roman"/>
+          <w:color w:val="000000" w:themeColor="text1"/>
+          <w:sz w:val="28"/>
+          <w:szCs w:val="28"/>
+          <w:shd w:val="clear" w:color="auto" w:fill="FFFFFF"/>
+        </w:rPr>
+      </w:pPr>
+      <w:r>
+        <w:rPr>
+          <w:rFonts w:ascii="Times New Roman" w:hAnsi="Times New Roman" w:cs="Times New Roman"/>
+          <w:color w:val="000000" w:themeColor="text1"/>
+          <w:sz w:val="28"/>
+          <w:szCs w:val="28"/>
+          <w:shd w:val="clear" w:color="auto" w:fill="FFFFFF"/>
+        </w:rPr>
+        <w:t xml:space="preserve">      When a message is sent SMTP the sending mail server checks for another mail server on the internet that corresponds with the domain name of the recipient address. If someone sends a message to user, it will check with the mail server to see if the username is valid. If the user exists, the message will be delivered.</w:t>
+      </w:r>
+    </w:p>
+    <w:p>
+      <w:pPr>
+        <w:jc w:val="both"/>
+        <w:rPr>
+          <w:rFonts w:ascii="Times New Roman" w:hAnsi="Times New Roman" w:cs="Times New Roman"/>
+          <w:color w:val="000000" w:themeColor="text1"/>
+          <w:sz w:val="28"/>
+          <w:szCs w:val="28"/>
+          <w:shd w:val="clear" w:color="auto" w:fill="FFFFFF"/>
+        </w:rPr>
+      </w:pPr>
+      <w:r>
+        <w:rPr>
+          <w:rFonts w:ascii="Times New Roman" w:hAnsi="Times New Roman" w:cs="Times New Roman"/>
+          <w:color w:val="000000" w:themeColor="text1"/>
+          <w:sz w:val="28"/>
+          <w:szCs w:val="28"/>
+          <w:shd w:val="clear" w:color="auto" w:fill="FFFFFF"/>
+        </w:rPr>
+        <w:t xml:space="preserve">      While a basic email address consists of only a username and domain name, most email clients and webmail system include with names with email address. An email address contains a name is formatted with the first name, followed by the email address. While creating an email, it consists of Name, Birth date, Family name, Gender, Phone number and User name. Whenever we are signing up with email we have to enter all the details.</w:t>
+      </w:r>
+    </w:p>
+    <w:p>
+      <w:pPr>
+        <w:jc w:val="both"/>
+        <w:rPr>
+          <w:rFonts w:ascii="Times New Roman" w:hAnsi="Times New Roman" w:cs="Times New Roman"/>
+          <w:color w:val="000000" w:themeColor="text1"/>
+          <w:sz w:val="28"/>
+          <w:szCs w:val="28"/>
+          <w:shd w:val="clear" w:color="auto" w:fill="FFFFFF"/>
+        </w:rPr>
+      </w:pPr>
+      <w:r>
+        <w:rPr>
+          <w:rFonts w:ascii="Times New Roman" w:hAnsi="Times New Roman" w:cs="Times New Roman"/>
+          <w:color w:val="000000" w:themeColor="text1"/>
+          <w:sz w:val="28"/>
+          <w:szCs w:val="28"/>
+          <w:shd w:val="clear" w:color="auto" w:fill="FFFFFF"/>
+        </w:rPr>
+        <w:t xml:space="preserve">Birth Date: The user date of birth must be collected that should be in </w:t>
+      </w:r>
+      <w:proofErr w:type="spellStart"/>
+      <w:r>
+        <w:rPr>
+          <w:rFonts w:ascii="Times New Roman" w:hAnsi="Times New Roman" w:cs="Times New Roman"/>
+          <w:color w:val="000000" w:themeColor="text1"/>
+          <w:sz w:val="28"/>
+          <w:szCs w:val="28"/>
+          <w:shd w:val="clear" w:color="auto" w:fill="FFFFFF"/>
+        </w:rPr>
+        <w:t>dd</w:t>
+      </w:r>
+      <w:proofErr w:type="spellEnd"/>
+      <w:r>
+        <w:rPr>
+          <w:rFonts w:ascii="Times New Roman" w:hAnsi="Times New Roman" w:cs="Times New Roman"/>
+          <w:color w:val="000000" w:themeColor="text1"/>
+          <w:sz w:val="28"/>
+          <w:szCs w:val="28"/>
+          <w:shd w:val="clear" w:color="auto" w:fill="FFFFFF"/>
+        </w:rPr>
+        <w:t>/mm/</w:t>
+      </w:r>
+      <w:proofErr w:type="spellStart"/>
+      <w:r>
+        <w:rPr>
+          <w:rFonts w:ascii="Times New Roman" w:hAnsi="Times New Roman" w:cs="Times New Roman"/>
+          <w:color w:val="000000" w:themeColor="text1"/>
+          <w:sz w:val="28"/>
+          <w:szCs w:val="28"/>
+          <w:shd w:val="clear" w:color="auto" w:fill="FFFFFF"/>
+        </w:rPr>
+        <w:t>yyyy</w:t>
+      </w:r>
+      <w:proofErr w:type="spellEnd"/>
+      <w:r>
+        <w:rPr>
+          <w:rFonts w:ascii="Times New Roman" w:hAnsi="Times New Roman" w:cs="Times New Roman"/>
+          <w:color w:val="000000" w:themeColor="text1"/>
+          <w:sz w:val="28"/>
+          <w:szCs w:val="28"/>
+          <w:shd w:val="clear" w:color="auto" w:fill="FFFFFF"/>
+        </w:rPr>
+        <w:t xml:space="preserve"> format.</w:t>
+      </w:r>
+    </w:p>
+    <w:p>
+      <w:pPr>
+        <w:jc w:val="both"/>
+        <w:rPr>
+          <w:rFonts w:ascii="Times New Roman" w:hAnsi="Times New Roman" w:cs="Times New Roman"/>
+          <w:color w:val="000000" w:themeColor="text1"/>
+          <w:sz w:val="28"/>
+          <w:szCs w:val="28"/>
+          <w:shd w:val="clear" w:color="auto" w:fill="FFFFFF"/>
+        </w:rPr>
+      </w:pPr>
+      <w:r>
+        <w:rPr>
+          <w:rFonts w:ascii="Times New Roman" w:hAnsi="Times New Roman" w:cs="Times New Roman"/>
+          <w:color w:val="000000" w:themeColor="text1"/>
+          <w:sz w:val="28"/>
+          <w:szCs w:val="28"/>
+          <w:shd w:val="clear" w:color="auto" w:fill="FFFFFF"/>
+        </w:rPr>
+        <w:t>Family Name: The complete family details is necessary and that to be stored.</w:t>
+      </w:r>
+    </w:p>
+    <w:p>
+      <w:pPr>
+        <w:jc w:val="both"/>
+        <w:rPr>
+          <w:rFonts w:ascii="Times New Roman" w:hAnsi="Times New Roman" w:cs="Times New Roman"/>
+          <w:color w:val="000000" w:themeColor="text1"/>
+          <w:sz w:val="28"/>
+          <w:szCs w:val="28"/>
+          <w:shd w:val="clear" w:color="auto" w:fill="FFFFFF"/>
+        </w:rPr>
+      </w:pPr>
+      <w:r>
+        <w:rPr>
+          <w:rFonts w:ascii="Times New Roman" w:hAnsi="Times New Roman" w:cs="Times New Roman"/>
+          <w:color w:val="000000" w:themeColor="text1"/>
+          <w:sz w:val="28"/>
+          <w:szCs w:val="28"/>
+          <w:shd w:val="clear" w:color="auto" w:fill="FFFFFF"/>
+        </w:rPr>
+        <w:t>Name: The complete name of the user is collected.</w:t>
+      </w:r>
+    </w:p>
+    <w:p>
+      <w:pPr>
+        <w:jc w:val="both"/>
+        <w:rPr>
+          <w:rFonts w:ascii="Times New Roman" w:hAnsi="Times New Roman" w:cs="Times New Roman"/>
+          <w:color w:val="000000" w:themeColor="text1"/>
+          <w:sz w:val="28"/>
+          <w:szCs w:val="28"/>
+          <w:shd w:val="clear" w:color="auto" w:fill="FFFFFF"/>
+        </w:rPr>
+      </w:pPr>
+      <w:r>
+        <w:rPr>
+          <w:rFonts w:ascii="Times New Roman" w:hAnsi="Times New Roman" w:cs="Times New Roman"/>
+          <w:color w:val="000000" w:themeColor="text1"/>
+          <w:sz w:val="28"/>
+          <w:szCs w:val="28"/>
+          <w:shd w:val="clear" w:color="auto" w:fill="FFFFFF"/>
+        </w:rPr>
+        <w:t>Gender: The user gender to be collected as male, female.</w:t>
+      </w:r>
+    </w:p>
+    <w:p>
+      <w:pPr>
+        <w:jc w:val="both"/>
+        <w:rPr>
+          <w:rFonts w:ascii="Times New Roman" w:hAnsi="Times New Roman" w:cs="Times New Roman"/>
+          <w:color w:val="000000" w:themeColor="text1"/>
+          <w:sz w:val="28"/>
+          <w:szCs w:val="28"/>
+          <w:shd w:val="clear" w:color="auto" w:fill="FFFFFF"/>
+        </w:rPr>
+      </w:pPr>
+      <w:r>
+        <w:rPr>
+          <w:rFonts w:ascii="Times New Roman" w:hAnsi="Times New Roman" w:cs="Times New Roman"/>
+          <w:color w:val="000000" w:themeColor="text1"/>
+          <w:sz w:val="28"/>
+          <w:szCs w:val="28"/>
+          <w:shd w:val="clear" w:color="auto" w:fill="FFFFFF"/>
+        </w:rPr>
+        <w:t xml:space="preserve">Phone number: The user’s phone number to be collected.  </w:t>
+      </w:r>
+    </w:p>
+    <w:p>
+      <w:pPr>
+        <w:tabs>
+          <w:tab w:val="left" w:pos="2220"/>
+        </w:tabs>
+        <w:jc w:val="both"/>
+        <w:rPr>
+          <w:rFonts w:ascii="Times New Roman" w:hAnsi="Times New Roman" w:cs="Times New Roman"/>
+          <w:color w:val="000000" w:themeColor="text1"/>
+          <w:sz w:val="28"/>
+          <w:szCs w:val="28"/>
+          <w:shd w:val="clear" w:color="auto" w:fill="FFFFFF"/>
+        </w:rPr>
+      </w:pPr>
+      <w:r>
+        <w:rPr>
+          <w:rFonts w:ascii="Times New Roman" w:hAnsi="Times New Roman" w:cs="Times New Roman"/>
+          <w:color w:val="000000" w:themeColor="text1"/>
+          <w:sz w:val="28"/>
+          <w:szCs w:val="28"/>
+          <w:shd w:val="clear" w:color="auto" w:fill="FFFFFF"/>
+        </w:rPr>
+        <w:t>Email is based on these tools:</w:t>
+      </w:r>
+    </w:p>
+    <w:p>
+      <w:pPr>
+        <w:tabs>
+          <w:tab w:val="left" w:pos="2220"/>
+        </w:tabs>
+        <w:jc w:val="both"/>
+        <w:rPr>
+          <w:rFonts w:ascii="Times New Roman" w:hAnsi="Times New Roman" w:cs="Times New Roman"/>
+          <w:color w:val="000000" w:themeColor="text1"/>
+          <w:sz w:val="28"/>
+          <w:szCs w:val="28"/>
+          <w:shd w:val="clear" w:color="auto" w:fill="FFFFFF"/>
+        </w:rPr>
+      </w:pPr>
+      <w:proofErr w:type="spellStart"/>
+      <w:r>
+        <w:rPr>
+          <w:rFonts w:ascii="Times New Roman" w:hAnsi="Times New Roman" w:cs="Times New Roman"/>
+          <w:color w:val="000000" w:themeColor="text1"/>
+          <w:sz w:val="28"/>
+          <w:szCs w:val="28"/>
+          <w:shd w:val="clear" w:color="auto" w:fill="FFFFFF"/>
+        </w:rPr>
+        <w:t>Qmail</w:t>
+      </w:r>
+      <w:proofErr w:type="spellEnd"/>
+      <w:r>
+        <w:rPr>
+          <w:rFonts w:ascii="Times New Roman" w:hAnsi="Times New Roman" w:cs="Times New Roman"/>
+          <w:color w:val="000000" w:themeColor="text1"/>
+          <w:sz w:val="28"/>
+          <w:szCs w:val="28"/>
+          <w:shd w:val="clear" w:color="auto" w:fill="FFFFFF"/>
+        </w:rPr>
+        <w:t xml:space="preserve"> (http://www.qmail.org/), a robust mail transfer agent written by Dan Bernstein. It was designed to be simple, modular, secure, and reliable. It is easy to understand, and easy to integrate with other programs.</w:t>
+      </w:r>
+    </w:p>
+    <w:p>
+      <w:pPr>
+        <w:tabs>
+          <w:tab w:val="left" w:pos="2220"/>
+        </w:tabs>
+        <w:jc w:val="both"/>
+        <w:rPr>
+          <w:rFonts w:ascii="Times New Roman" w:hAnsi="Times New Roman" w:cs="Times New Roman"/>
+          <w:color w:val="000000" w:themeColor="text1"/>
+          <w:sz w:val="28"/>
+          <w:szCs w:val="28"/>
+          <w:shd w:val="clear" w:color="auto" w:fill="FFFFFF"/>
+        </w:rPr>
+      </w:pPr>
+      <w:r>
+        <w:rPr>
+          <w:rFonts w:ascii="Times New Roman" w:hAnsi="Times New Roman" w:cs="Times New Roman"/>
+          <w:color w:val="000000" w:themeColor="text1"/>
+          <w:sz w:val="28"/>
+          <w:szCs w:val="28"/>
+          <w:shd w:val="clear" w:color="auto" w:fill="FFFFFF"/>
+        </w:rPr>
+        <w:t>Oracle RDBMS (http://www.oracle.com).</w:t>
+      </w:r>
+    </w:p>
+    <w:p>
+      <w:pPr>
+        <w:tabs>
+          <w:tab w:val="left" w:pos="2220"/>
+        </w:tabs>
+        <w:jc w:val="both"/>
+        <w:rPr>
+          <w:rFonts w:ascii="Times New Roman" w:hAnsi="Times New Roman" w:cs="Times New Roman"/>
+          <w:color w:val="000000" w:themeColor="text1"/>
+          <w:sz w:val="28"/>
+          <w:szCs w:val="28"/>
+          <w:shd w:val="clear" w:color="auto" w:fill="FFFFFF"/>
+        </w:rPr>
+      </w:pPr>
+      <w:proofErr w:type="spellStart"/>
+      <w:r>
+        <w:rPr>
+          <w:rFonts w:ascii="Times New Roman" w:hAnsi="Times New Roman" w:cs="Times New Roman"/>
+          <w:color w:val="000000" w:themeColor="text1"/>
+          <w:sz w:val="28"/>
+          <w:szCs w:val="28"/>
+          <w:shd w:val="clear" w:color="auto" w:fill="FFFFFF"/>
+        </w:rPr>
+        <w:t>JavaSoft's</w:t>
+      </w:r>
+      <w:proofErr w:type="spellEnd"/>
+      <w:r>
+        <w:rPr>
+          <w:rFonts w:ascii="Times New Roman" w:hAnsi="Times New Roman" w:cs="Times New Roman"/>
+          <w:color w:val="000000" w:themeColor="text1"/>
+          <w:sz w:val="28"/>
+          <w:szCs w:val="28"/>
+          <w:shd w:val="clear" w:color="auto" w:fill="FFFFFF"/>
+        </w:rPr>
+        <w:t xml:space="preserve"> </w:t>
+      </w:r>
+      <w:proofErr w:type="spellStart"/>
+      <w:r>
+        <w:rPr>
+          <w:rFonts w:ascii="Times New Roman" w:hAnsi="Times New Roman" w:cs="Times New Roman"/>
+          <w:color w:val="000000" w:themeColor="text1"/>
+          <w:sz w:val="28"/>
+          <w:szCs w:val="28"/>
+          <w:shd w:val="clear" w:color="auto" w:fill="FFFFFF"/>
+        </w:rPr>
+        <w:t>JavaMail</w:t>
+      </w:r>
+      <w:proofErr w:type="spellEnd"/>
+      <w:r>
+        <w:rPr>
+          <w:rFonts w:ascii="Times New Roman" w:hAnsi="Times New Roman" w:cs="Times New Roman"/>
+          <w:color w:val="000000" w:themeColor="text1"/>
+          <w:sz w:val="28"/>
+          <w:szCs w:val="28"/>
+          <w:shd w:val="clear" w:color="auto" w:fill="FFFFFF"/>
+        </w:rPr>
+        <w:t xml:space="preserve"> (http://java.sun.com/products/javamail/) and Oracle's SQLJ (http://www.oracle.com/java/index.html?jdbc_sqlj.html) APIs, running within Oracle.</w:t>
+      </w:r>
+    </w:p>
+    <w:p>
+      <w:pPr>
+        <w:tabs>
+          <w:tab w:val="left" w:pos="2220"/>
+        </w:tabs>
+        <w:jc w:val="both"/>
+        <w:rPr>
+          <w:rFonts w:ascii="Times New Roman" w:hAnsi="Times New Roman" w:cs="Times New Roman"/>
+          <w:color w:val="000000" w:themeColor="text1"/>
+          <w:sz w:val="28"/>
+          <w:szCs w:val="28"/>
+          <w:shd w:val="clear" w:color="auto" w:fill="FFFFFF"/>
+        </w:rPr>
+      </w:pPr>
+      <w:r>
+        <w:rPr>
+          <w:rFonts w:ascii="Times New Roman" w:hAnsi="Times New Roman" w:cs="Times New Roman"/>
+          <w:color w:val="000000" w:themeColor="text1"/>
+          <w:sz w:val="28"/>
+          <w:szCs w:val="28"/>
+          <w:shd w:val="clear" w:color="auto" w:fill="FFFFFF"/>
+        </w:rPr>
+        <w:t xml:space="preserve">A presentation layer implemented in </w:t>
+      </w:r>
+      <w:proofErr w:type="spellStart"/>
+      <w:r>
+        <w:rPr>
+          <w:rFonts w:ascii="Times New Roman" w:hAnsi="Times New Roman" w:cs="Times New Roman"/>
+          <w:color w:val="000000" w:themeColor="text1"/>
+          <w:sz w:val="28"/>
+          <w:szCs w:val="28"/>
+          <w:shd w:val="clear" w:color="auto" w:fill="FFFFFF"/>
+        </w:rPr>
+        <w:t>Tcl</w:t>
+      </w:r>
+      <w:proofErr w:type="spellEnd"/>
+      <w:r>
+        <w:rPr>
+          <w:rFonts w:ascii="Times New Roman" w:hAnsi="Times New Roman" w:cs="Times New Roman"/>
+          <w:color w:val="000000" w:themeColor="text1"/>
+          <w:sz w:val="28"/>
+          <w:szCs w:val="28"/>
+          <w:shd w:val="clear" w:color="auto" w:fill="FFFFFF"/>
+        </w:rPr>
+        <w:t xml:space="preserve"> using </w:t>
+      </w:r>
+      <w:proofErr w:type="spellStart"/>
+      <w:r>
+        <w:rPr>
+          <w:rFonts w:ascii="Times New Roman" w:hAnsi="Times New Roman" w:cs="Times New Roman"/>
+          <w:color w:val="000000" w:themeColor="text1"/>
+          <w:sz w:val="28"/>
+          <w:szCs w:val="28"/>
+          <w:shd w:val="clear" w:color="auto" w:fill="FFFFFF"/>
+        </w:rPr>
+        <w:t>AOLserver</w:t>
+      </w:r>
+      <w:proofErr w:type="spellEnd"/>
+      <w:r>
+        <w:rPr>
+          <w:rFonts w:ascii="Times New Roman" w:hAnsi="Times New Roman" w:cs="Times New Roman"/>
+          <w:color w:val="000000" w:themeColor="text1"/>
+          <w:sz w:val="28"/>
+          <w:szCs w:val="28"/>
+          <w:shd w:val="clear" w:color="auto" w:fill="FFFFFF"/>
+        </w:rPr>
+        <w:t>.</w:t>
+      </w:r>
+    </w:p>
+    <w:p>
+      <w:pPr>
+        <w:tabs>
+          <w:tab w:val="left" w:pos="2220"/>
+        </w:tabs>
+        <w:jc w:val="both"/>
+        <w:rPr>
+          <w:rFonts w:ascii="Times New Roman" w:hAnsi="Times New Roman" w:cs="Times New Roman"/>
+          <w:color w:val="000000" w:themeColor="text1"/>
+          <w:sz w:val="28"/>
+          <w:szCs w:val="28"/>
+          <w:shd w:val="clear" w:color="auto" w:fill="FFFFFF"/>
+        </w:rPr>
+      </w:pPr>
+      <w:proofErr w:type="spellStart"/>
+      <w:r>
+        <w:rPr>
+          <w:rFonts w:ascii="Times New Roman" w:hAnsi="Times New Roman" w:cs="Times New Roman"/>
+          <w:color w:val="000000" w:themeColor="text1"/>
+          <w:sz w:val="28"/>
+          <w:szCs w:val="28"/>
+          <w:shd w:val="clear" w:color="auto" w:fill="FFFFFF"/>
+        </w:rPr>
+        <w:t>Qmail</w:t>
+      </w:r>
+      <w:proofErr w:type="spellEnd"/>
+      <w:r>
+        <w:rPr>
+          <w:rFonts w:ascii="Times New Roman" w:hAnsi="Times New Roman" w:cs="Times New Roman"/>
+          <w:color w:val="000000" w:themeColor="text1"/>
+          <w:sz w:val="28"/>
+          <w:szCs w:val="28"/>
+          <w:shd w:val="clear" w:color="auto" w:fill="FFFFFF"/>
+        </w:rPr>
+        <w:t xml:space="preserve"> handles the traditional duties of a mail transfer agent: receipt of incoming email via SMTP, bouncing of incorrectly addressed or formatted messages, notification of errors </w:t>
+      </w:r>
+      <w:r>
+        <w:rPr>
+          <w:rFonts w:ascii="Times New Roman" w:hAnsi="Times New Roman" w:cs="Times New Roman"/>
+          <w:color w:val="000000" w:themeColor="text1"/>
+          <w:sz w:val="28"/>
+          <w:szCs w:val="28"/>
+          <w:shd w:val="clear" w:color="auto" w:fill="FFFFFF"/>
+        </w:rPr>
+        <w:lastRenderedPageBreak/>
+        <w:t xml:space="preserve">during reception, and reliable delivery of the email into the file system. Aside from being configured in a somewhat idiosyncratic fashion, </w:t>
+      </w:r>
+      <w:proofErr w:type="spellStart"/>
+      <w:r>
+        <w:rPr>
+          <w:rFonts w:ascii="Times New Roman" w:hAnsi="Times New Roman" w:cs="Times New Roman"/>
+          <w:color w:val="000000" w:themeColor="text1"/>
+          <w:sz w:val="28"/>
+          <w:szCs w:val="28"/>
+          <w:shd w:val="clear" w:color="auto" w:fill="FFFFFF"/>
+        </w:rPr>
+        <w:t>qmail</w:t>
+      </w:r>
+      <w:proofErr w:type="spellEnd"/>
+      <w:r>
+        <w:rPr>
+          <w:rFonts w:ascii="Times New Roman" w:hAnsi="Times New Roman" w:cs="Times New Roman"/>
+          <w:color w:val="000000" w:themeColor="text1"/>
+          <w:sz w:val="28"/>
+          <w:szCs w:val="28"/>
+          <w:shd w:val="clear" w:color="auto" w:fill="FFFFFF"/>
+        </w:rPr>
+        <w:t xml:space="preserve"> is used without modification to do what it was designed to do. Non-interference with </w:t>
+      </w:r>
+      <w:proofErr w:type="spellStart"/>
+      <w:r>
+        <w:rPr>
+          <w:rFonts w:ascii="Times New Roman" w:hAnsi="Times New Roman" w:cs="Times New Roman"/>
+          <w:color w:val="000000" w:themeColor="text1"/>
+          <w:sz w:val="28"/>
+          <w:szCs w:val="28"/>
+          <w:shd w:val="clear" w:color="auto" w:fill="FFFFFF"/>
+        </w:rPr>
+        <w:t>qmail</w:t>
+      </w:r>
+      <w:proofErr w:type="spellEnd"/>
+      <w:r>
+        <w:rPr>
+          <w:rFonts w:ascii="Times New Roman" w:hAnsi="Times New Roman" w:cs="Times New Roman"/>
+          <w:color w:val="000000" w:themeColor="text1"/>
+          <w:sz w:val="28"/>
+          <w:szCs w:val="28"/>
+          <w:shd w:val="clear" w:color="auto" w:fill="FFFFFF"/>
+        </w:rPr>
+        <w:t xml:space="preserve"> means we can trust it to handle its MTA duties (to the extent that it is reliable).</w:t>
+      </w:r>
+    </w:p>
+    <w:p>
+      <w:pPr>
+        <w:tabs>
+          <w:tab w:val="left" w:pos="2220"/>
+        </w:tabs>
+        <w:jc w:val="both"/>
+        <w:rPr>
+          <w:rFonts w:ascii="Times New Roman" w:hAnsi="Times New Roman" w:cs="Times New Roman"/>
+          <w:color w:val="000000" w:themeColor="text1"/>
+          <w:sz w:val="28"/>
+          <w:szCs w:val="28"/>
+          <w:shd w:val="clear" w:color="auto" w:fill="FFFFFF"/>
+        </w:rPr>
+      </w:pPr>
+      <w:r>
+        <w:rPr>
+          <w:rFonts w:ascii="Times New Roman" w:hAnsi="Times New Roman" w:cs="Times New Roman"/>
+          <w:color w:val="000000" w:themeColor="text1"/>
+          <w:sz w:val="28"/>
+          <w:szCs w:val="28"/>
+          <w:shd w:val="clear" w:color="auto" w:fill="FFFFFF"/>
+        </w:rPr>
+        <w:t xml:space="preserve">After delivery to the file system, the message must be moved into the database as rows in tables. This job falls to Java code running in the database, relying on the </w:t>
+      </w:r>
+      <w:proofErr w:type="spellStart"/>
+      <w:r>
+        <w:rPr>
+          <w:rFonts w:ascii="Times New Roman" w:hAnsi="Times New Roman" w:cs="Times New Roman"/>
+          <w:color w:val="000000" w:themeColor="text1"/>
+          <w:sz w:val="28"/>
+          <w:szCs w:val="28"/>
+          <w:shd w:val="clear" w:color="auto" w:fill="FFFFFF"/>
+        </w:rPr>
+        <w:t>JavaMail</w:t>
+      </w:r>
+      <w:proofErr w:type="spellEnd"/>
+      <w:r>
+        <w:rPr>
+          <w:rFonts w:ascii="Times New Roman" w:hAnsi="Times New Roman" w:cs="Times New Roman"/>
+          <w:color w:val="000000" w:themeColor="text1"/>
+          <w:sz w:val="28"/>
+          <w:szCs w:val="28"/>
+          <w:shd w:val="clear" w:color="auto" w:fill="FFFFFF"/>
+        </w:rPr>
+        <w:t xml:space="preserve"> and SQLJ APIs to parse and insert the message. The headers are parsed and stored separately to facilitate searching and filtering, and any MIME attachments are decoded and stored separately. Once this processing is complete, the message is removed from the file system. This polling process is triggered once a minute by the DBMS_JOB PL/SQL package.</w:t>
+      </w:r>
+    </w:p>
+    <w:p>
+      <w:pPr>
+        <w:tabs>
+          <w:tab w:val="left" w:pos="2220"/>
+        </w:tabs>
+        <w:jc w:val="both"/>
+        <w:rPr>
+          <w:rFonts w:ascii="Times New Roman" w:hAnsi="Times New Roman" w:cs="Times New Roman"/>
+          <w:color w:val="000000" w:themeColor="text1"/>
+          <w:sz w:val="28"/>
+          <w:szCs w:val="28"/>
+          <w:shd w:val="clear" w:color="auto" w:fill="FFFFFF"/>
+        </w:rPr>
+      </w:pPr>
+      <w:r>
+        <w:rPr>
+          <w:rFonts w:ascii="Times New Roman" w:hAnsi="Times New Roman" w:cs="Times New Roman"/>
+          <w:color w:val="000000" w:themeColor="text1"/>
+          <w:sz w:val="28"/>
+          <w:szCs w:val="28"/>
+          <w:shd w:val="clear" w:color="auto" w:fill="FFFFFF"/>
+        </w:rPr>
+        <w:t xml:space="preserve">Once the message is in the database, it is a simple matter to serve it up again through an IMAP server, or present it through Web pages produced by </w:t>
+      </w:r>
+      <w:proofErr w:type="spellStart"/>
+      <w:r>
+        <w:rPr>
+          <w:rFonts w:ascii="Times New Roman" w:hAnsi="Times New Roman" w:cs="Times New Roman"/>
+          <w:color w:val="000000" w:themeColor="text1"/>
+          <w:sz w:val="28"/>
+          <w:szCs w:val="28"/>
+          <w:shd w:val="clear" w:color="auto" w:fill="FFFFFF"/>
+        </w:rPr>
+        <w:t>Tcl</w:t>
+      </w:r>
+      <w:proofErr w:type="spellEnd"/>
+      <w:r>
+        <w:rPr>
+          <w:rFonts w:ascii="Times New Roman" w:hAnsi="Times New Roman" w:cs="Times New Roman"/>
+          <w:color w:val="000000" w:themeColor="text1"/>
+          <w:sz w:val="28"/>
+          <w:szCs w:val="28"/>
+          <w:shd w:val="clear" w:color="auto" w:fill="FFFFFF"/>
+        </w:rPr>
+        <w:t xml:space="preserve"> scripts running within AOL server. In the latter case, the flexibility of SQL make it easy to implement user interfaces that allow readers to view and manipulate their email in many powerful ways.</w:t>
+      </w:r>
+    </w:p>
+    <w:p>
+      <w:pPr>
+        <w:tabs>
+          <w:tab w:val="left" w:pos="2220"/>
+        </w:tabs>
+        <w:jc w:val="both"/>
+        <w:rPr>
+          <w:rFonts w:ascii="Times New Roman" w:hAnsi="Times New Roman" w:cs="Times New Roman"/>
+          <w:color w:val="000000" w:themeColor="text1"/>
+          <w:sz w:val="28"/>
+          <w:szCs w:val="28"/>
+          <w:shd w:val="clear" w:color="auto" w:fill="FFFFFF"/>
+        </w:rPr>
+      </w:pPr>
+    </w:p>
+    <w:p>
+      <w:pPr>
+        <w:tabs>
+          <w:tab w:val="left" w:pos="2220"/>
+        </w:tabs>
+        <w:jc w:val="both"/>
+        <w:rPr>
+          <w:rFonts w:ascii="Times New Roman" w:hAnsi="Times New Roman" w:cs="Times New Roman"/>
+          <w:color w:val="000000" w:themeColor="text1"/>
+          <w:sz w:val="28"/>
+          <w:szCs w:val="28"/>
+          <w:shd w:val="clear" w:color="auto" w:fill="FFFFFF"/>
+        </w:rPr>
+      </w:pPr>
+      <w:r>
+        <w:rPr>
+          <w:rFonts w:ascii="Times New Roman" w:hAnsi="Times New Roman" w:cs="Times New Roman"/>
+          <w:color w:val="000000" w:themeColor="text1"/>
+          <w:sz w:val="28"/>
+          <w:szCs w:val="28"/>
+          <w:shd w:val="clear" w:color="auto" w:fill="FFFFFF"/>
+        </w:rPr>
+        <w:drawing>
+          <wp:inline distT="0" distB="0" distL="0" distR="0" wp14:anchorId="6AE961B9" wp14:editId="1656E075">
+            <wp:extent cx="6106795" cy="1793604"/>
+            <wp:effectExtent l="0" t="0" r="8255" b="0"/>
+            <wp:docPr id="3" name="Picture 3" descr="https://philip.greenspun.com/ancient-history/webmail/message-path.gif"/>
+            <wp:cNvGraphicFramePr>
+              <a:graphicFrameLocks xmlns:a="http://schemas.openxmlformats.org/drawingml/2006/main" noChangeAspect="1"/>
+            </wp:cNvGraphicFramePr>
+            <a:graphic xmlns:a="http://schemas.openxmlformats.org/drawingml/2006/main">
+              <a:graphicData uri="http://schemas.openxmlformats.org/drawingml/2006/picture">
+                <pic:pic xmlns:pic="http://schemas.openxmlformats.org/drawingml/2006/picture">
+                  <pic:nvPicPr>
+                    <pic:cNvPr id="0" name="Picture 11" descr="https://philip.greenspun.com/ancient-history/webmail/message-path.gif"/>
+                    <pic:cNvPicPr>
+                      <a:picLocks noChangeAspect="1" noChangeArrowheads="1"/>
+                    </pic:cNvPicPr>
+                  </pic:nvPicPr>
+                  <pic:blipFill>
+                    <a:blip r:embed="rId6">
+                      <a:extLst>
+                        <a:ext uri="{28A0092B-C50C-407E-A947-70E740481C1C}">
+                          <a14:useLocalDpi xmlns:a14="http://schemas.microsoft.com/office/drawing/2010/main" val="0"/>
+                        </a:ext>
+                      </a:extLst>
+                    </a:blip>
+                    <a:srcRect/>
+                    <a:stretch>
+                      <a:fillRect/>
+                    </a:stretch>
+                  </pic:blipFill>
+                  <pic:spPr bwMode="auto">
+                    <a:xfrm>
+                      <a:off x="0" y="0"/>
+                      <a:ext cx="6106795" cy="1793604"/>
+                    </a:xfrm>
+                    <a:prstGeom prst="rect">
+                      <a:avLst/>
+                    </a:prstGeom>
+                    <a:noFill/>
+                    <a:ln>
+                      <a:noFill/>
+                    </a:ln>
+                  </pic:spPr>
+                </pic:pic>
+              </a:graphicData>
+            </a:graphic>
+          </wp:inline>
+        </w:drawing>
+      </w:r>
+    </w:p>
+    <w:p>
+      <w:pPr>
+        <w:jc w:val="both"/>
+        <w:rPr>
+          <w:rFonts w:ascii="Times New Roman" w:hAnsi="Times New Roman" w:cs="Times New Roman"/>
+          <w:b/>
+          <w:bCs/>
+          <w:color w:val="000000" w:themeColor="text1"/>
+          <w:sz w:val="28"/>
+          <w:szCs w:val="28"/>
+          <w:shd w:val="clear" w:color="auto" w:fill="FFFFFF"/>
+        </w:rPr>
+      </w:pPr>
+      <w:r>
+        <w:rPr>
+          <w:rFonts w:ascii="Times New Roman" w:hAnsi="Times New Roman" w:cs="Times New Roman"/>
+          <w:b/>
+          <w:bCs/>
+          <w:color w:val="000000" w:themeColor="text1"/>
+          <w:sz w:val="28"/>
+          <w:szCs w:val="28"/>
+          <w:shd w:val="clear" w:color="auto" w:fill="FFFFFF"/>
+        </w:rPr>
+        <w:t>Design Goals</w:t>
+      </w:r>
+    </w:p>
+    <w:p>
+      <w:pPr>
+        <w:jc w:val="both"/>
+        <w:rPr>
+          <w:rFonts w:ascii="Times New Roman" w:hAnsi="Times New Roman" w:cs="Times New Roman"/>
+          <w:color w:val="000000" w:themeColor="text1"/>
+          <w:sz w:val="28"/>
+          <w:szCs w:val="28"/>
+          <w:shd w:val="clear" w:color="auto" w:fill="FFFFFF"/>
+        </w:rPr>
+      </w:pPr>
+      <w:r>
+        <w:rPr>
+          <w:rFonts w:ascii="Times New Roman" w:hAnsi="Times New Roman" w:cs="Times New Roman"/>
+          <w:color w:val="000000" w:themeColor="text1"/>
+          <w:sz w:val="28"/>
+          <w:szCs w:val="28"/>
+          <w:shd w:val="clear" w:color="auto" w:fill="FFFFFF"/>
+        </w:rPr>
+        <w:t>In writing email, I had the following goals:</w:t>
+      </w:r>
+    </w:p>
+    <w:p>
+      <w:pPr>
+        <w:jc w:val="both"/>
+        <w:rPr>
+          <w:rFonts w:ascii="Times New Roman" w:hAnsi="Times New Roman" w:cs="Times New Roman"/>
+          <w:color w:val="000000" w:themeColor="text1"/>
+          <w:sz w:val="28"/>
+          <w:szCs w:val="28"/>
+          <w:shd w:val="clear" w:color="auto" w:fill="FFFFFF"/>
+        </w:rPr>
+      </w:pPr>
+      <w:r>
+        <w:rPr>
+          <w:rFonts w:ascii="Times New Roman" w:hAnsi="Times New Roman" w:cs="Times New Roman"/>
+          <w:color w:val="000000" w:themeColor="text1"/>
+          <w:sz w:val="28"/>
+          <w:szCs w:val="28"/>
+          <w:shd w:val="clear" w:color="auto" w:fill="FFFFFF"/>
+        </w:rPr>
+        <w:t>Avoid writing code unnecessarily: Mail transfer agents are responsible for the reliable sending, receipt, and delivery of email in the face of network outages, full disks, and hardware failures. This is a solved problem; other people have solved it and solved it well, with MTAs that go to heroic lengths to preserve email. Similarly, parsing RFC822 and MIME messages correctly is something other people have written libraries for.</w:t>
+      </w:r>
+    </w:p>
+    <w:p>
+      <w:pPr>
+        <w:jc w:val="both"/>
+        <w:rPr>
+          <w:rFonts w:ascii="Times New Roman" w:hAnsi="Times New Roman" w:cs="Times New Roman"/>
+          <w:color w:val="000000" w:themeColor="text1"/>
+          <w:sz w:val="28"/>
+          <w:szCs w:val="28"/>
+          <w:shd w:val="clear" w:color="auto" w:fill="FFFFFF"/>
+        </w:rPr>
+      </w:pPr>
+      <w:r>
+        <w:rPr>
+          <w:rFonts w:ascii="Times New Roman" w:hAnsi="Times New Roman" w:cs="Times New Roman"/>
+          <w:color w:val="000000" w:themeColor="text1"/>
+          <w:sz w:val="28"/>
+          <w:szCs w:val="28"/>
+          <w:shd w:val="clear" w:color="auto" w:fill="FFFFFF"/>
+        </w:rPr>
+        <w:t xml:space="preserve">Make it easy for a human to handle large amounts of </w:t>
+      </w:r>
+      <w:proofErr w:type="spellStart"/>
+      <w:r>
+        <w:rPr>
+          <w:rFonts w:ascii="Times New Roman" w:hAnsi="Times New Roman" w:cs="Times New Roman"/>
+          <w:color w:val="000000" w:themeColor="text1"/>
+          <w:sz w:val="28"/>
+          <w:szCs w:val="28"/>
+          <w:shd w:val="clear" w:color="auto" w:fill="FFFFFF"/>
+        </w:rPr>
+        <w:t>email</w:t>
+      </w:r>
+      <w:proofErr w:type="gramStart"/>
+      <w:r>
+        <w:rPr>
+          <w:rFonts w:ascii="Times New Roman" w:hAnsi="Times New Roman" w:cs="Times New Roman"/>
+          <w:color w:val="000000" w:themeColor="text1"/>
+          <w:sz w:val="28"/>
+          <w:szCs w:val="28"/>
+          <w:shd w:val="clear" w:color="auto" w:fill="FFFFFF"/>
+        </w:rPr>
+        <w:t>:I</w:t>
+      </w:r>
+      <w:proofErr w:type="spellEnd"/>
+      <w:proofErr w:type="gramEnd"/>
+      <w:r>
+        <w:rPr>
+          <w:rFonts w:ascii="Times New Roman" w:hAnsi="Times New Roman" w:cs="Times New Roman"/>
+          <w:color w:val="000000" w:themeColor="text1"/>
+          <w:sz w:val="28"/>
+          <w:szCs w:val="28"/>
+          <w:shd w:val="clear" w:color="auto" w:fill="FFFFFF"/>
+        </w:rPr>
+        <w:t xml:space="preserve"> receive more mail than most people. Much of it is from automated email alerts and monitors. I don't want to stop receiving them, but it is rare that I actually care to read them. Most web-based email interfaces seem to be designed with the notion that you actually care to read the email you receive. Webmail was designed to facilitate dealing with email in bulk.</w:t>
+      </w:r>
+    </w:p>
+    <w:p>
+      <w:pPr>
+        <w:jc w:val="both"/>
+        <w:rPr>
+          <w:rFonts w:ascii="Times New Roman" w:hAnsi="Times New Roman" w:cs="Times New Roman"/>
+          <w:color w:val="000000" w:themeColor="text1"/>
           <w:sz w:val="24"/>
           <w:szCs w:val="24"/>
         </w:rPr>
@@ -1294,8 +2461,8 @@
 </file>
 
 <file path=word/numbering.xml><?xml version="1.0" encoding="utf-8"?>
-<w:numbering xmlns:ve="http://schemas.openxmlformats.org/markup-compatibility/2006" xmlns:o="urn:schemas-microsoft-com:office:office" xmlns:r="http://schemas.openxmlformats.org/officeDocument/2006/relationships" xmlns:m="http://schemas.openxmlformats.org/officeDocument/2006/math" xmlns:v="urn:schemas-microsoft-com:vml" xmlns:wp="http://schemas.openxmlformats.org/drawingml/2006/wordprocessingDrawing" xmlns:w10="urn:schemas-microsoft-com:office:word" xmlns:w="http://schemas.openxmlformats.org/wordprocessingml/2006/main" xmlns:wne="http://schemas.microsoft.com/office/word/2006/wordml">
-  <w:abstractNum w:abstractNumId="0">
+<w:numbering xmlns:wpc="http://schemas.microsoft.com/office/word/2010/wordprocessingCanvas" xmlns:mc="http://schemas.openxmlformats.org/markup-compatibility/2006" xmlns:o="urn:schemas-microsoft-com:office:office" xmlns:r="http://schemas.openxmlformats.org/officeDocument/2006/relationships" xmlns:m="http://schemas.openxmlformats.org/officeDocument/2006/math" xmlns:v="urn:schemas-microsoft-com:vml" xmlns:wp14="http://schemas.microsoft.com/office/word/2010/wordprocessingDrawing" xmlns:wp="http://schemas.openxmlformats.org/drawingml/2006/wordprocessingDrawing" xmlns:w10="urn:schemas-microsoft-com:office:word" xmlns:w="http://schemas.openxmlformats.org/wordprocessingml/2006/main" xmlns:w14="http://schemas.microsoft.com/office/word/2010/wordml" xmlns:w15="http://schemas.microsoft.com/office/word/2012/wordml" xmlns:wpg="http://schemas.microsoft.com/office/word/2010/wordprocessingGroup" xmlns:wpi="http://schemas.microsoft.com/office/word/2010/wordprocessingInk" xmlns:wne="http://schemas.microsoft.com/office/word/2006/wordml" xmlns:wps="http://schemas.microsoft.com/office/word/2010/wordprocessingShape" mc:Ignorable="w14 w15 wp14">
+  <w:abstractNum w:abstractNumId="0" w15:restartNumberingAfterBreak="0">
     <w:nsid w:val="03161090"/>
     <w:multiLevelType w:val="multilevel"/>
     <w:tmpl w:val="0EF2BA86"/>
@@ -1444,7 +2611,7 @@
       </w:rPr>
     </w:lvl>
   </w:abstractNum>
-  <w:abstractNum w:abstractNumId="1">
+  <w:abstractNum w:abstractNumId="1" w15:restartNumberingAfterBreak="0">
     <w:nsid w:val="142D3D01"/>
     <w:multiLevelType w:val="hybridMultilevel"/>
     <w:tmpl w:val="0E9CE8FC"/>
@@ -1557,7 +2724,7 @@
       </w:rPr>
     </w:lvl>
   </w:abstractNum>
-  <w:abstractNum w:abstractNumId="2">
+  <w:abstractNum w:abstractNumId="2" w15:restartNumberingAfterBreak="0">
     <w:nsid w:val="23536977"/>
     <w:multiLevelType w:val="hybridMultilevel"/>
     <w:tmpl w:val="705E277C"/>
@@ -1670,7 +2837,7 @@
       </w:rPr>
     </w:lvl>
   </w:abstractNum>
-  <w:abstractNum w:abstractNumId="3">
+  <w:abstractNum w:abstractNumId="3" w15:restartNumberingAfterBreak="0">
     <w:nsid w:val="3AF34974"/>
     <w:multiLevelType w:val="hybridMultilevel"/>
     <w:tmpl w:val="54D02B6E"/>
@@ -1756,7 +2923,7 @@
       </w:pPr>
     </w:lvl>
   </w:abstractNum>
-  <w:abstractNum w:abstractNumId="4">
+  <w:abstractNum w:abstractNumId="4" w15:restartNumberingAfterBreak="0">
     <w:nsid w:val="543F2CC3"/>
     <w:multiLevelType w:val="hybridMultilevel"/>
     <w:tmpl w:val="21BA5968"/>
@@ -1869,7 +3036,7 @@
       </w:rPr>
     </w:lvl>
   </w:abstractNum>
-  <w:abstractNum w:abstractNumId="5">
+  <w:abstractNum w:abstractNumId="5" w15:restartNumberingAfterBreak="0">
     <w:nsid w:val="764871F3"/>
     <w:multiLevelType w:val="multilevel"/>
     <w:tmpl w:val="C52A63D0"/>
@@ -2007,7 +3174,7 @@
 </file>
 
 <file path=word/styles.xml><?xml version="1.0" encoding="utf-8"?>
-<w:styles xmlns:r="http://schemas.openxmlformats.org/officeDocument/2006/relationships" xmlns:w="http://schemas.openxmlformats.org/wordprocessingml/2006/main">
+<w:styles xmlns:mc="http://schemas.openxmlformats.org/markup-compatibility/2006" xmlns:r="http://schemas.openxmlformats.org/officeDocument/2006/relationships" xmlns:w="http://schemas.openxmlformats.org/wordprocessingml/2006/main" xmlns:w14="http://schemas.microsoft.com/office/word/2010/wordml" xmlns:w15="http://schemas.microsoft.com/office/word/2012/wordml" mc:Ignorable="w14 w15">
   <w:docDefaults>
     <w:rPrDefault>
       <w:rPr>
@@ -2023,144 +3190,378 @@
       </w:pPr>
     </w:pPrDefault>
   </w:docDefaults>
-  <w:latentStyles w:defLockedState="0" w:defUIPriority="99" w:defSemiHidden="1" w:defUnhideWhenUsed="1" w:defQFormat="0" w:count="267">
-    <w:lsdException w:name="Normal" w:semiHidden="0" w:uiPriority="0" w:unhideWhenUsed="0" w:qFormat="1"/>
-    <w:lsdException w:name="heading 1" w:semiHidden="0" w:uiPriority="9" w:unhideWhenUsed="0" w:qFormat="1"/>
-    <w:lsdException w:name="heading 2" w:uiPriority="9" w:qFormat="1"/>
-    <w:lsdException w:name="heading 3" w:uiPriority="9" w:qFormat="1"/>
-    <w:lsdException w:name="heading 4" w:uiPriority="9" w:qFormat="1"/>
-    <w:lsdException w:name="heading 5" w:uiPriority="9" w:qFormat="1"/>
-    <w:lsdException w:name="heading 6" w:uiPriority="9" w:qFormat="1"/>
-    <w:lsdException w:name="heading 7" w:uiPriority="9" w:qFormat="1"/>
-    <w:lsdException w:name="heading 8" w:uiPriority="9" w:qFormat="1"/>
-    <w:lsdException w:name="heading 9" w:uiPriority="9" w:qFormat="1"/>
-    <w:lsdException w:name="toc 1" w:uiPriority="39"/>
-    <w:lsdException w:name="toc 2" w:uiPriority="39"/>
-    <w:lsdException w:name="toc 3" w:uiPriority="39"/>
-    <w:lsdException w:name="toc 4" w:uiPriority="39"/>
-    <w:lsdException w:name="toc 5" w:uiPriority="39"/>
-    <w:lsdException w:name="toc 6" w:uiPriority="39"/>
-    <w:lsdException w:name="toc 7" w:uiPriority="39"/>
-    <w:lsdException w:name="toc 8" w:uiPriority="39"/>
-    <w:lsdException w:name="toc 9" w:uiPriority="39"/>
-    <w:lsdException w:name="caption" w:uiPriority="35" w:qFormat="1"/>
-    <w:lsdException w:name="Title" w:semiHidden="0" w:uiPriority="10" w:unhideWhenUsed="0" w:qFormat="1"/>
-    <w:lsdException w:name="Default Paragraph Font" w:uiPriority="1"/>
-    <w:lsdException w:name="Subtitle" w:semiHidden="0" w:uiPriority="11" w:unhideWhenUsed="0" w:qFormat="1"/>
-    <w:lsdException w:name="Strong" w:semiHidden="0" w:uiPriority="22" w:unhideWhenUsed="0" w:qFormat="1"/>
-    <w:lsdException w:name="Emphasis" w:semiHidden="0" w:uiPriority="20" w:unhideWhenUsed="0" w:qFormat="1"/>
-    <w:lsdException w:name="Table Grid" w:semiHidden="0" w:uiPriority="59" w:unhideWhenUsed="0"/>
-    <w:lsdException w:name="Placeholder Text" w:unhideWhenUsed="0"/>
-    <w:lsdException w:name="No Spacing" w:semiHidden="0" w:uiPriority="1" w:unhideWhenUsed="0" w:qFormat="1"/>
-    <w:lsdException w:name="Light Shading" w:semiHidden="0" w:uiPriority="60" w:unhideWhenUsed="0"/>
-    <w:lsdException w:name="Light List" w:semiHidden="0" w:uiPriority="61" w:unhideWhenUsed="0"/>
-    <w:lsdException w:name="Light Grid" w:semiHidden="0" w:uiPriority="62" w:unhideWhenUsed="0"/>
-    <w:lsdException w:name="Medium Shading 1" w:semiHidden="0" w:uiPriority="63" w:unhideWhenUsed="0"/>
-    <w:lsdException w:name="Medium Shading 2" w:semiHidden="0" w:uiPriority="64" w:unhideWhenUsed="0"/>
-    <w:lsdException w:name="Medium List 1" w:semiHidden="0" w:uiPriority="65" w:unhideWhenUsed="0"/>
-    <w:lsdException w:name="Medium List 2" w:semiHidden="0" w:uiPriority="66" w:unhideWhenUsed="0"/>
-    <w:lsdException w:name="Medium Grid 1" w:semiHidden="0" w:uiPriority="67" w:unhideWhenUsed="0"/>
-    <w:lsdException w:name="Medium Grid 2" w:semiHidden="0" w:uiPriority="68" w:unhideWhenUsed="0"/>
-    <w:lsdException w:name="Medium Grid 3" w:semiHidden="0" w:uiPriority="69" w:unhideWhenUsed="0"/>
-    <w:lsdException w:name="Dark List" w:semiHidden="0" w:uiPriority="70" w:unhideWhenUsed="0"/>
-    <w:lsdException w:name="Colorful Shading" w:semiHidden="0" w:uiPriority="71" w:unhideWhenUsed="0"/>
-    <w:lsdException w:name="Colorful List" w:semiHidden="0" w:uiPriority="72" w:unhideWhenUsed="0"/>
-    <w:lsdException w:name="Colorful Grid" w:semiHidden="0" w:uiPriority="73" w:unhideWhenUsed="0"/>
-    <w:lsdException w:name="Light Shading Accent 1" w:semiHidden="0" w:uiPriority="60" w:unhideWhenUsed="0"/>
-    <w:lsdException w:name="Light List Accent 1" w:semiHidden="0" w:uiPriority="61" w:unhideWhenUsed="0"/>
-    <w:lsdException w:name="Light Grid Accent 1" w:semiHidden="0" w:uiPriority="62" w:unhideWhenUsed="0"/>
-    <w:lsdException w:name="Medium Shading 1 Accent 1" w:semiHidden="0" w:uiPriority="63" w:unhideWhenUsed="0"/>
-    <w:lsdException w:name="Medium Shading 2 Accent 1" w:semiHidden="0" w:uiPriority="64" w:unhideWhenUsed="0"/>
-    <w:lsdException w:name="Medium List 1 Accent 1" w:semiHidden="0" w:uiPriority="65" w:unhideWhenUsed="0"/>
-    <w:lsdException w:name="Revision" w:unhideWhenUsed="0"/>
-    <w:lsdException w:name="List Paragraph" w:semiHidden="0" w:uiPriority="34" w:unhideWhenUsed="0" w:qFormat="1"/>
-    <w:lsdException w:name="Quote" w:semiHidden="0" w:uiPriority="29" w:unhideWhenUsed="0" w:qFormat="1"/>
-    <w:lsdException w:name="Intense Quote" w:semiHidden="0" w:uiPriority="30" w:unhideWhenUsed="0" w:qFormat="1"/>
-    <w:lsdException w:name="Medium List 2 Accent 1" w:semiHidden="0" w:uiPriority="66" w:unhideWhenUsed="0"/>
-    <w:lsdException w:name="Medium Grid 1 Accent 1" w:semiHidden="0" w:uiPriority="67" w:unhideWhenUsed="0"/>
-    <w:lsdException w:name="Medium Grid 2 Accent 1" w:semiHidden="0" w:uiPriority="68" w:unhideWhenUsed="0"/>
-    <w:lsdException w:name="Medium Grid 3 Accent 1" w:semiHidden="0" w:uiPriority="69" w:unhideWhenUsed="0"/>
-    <w:lsdException w:name="Dark List Accent 1" w:semiHidden="0" w:uiPriority="70" w:unhideWhenUsed="0"/>
-    <w:lsdException w:name="Colorful Shading Accent 1" w:semiHidden="0" w:uiPriority="71" w:unhideWhenUsed="0"/>
-    <w:lsdException w:name="Colorful List Accent 1" w:semiHidden="0" w:uiPriority="72" w:unhideWhenUsed="0"/>
-    <w:lsdException w:name="Colorful Grid Accent 1" w:semiHidden="0" w:uiPriority="73" w:unhideWhenUsed="0"/>
-    <w:lsdException w:name="Light Shading Accent 2" w:semiHidden="0" w:uiPriority="60" w:unhideWhenUsed="0"/>
-    <w:lsdException w:name="Light List Accent 2" w:semiHidden="0" w:uiPriority="61" w:unhideWhenUsed="0"/>
-    <w:lsdException w:name="Light Grid Accent 2" w:semiHidden="0" w:uiPriority="62" w:unhideWhenUsed="0"/>
-    <w:lsdException w:name="Medium Shading 1 Accent 2" w:semiHidden="0" w:uiPriority="63" w:unhideWhenUsed="0"/>
-    <w:lsdException w:name="Medium Shading 2 Accent 2" w:semiHidden="0" w:uiPriority="64" w:unhideWhenUsed="0"/>
-    <w:lsdException w:name="Medium List 1 Accent 2" w:semiHidden="0" w:uiPriority="65" w:unhideWhenUsed="0"/>
-    <w:lsdException w:name="Medium List 2 Accent 2" w:semiHidden="0" w:uiPriority="66" w:unhideWhenUsed="0"/>
-    <w:lsdException w:name="Medium Grid 1 Accent 2" w:semiHidden="0" w:uiPriority="67" w:unhideWhenUsed="0"/>
-    <w:lsdException w:name="Medium Grid 2 Accent 2" w:semiHidden="0" w:uiPriority="68" w:unhideWhenUsed="0"/>
-    <w:lsdException w:name="Medium Grid 3 Accent 2" w:semiHidden="0" w:uiPriority="69" w:unhideWhenUsed="0"/>
-    <w:lsdException w:name="Dark List Accent 2" w:semiHidden="0" w:uiPriority="70" w:unhideWhenUsed="0"/>
-    <w:lsdException w:name="Colorful Shading Accent 2" w:semiHidden="0" w:uiPriority="71" w:unhideWhenUsed="0"/>
-    <w:lsdException w:name="Colorful List Accent 2" w:semiHidden="0" w:uiPriority="72" w:unhideWhenUsed="0"/>
-    <w:lsdException w:name="Colorful Grid Accent 2" w:semiHidden="0" w:uiPriority="73" w:unhideWhenUsed="0"/>
-    <w:lsdException w:name="Light Shading Accent 3" w:semiHidden="0" w:uiPriority="60" w:unhideWhenUsed="0"/>
-    <w:lsdException w:name="Light List Accent 3" w:semiHidden="0" w:uiPriority="61" w:unhideWhenUsed="0"/>
-    <w:lsdException w:name="Light Grid Accent 3" w:semiHidden="0" w:uiPriority="62" w:unhideWhenUsed="0"/>
-    <w:lsdException w:name="Medium Shading 1 Accent 3" w:semiHidden="0" w:uiPriority="63" w:unhideWhenUsed="0"/>
-    <w:lsdException w:name="Medium Shading 2 Accent 3" w:semiHidden="0" w:uiPriority="64" w:unhideWhenUsed="0"/>
-    <w:lsdException w:name="Medium List 1 Accent 3" w:semiHidden="0" w:uiPriority="65" w:unhideWhenUsed="0"/>
-    <w:lsdException w:name="Medium List 2 Accent 3" w:semiHidden="0" w:uiPriority="66" w:unhideWhenUsed="0"/>
-    <w:lsdException w:name="Medium Grid 1 Accent 3" w:semiHidden="0" w:uiPriority="67" w:unhideWhenUsed="0"/>
-    <w:lsdException w:name="Medium Grid 2 Accent 3" w:semiHidden="0" w:uiPriority="68" w:unhideWhenUsed="0"/>
-    <w:lsdException w:name="Medium Grid 3 Accent 3" w:semiHidden="0" w:uiPriority="69" w:unhideWhenUsed="0"/>
-    <w:lsdException w:name="Dark List Accent 3" w:semiHidden="0" w:uiPriority="70" w:unhideWhenUsed="0"/>
-    <w:lsdException w:name="Colorful Shading Accent 3" w:semiHidden="0" w:uiPriority="71" w:unhideWhenUsed="0"/>
-    <w:lsdException w:name="Colorful List Accent 3" w:semiHidden="0" w:uiPriority="72" w:unhideWhenUsed="0"/>
-    <w:lsdException w:name="Colorful Grid Accent 3" w:semiHidden="0" w:uiPriority="73" w:unhideWhenUsed="0"/>
-    <w:lsdException w:name="Light Shading Accent 4" w:semiHidden="0" w:uiPriority="60" w:unhideWhenUsed="0"/>
-    <w:lsdException w:name="Light List Accent 4" w:semiHidden="0" w:uiPriority="61" w:unhideWhenUsed="0"/>
-    <w:lsdException w:name="Light Grid Accent 4" w:semiHidden="0" w:uiPriority="62" w:unhideWhenUsed="0"/>
-    <w:lsdException w:name="Medium Shading 1 Accent 4" w:semiHidden="0" w:uiPriority="63" w:unhideWhenUsed="0"/>
-    <w:lsdException w:name="Medium Shading 2 Accent 4" w:semiHidden="0" w:uiPriority="64" w:unhideWhenUsed="0"/>
-    <w:lsdException w:name="Medium List 1 Accent 4" w:semiHidden="0" w:uiPriority="65" w:unhideWhenUsed="0"/>
-    <w:lsdException w:name="Medium List 2 Accent 4" w:semiHidden="0" w:uiPriority="66" w:unhideWhenUsed="0"/>
-    <w:lsdException w:name="Medium Grid 1 Accent 4" w:semiHidden="0" w:uiPriority="67" w:unhideWhenUsed="0"/>
-    <w:lsdException w:name="Medium Grid 2 Accent 4" w:semiHidden="0" w:uiPriority="68" w:unhideWhenUsed="0"/>
-    <w:lsdException w:name="Medium Grid 3 Accent 4" w:semiHidden="0" w:uiPriority="69" w:unhideWhenUsed="0"/>
-    <w:lsdException w:name="Dark List Accent 4" w:semiHidden="0" w:uiPriority="70" w:unhideWhenUsed="0"/>
-    <w:lsdException w:name="Colorful Shading Accent 4" w:semiHidden="0" w:uiPriority="71" w:unhideWhenUsed="0"/>
-    <w:lsdException w:name="Colorful List Accent 4" w:semiHidden="0" w:uiPriority="72" w:unhideWhenUsed="0"/>
-    <w:lsdException w:name="Colorful Grid Accent 4" w:semiHidden="0" w:uiPriority="73" w:unhideWhenUsed="0"/>
-    <w:lsdException w:name="Light Shading Accent 5" w:semiHidden="0" w:uiPriority="60" w:unhideWhenUsed="0"/>
-    <w:lsdException w:name="Light List Accent 5" w:semiHidden="0" w:uiPriority="61" w:unhideWhenUsed="0"/>
-    <w:lsdException w:name="Light Grid Accent 5" w:semiHidden="0" w:uiPriority="62" w:unhideWhenUsed="0"/>
-    <w:lsdException w:name="Medium Shading 1 Accent 5" w:semiHidden="0" w:uiPriority="63" w:unhideWhenUsed="0"/>
-    <w:lsdException w:name="Medium Shading 2 Accent 5" w:semiHidden="0" w:uiPriority="64" w:unhideWhenUsed="0"/>
-    <w:lsdException w:name="Medium List 1 Accent 5" w:semiHidden="0" w:uiPriority="65" w:unhideWhenUsed="0"/>
-    <w:lsdException w:name="Medium List 2 Accent 5" w:semiHidden="0" w:uiPriority="66" w:unhideWhenUsed="0"/>
-    <w:lsdException w:name="Medium Grid 1 Accent 5" w:semiHidden="0" w:uiPriority="67" w:unhideWhenUsed="0"/>
-    <w:lsdException w:name="Medium Grid 2 Accent 5" w:semiHidden="0" w:uiPriority="68" w:unhideWhenUsed="0"/>
-    <w:lsdException w:name="Medium Grid 3 Accent 5" w:semiHidden="0" w:uiPriority="69" w:unhideWhenUsed="0"/>
-    <w:lsdException w:name="Dark List Accent 5" w:semiHidden="0" w:uiPriority="70" w:unhideWhenUsed="0"/>
-    <w:lsdException w:name="Colorful Shading Accent 5" w:semiHidden="0" w:uiPriority="71" w:unhideWhenUsed="0"/>
-    <w:lsdException w:name="Colorful List Accent 5" w:semiHidden="0" w:uiPriority="72" w:unhideWhenUsed="0"/>
-    <w:lsdException w:name="Colorful Grid Accent 5" w:semiHidden="0" w:uiPriority="73" w:unhideWhenUsed="0"/>
-    <w:lsdException w:name="Light Shading Accent 6" w:semiHidden="0" w:uiPriority="60" w:unhideWhenUsed="0"/>
-    <w:lsdException w:name="Light List Accent 6" w:semiHidden="0" w:uiPriority="61" w:unhideWhenUsed="0"/>
-    <w:lsdException w:name="Light Grid Accent 6" w:semiHidden="0" w:uiPriority="62" w:unhideWhenUsed="0"/>
-    <w:lsdException w:name="Medium Shading 1 Accent 6" w:semiHidden="0" w:uiPriority="63" w:unhideWhenUsed="0"/>
-    <w:lsdException w:name="Medium Shading 2 Accent 6" w:semiHidden="0" w:uiPriority="64" w:unhideWhenUsed="0"/>
-    <w:lsdException w:name="Medium List 1 Accent 6" w:semiHidden="0" w:uiPriority="65" w:unhideWhenUsed="0"/>
-    <w:lsdException w:name="Medium List 2 Accent 6" w:semiHidden="0" w:uiPriority="66" w:unhideWhenUsed="0"/>
-    <w:lsdException w:name="Medium Grid 1 Accent 6" w:semiHidden="0" w:uiPriority="67" w:unhideWhenUsed="0"/>
-    <w:lsdException w:name="Medium Grid 2 Accent 6" w:semiHidden="0" w:uiPriority="68" w:unhideWhenUsed="0"/>
-    <w:lsdException w:name="Medium Grid 3 Accent 6" w:semiHidden="0" w:uiPriority="69" w:unhideWhenUsed="0"/>
-    <w:lsdException w:name="Dark List Accent 6" w:semiHidden="0" w:uiPriority="70" w:unhideWhenUsed="0"/>
-    <w:lsdException w:name="Colorful Shading Accent 6" w:semiHidden="0" w:uiPriority="71" w:unhideWhenUsed="0"/>
-    <w:lsdException w:name="Colorful List Accent 6" w:semiHidden="0" w:uiPriority="72" w:unhideWhenUsed="0"/>
-    <w:lsdException w:name="Colorful Grid Accent 6" w:semiHidden="0" w:uiPriority="73" w:unhideWhenUsed="0"/>
-    <w:lsdException w:name="Subtle Emphasis" w:semiHidden="0" w:uiPriority="19" w:unhideWhenUsed="0" w:qFormat="1"/>
-    <w:lsdException w:name="Intense Emphasis" w:semiHidden="0" w:uiPriority="21" w:unhideWhenUsed="0" w:qFormat="1"/>
-    <w:lsdException w:name="Subtle Reference" w:semiHidden="0" w:uiPriority="31" w:unhideWhenUsed="0" w:qFormat="1"/>
-    <w:lsdException w:name="Intense Reference" w:semiHidden="0" w:uiPriority="32" w:unhideWhenUsed="0" w:qFormat="1"/>
-    <w:lsdException w:name="Book Title" w:semiHidden="0" w:uiPriority="33" w:unhideWhenUsed="0" w:qFormat="1"/>
-    <w:lsdException w:name="Bibliography" w:uiPriority="37"/>
-    <w:lsdException w:name="TOC Heading" w:uiPriority="39" w:qFormat="1"/>
+  <w:latentStyles w:defLockedState="0" w:defUIPriority="99" w:defSemiHidden="0" w:defUnhideWhenUsed="0" w:defQFormat="0" w:count="371">
+    <w:lsdException w:name="Normal" w:uiPriority="0" w:qFormat="1"/>
+    <w:lsdException w:name="heading 1" w:uiPriority="9" w:qFormat="1"/>
+    <w:lsdException w:name="heading 2" w:semiHidden="1" w:uiPriority="9" w:unhideWhenUsed="1" w:qFormat="1"/>
+    <w:lsdException w:name="heading 3" w:semiHidden="1" w:uiPriority="9" w:unhideWhenUsed="1" w:qFormat="1"/>
+    <w:lsdException w:name="heading 4" w:semiHidden="1" w:uiPriority="9" w:unhideWhenUsed="1" w:qFormat="1"/>
+    <w:lsdException w:name="heading 5" w:semiHidden="1" w:uiPriority="9" w:unhideWhenUsed="1" w:qFormat="1"/>
+    <w:lsdException w:name="heading 6" w:semiHidden="1" w:uiPriority="9" w:unhideWhenUsed="1" w:qFormat="1"/>
+    <w:lsdException w:name="heading 7" w:semiHidden="1" w:uiPriority="9" w:unhideWhenUsed="1" w:qFormat="1"/>
+    <w:lsdException w:name="heading 8" w:semiHidden="1" w:uiPriority="9" w:unhideWhenUsed="1" w:qFormat="1"/>
+    <w:lsdException w:name="heading 9" w:semiHidden="1" w:uiPriority="9" w:unhideWhenUsed="1" w:qFormat="1"/>
+    <w:lsdException w:name="index 1" w:semiHidden="1" w:unhideWhenUsed="1"/>
+    <w:lsdException w:name="index 2" w:semiHidden="1" w:unhideWhenUsed="1"/>
+    <w:lsdException w:name="index 3" w:semiHidden="1" w:unhideWhenUsed="1"/>
+    <w:lsdException w:name="index 4" w:semiHidden="1" w:unhideWhenUsed="1"/>
+    <w:lsdException w:name="index 5" w:semiHidden="1" w:unhideWhenUsed="1"/>
+    <w:lsdException w:name="index 6" w:semiHidden="1" w:unhideWhenUsed="1"/>
+    <w:lsdException w:name="index 7" w:semiHidden="1" w:unhideWhenUsed="1"/>
+    <w:lsdException w:name="index 8" w:semiHidden="1" w:unhideWhenUsed="1"/>
+    <w:lsdException w:name="index 9" w:semiHidden="1" w:unhideWhenUsed="1"/>
+    <w:lsdException w:name="toc 1" w:semiHidden="1" w:uiPriority="39" w:unhideWhenUsed="1"/>
+    <w:lsdException w:name="toc 2" w:semiHidden="1" w:uiPriority="39" w:unhideWhenUsed="1"/>
+    <w:lsdException w:name="toc 3" w:semiHidden="1" w:uiPriority="39" w:unhideWhenUsed="1"/>
+    <w:lsdException w:name="toc 4" w:semiHidden="1" w:uiPriority="39" w:unhideWhenUsed="1"/>
+    <w:lsdException w:name="toc 5" w:semiHidden="1" w:uiPriority="39" w:unhideWhenUsed="1"/>
+    <w:lsdException w:name="toc 6" w:semiHidden="1" w:uiPriority="39" w:unhideWhenUsed="1"/>
+    <w:lsdException w:name="toc 7" w:semiHidden="1" w:uiPriority="39" w:unhideWhenUsed="1"/>
+    <w:lsdException w:name="toc 8" w:semiHidden="1" w:uiPriority="39" w:unhideWhenUsed="1"/>
+    <w:lsdException w:name="toc 9" w:semiHidden="1" w:uiPriority="39" w:unhideWhenUsed="1"/>
+    <w:lsdException w:name="Normal Indent" w:semiHidden="1" w:unhideWhenUsed="1"/>
+    <w:lsdException w:name="footnote text" w:semiHidden="1" w:unhideWhenUsed="1"/>
+    <w:lsdException w:name="annotation text" w:semiHidden="1" w:unhideWhenUsed="1"/>
+    <w:lsdException w:name="header" w:semiHidden="1" w:unhideWhenUsed="1"/>
+    <w:lsdException w:name="footer" w:semiHidden="1" w:unhideWhenUsed="1"/>
+    <w:lsdException w:name="index heading" w:semiHidden="1" w:unhideWhenUsed="1"/>
+    <w:lsdException w:name="caption" w:semiHidden="1" w:uiPriority="35" w:unhideWhenUsed="1" w:qFormat="1"/>
+    <w:lsdException w:name="table of figures" w:semiHidden="1" w:unhideWhenUsed="1"/>
+    <w:lsdException w:name="envelope address" w:semiHidden="1" w:unhideWhenUsed="1"/>
+    <w:lsdException w:name="envelope return" w:semiHidden="1" w:unhideWhenUsed="1"/>
+    <w:lsdException w:name="footnote reference" w:semiHidden="1" w:unhideWhenUsed="1"/>
+    <w:lsdException w:name="annotation reference" w:semiHidden="1" w:unhideWhenUsed="1"/>
+    <w:lsdException w:name="line number" w:semiHidden="1" w:unhideWhenUsed="1"/>
+    <w:lsdException w:name="page number" w:semiHidden="1" w:unhideWhenUsed="1"/>
+    <w:lsdException w:name="endnote reference" w:semiHidden="1" w:unhideWhenUsed="1"/>
+    <w:lsdException w:name="endnote text" w:semiHidden="1" w:unhideWhenUsed="1"/>
+    <w:lsdException w:name="table of authorities" w:semiHidden="1" w:unhideWhenUsed="1"/>
+    <w:lsdException w:name="macro" w:semiHidden="1" w:unhideWhenUsed="1"/>
+    <w:lsdException w:name="toa heading" w:semiHidden="1" w:unhideWhenUsed="1"/>
+    <w:lsdException w:name="List" w:semiHidden="1" w:unhideWhenUsed="1"/>
+    <w:lsdException w:name="List Bullet" w:semiHidden="1" w:unhideWhenUsed="1"/>
+    <w:lsdException w:name="List Number" w:semiHidden="1" w:unhideWhenUsed="1"/>
+    <w:lsdException w:name="List 2" w:semiHidden="1" w:unhideWhenUsed="1"/>
+    <w:lsdException w:name="List 3" w:semiHidden="1" w:unhideWhenUsed="1"/>
+    <w:lsdException w:name="List 4" w:semiHidden="1" w:unhideWhenUsed="1"/>
+    <w:lsdException w:name="List 5" w:semiHidden="1" w:unhideWhenUsed="1"/>
+    <w:lsdException w:name="List Bullet 2" w:semiHidden="1" w:unhideWhenUsed="1"/>
+    <w:lsdException w:name="List Bullet 3" w:semiHidden="1" w:unhideWhenUsed="1"/>
+    <w:lsdException w:name="List Bullet 4" w:semiHidden="1" w:unhideWhenUsed="1"/>
+    <w:lsdException w:name="List Bullet 5" w:semiHidden="1" w:unhideWhenUsed="1"/>
+    <w:lsdException w:name="List Number 2" w:semiHidden="1" w:unhideWhenUsed="1"/>
+    <w:lsdException w:name="List Number 3" w:semiHidden="1" w:unhideWhenUsed="1"/>
+    <w:lsdException w:name="List Number 4" w:semiHidden="1" w:unhideWhenUsed="1"/>
+    <w:lsdException w:name="List Number 5" w:semiHidden="1" w:unhideWhenUsed="1"/>
+    <w:lsdException w:name="Title" w:uiPriority="10" w:qFormat="1"/>
+    <w:lsdException w:name="Closing" w:semiHidden="1" w:unhideWhenUsed="1"/>
+    <w:lsdException w:name="Signature" w:semiHidden="1" w:unhideWhenUsed="1"/>
+    <w:lsdException w:name="Default Paragraph Font" w:semiHidden="1" w:uiPriority="1" w:unhideWhenUsed="1"/>
+    <w:lsdException w:name="Body Text" w:semiHidden="1" w:unhideWhenUsed="1"/>
+    <w:lsdException w:name="Body Text Indent" w:semiHidden="1" w:unhideWhenUsed="1"/>
+    <w:lsdException w:name="List Continue" w:semiHidden="1" w:unhideWhenUsed="1"/>
+    <w:lsdException w:name="List Continue 2" w:semiHidden="1" w:unhideWhenUsed="1"/>
+    <w:lsdException w:name="List Continue 3" w:semiHidden="1" w:unhideWhenUsed="1"/>
+    <w:lsdException w:name="List Continue 4" w:semiHidden="1" w:unhideWhenUsed="1"/>
+    <w:lsdException w:name="List Continue 5" w:semiHidden="1" w:unhideWhenUsed="1"/>
+    <w:lsdException w:name="Message Header" w:semiHidden="1" w:unhideWhenUsed="1"/>
+    <w:lsdException w:name="Subtitle" w:uiPriority="11" w:qFormat="1"/>
+    <w:lsdException w:name="Salutation" w:semiHidden="1" w:unhideWhenUsed="1"/>
+    <w:lsdException w:name="Date" w:semiHidden="1" w:unhideWhenUsed="1"/>
+    <w:lsdException w:name="Body Text First Indent" w:semiHidden="1" w:unhideWhenUsed="1"/>
+    <w:lsdException w:name="Body Text First Indent 2" w:semiHidden="1" w:unhideWhenUsed="1"/>
+    <w:lsdException w:name="Note Heading" w:semiHidden="1" w:unhideWhenUsed="1"/>
+    <w:lsdException w:name="Body Text 2" w:semiHidden="1" w:unhideWhenUsed="1"/>
+    <w:lsdException w:name="Body Text 3" w:semiHidden="1" w:unhideWhenUsed="1"/>
+    <w:lsdException w:name="Body Text Indent 2" w:semiHidden="1" w:unhideWhenUsed="1"/>
+    <w:lsdException w:name="Body Text Indent 3" w:semiHidden="1" w:unhideWhenUsed="1"/>
+    <w:lsdException w:name="Block Text" w:semiHidden="1" w:unhideWhenUsed="1"/>
+    <w:lsdException w:name="Hyperlink" w:semiHidden="1" w:unhideWhenUsed="1"/>
+    <w:lsdException w:name="FollowedHyperlink" w:semiHidden="1" w:unhideWhenUsed="1"/>
+    <w:lsdException w:name="Strong" w:uiPriority="22" w:qFormat="1"/>
+    <w:lsdException w:name="Emphasis" w:uiPriority="20" w:qFormat="1"/>
+    <w:lsdException w:name="Document Map" w:semiHidden="1" w:unhideWhenUsed="1"/>
+    <w:lsdException w:name="Plain Text" w:semiHidden="1" w:unhideWhenUsed="1"/>
+    <w:lsdException w:name="E-mail Signature" w:semiHidden="1" w:unhideWhenUsed="1"/>
+    <w:lsdException w:name="HTML Top of Form" w:semiHidden="1" w:unhideWhenUsed="1"/>
+    <w:lsdException w:name="HTML Bottom of Form" w:semiHidden="1" w:unhideWhenUsed="1"/>
+    <w:lsdException w:name="Normal (Web)" w:semiHidden="1" w:unhideWhenUsed="1"/>
+    <w:lsdException w:name="HTML Acronym" w:semiHidden="1" w:unhideWhenUsed="1"/>
+    <w:lsdException w:name="HTML Address" w:semiHidden="1" w:unhideWhenUsed="1"/>
+    <w:lsdException w:name="HTML Cite" w:semiHidden="1" w:unhideWhenUsed="1"/>
+    <w:lsdException w:name="HTML Code" w:semiHidden="1" w:unhideWhenUsed="1"/>
+    <w:lsdException w:name="HTML Definition" w:semiHidden="1" w:unhideWhenUsed="1"/>
+    <w:lsdException w:name="HTML Keyboard" w:semiHidden="1" w:unhideWhenUsed="1"/>
+    <w:lsdException w:name="HTML Preformatted" w:semiHidden="1" w:unhideWhenUsed="1"/>
+    <w:lsdException w:name="HTML Sample" w:semiHidden="1" w:unhideWhenUsed="1"/>
+    <w:lsdException w:name="HTML Typewriter" w:semiHidden="1" w:unhideWhenUsed="1"/>
+    <w:lsdException w:name="HTML Variable" w:semiHidden="1" w:unhideWhenUsed="1"/>
+    <w:lsdException w:name="Normal Table" w:semiHidden="1" w:unhideWhenUsed="1"/>
+    <w:lsdException w:name="annotation subject" w:semiHidden="1" w:unhideWhenUsed="1"/>
+    <w:lsdException w:name="No List" w:semiHidden="1" w:unhideWhenUsed="1"/>
+    <w:lsdException w:name="Outline List 1" w:semiHidden="1" w:unhideWhenUsed="1"/>
+    <w:lsdException w:name="Outline List 2" w:semiHidden="1" w:unhideWhenUsed="1"/>
+    <w:lsdException w:name="Outline List 3" w:semiHidden="1" w:unhideWhenUsed="1"/>
+    <w:lsdException w:name="Table Simple 1" w:semiHidden="1" w:unhideWhenUsed="1"/>
+    <w:lsdException w:name="Table Simple 2" w:semiHidden="1" w:unhideWhenUsed="1"/>
+    <w:lsdException w:name="Table Simple 3" w:semiHidden="1" w:unhideWhenUsed="1"/>
+    <w:lsdException w:name="Table Classic 1" w:semiHidden="1" w:unhideWhenUsed="1"/>
+    <w:lsdException w:name="Table Classic 2" w:semiHidden="1" w:unhideWhenUsed="1"/>
+    <w:lsdException w:name="Table Classic 3" w:semiHidden="1" w:unhideWhenUsed="1"/>
+    <w:lsdException w:name="Table Classic 4" w:semiHidden="1" w:unhideWhenUsed="1"/>
+    <w:lsdException w:name="Table Colorful 1" w:semiHidden="1" w:unhideWhenUsed="1"/>
+    <w:lsdException w:name="Table Colorful 2" w:semiHidden="1" w:unhideWhenUsed="1"/>
+    <w:lsdException w:name="Table Colorful 3" w:semiHidden="1" w:unhideWhenUsed="1"/>
+    <w:lsdException w:name="Table Columns 1" w:semiHidden="1" w:unhideWhenUsed="1"/>
+    <w:lsdException w:name="Table Columns 2" w:semiHidden="1" w:unhideWhenUsed="1"/>
+    <w:lsdException w:name="Table Columns 3" w:semiHidden="1" w:unhideWhenUsed="1"/>
+    <w:lsdException w:name="Table Columns 4" w:semiHidden="1" w:unhideWhenUsed="1"/>
+    <w:lsdException w:name="Table Columns 5" w:semiHidden="1" w:unhideWhenUsed="1"/>
+    <w:lsdException w:name="Table Grid 1" w:semiHidden="1" w:unhideWhenUsed="1"/>
+    <w:lsdException w:name="Table Grid 2" w:semiHidden="1" w:unhideWhenUsed="1"/>
+    <w:lsdException w:name="Table Grid 3" w:semiHidden="1" w:unhideWhenUsed="1"/>
+    <w:lsdException w:name="Table Grid 4" w:semiHidden="1" w:unhideWhenUsed="1"/>
+    <w:lsdException w:name="Table Grid 5" w:semiHidden="1" w:unhideWhenUsed="1"/>
+    <w:lsdException w:name="Table Grid 6" w:semiHidden="1" w:unhideWhenUsed="1"/>
+    <w:lsdException w:name="Table Grid 7" w:semiHidden="1" w:unhideWhenUsed="1"/>
+    <w:lsdException w:name="Table Grid 8" w:semiHidden="1" w:unhideWhenUsed="1"/>
+    <w:lsdException w:name="Table List 1" w:semiHidden="1" w:unhideWhenUsed="1"/>
+    <w:lsdException w:name="Table List 2" w:semiHidden="1" w:unhideWhenUsed="1"/>
+    <w:lsdException w:name="Table List 3" w:semiHidden="1" w:unhideWhenUsed="1"/>
+    <w:lsdException w:name="Table List 4" w:semiHidden="1" w:unhideWhenUsed="1"/>
+    <w:lsdException w:name="Table List 5" w:semiHidden="1" w:unhideWhenUsed="1"/>
+    <w:lsdException w:name="Table List 6" w:semiHidden="1" w:unhideWhenUsed="1"/>
+    <w:lsdException w:name="Table List 7" w:semiHidden="1" w:unhideWhenUsed="1"/>
+    <w:lsdException w:name="Table List 8" w:semiHidden="1" w:unhideWhenUsed="1"/>
+    <w:lsdException w:name="Table 3D effects 1" w:semiHidden="1" w:unhideWhenUsed="1"/>
+    <w:lsdException w:name="Table 3D effects 2" w:semiHidden="1" w:unhideWhenUsed="1"/>
+    <w:lsdException w:name="Table 3D effects 3" w:semiHidden="1" w:unhideWhenUsed="1"/>
+    <w:lsdException w:name="Table Contemporary" w:semiHidden="1" w:unhideWhenUsed="1"/>
+    <w:lsdException w:name="Table Elegant" w:semiHidden="1" w:unhideWhenUsed="1"/>
+    <w:lsdException w:name="Table Professional" w:semiHidden="1" w:unhideWhenUsed="1"/>
+    <w:lsdException w:name="Table Subtle 1" w:semiHidden="1" w:unhideWhenUsed="1"/>
+    <w:lsdException w:name="Table Subtle 2" w:semiHidden="1" w:unhideWhenUsed="1"/>
+    <w:lsdException w:name="Table Web 1" w:semiHidden="1" w:unhideWhenUsed="1"/>
+    <w:lsdException w:name="Table Web 2" w:semiHidden="1" w:unhideWhenUsed="1"/>
+    <w:lsdException w:name="Table Web 3" w:semiHidden="1" w:unhideWhenUsed="1"/>
+    <w:lsdException w:name="Balloon Text" w:semiHidden="1" w:unhideWhenUsed="1"/>
+    <w:lsdException w:name="Table Grid" w:uiPriority="59"/>
+    <w:lsdException w:name="Table Theme" w:semiHidden="1" w:unhideWhenUsed="1"/>
+    <w:lsdException w:name="Placeholder Text" w:semiHidden="1"/>
+    <w:lsdException w:name="No Spacing" w:uiPriority="1" w:qFormat="1"/>
+    <w:lsdException w:name="Light Shading" w:uiPriority="60"/>
+    <w:lsdException w:name="Light List" w:uiPriority="61"/>
+    <w:lsdException w:name="Light Grid" w:uiPriority="62"/>
+    <w:lsdException w:name="Medium Shading 1" w:uiPriority="63"/>
+    <w:lsdException w:name="Medium Shading 2" w:uiPriority="64"/>
+    <w:lsdException w:name="Medium List 1" w:uiPriority="65"/>
+    <w:lsdException w:name="Medium List 2" w:uiPriority="66"/>
+    <w:lsdException w:name="Medium Grid 1" w:uiPriority="67"/>
+    <w:lsdException w:name="Medium Grid 2" w:uiPriority="68"/>
+    <w:lsdException w:name="Medium Grid 3" w:uiPriority="69"/>
+    <w:lsdException w:name="Dark List" w:uiPriority="70"/>
+    <w:lsdException w:name="Colorful Shading" w:uiPriority="71"/>
+    <w:lsdException w:name="Colorful List" w:uiPriority="72"/>
+    <w:lsdException w:name="Colorful Grid" w:uiPriority="73"/>
+    <w:lsdException w:name="Light Shading Accent 1" w:uiPriority="60"/>
+    <w:lsdException w:name="Light List Accent 1" w:uiPriority="61"/>
+    <w:lsdException w:name="Light Grid Accent 1" w:uiPriority="62"/>
+    <w:lsdException w:name="Medium Shading 1 Accent 1" w:uiPriority="63"/>
+    <w:lsdException w:name="Medium Shading 2 Accent 1" w:uiPriority="64"/>
+    <w:lsdException w:name="Medium List 1 Accent 1" w:uiPriority="65"/>
+    <w:lsdException w:name="Revision" w:semiHidden="1"/>
+    <w:lsdException w:name="List Paragraph" w:uiPriority="34" w:qFormat="1"/>
+    <w:lsdException w:name="Quote" w:uiPriority="29" w:qFormat="1"/>
+    <w:lsdException w:name="Intense Quote" w:uiPriority="30" w:qFormat="1"/>
+    <w:lsdException w:name="Medium List 2 Accent 1" w:uiPriority="66"/>
+    <w:lsdException w:name="Medium Grid 1 Accent 1" w:uiPriority="67"/>
+    <w:lsdException w:name="Medium Grid 2 Accent 1" w:uiPriority="68"/>
+    <w:lsdException w:name="Medium Grid 3 Accent 1" w:uiPriority="69"/>
+    <w:lsdException w:name="Dark List Accent 1" w:uiPriority="70"/>
+    <w:lsdException w:name="Colorful Shading Accent 1" w:uiPriority="71"/>
+    <w:lsdException w:name="Colorful List Accent 1" w:uiPriority="72"/>
+    <w:lsdException w:name="Colorful Grid Accent 1" w:uiPriority="73"/>
+    <w:lsdException w:name="Light Shading Accent 2" w:uiPriority="60"/>
+    <w:lsdException w:name="Light List Accent 2" w:uiPriority="61"/>
+    <w:lsdException w:name="Light Grid Accent 2" w:uiPriority="62"/>
+    <w:lsdException w:name="Medium Shading 1 Accent 2" w:uiPriority="63"/>
+    <w:lsdException w:name="Medium Shading 2 Accent 2" w:uiPriority="64"/>
+    <w:lsdException w:name="Medium List 1 Accent 2" w:uiPriority="65"/>
+    <w:lsdException w:name="Medium List 2 Accent 2" w:uiPriority="66"/>
+    <w:lsdException w:name="Medium Grid 1 Accent 2" w:uiPriority="67"/>
+    <w:lsdException w:name="Medium Grid 2 Accent 2" w:uiPriority="68"/>
+    <w:lsdException w:name="Medium Grid 3 Accent 2" w:uiPriority="69"/>
+    <w:lsdException w:name="Dark List Accent 2" w:uiPriority="70"/>
+    <w:lsdException w:name="Colorful Shading Accent 2" w:uiPriority="71"/>
+    <w:lsdException w:name="Colorful List Accent 2" w:uiPriority="72"/>
+    <w:lsdException w:name="Colorful Grid Accent 2" w:uiPriority="73"/>
+    <w:lsdException w:name="Light Shading Accent 3" w:uiPriority="60"/>
+    <w:lsdException w:name="Light List Accent 3" w:uiPriority="61"/>
+    <w:lsdException w:name="Light Grid Accent 3" w:uiPriority="62"/>
+    <w:lsdException w:name="Medium Shading 1 Accent 3" w:uiPriority="63"/>
+    <w:lsdException w:name="Medium Shading 2 Accent 3" w:uiPriority="64"/>
+    <w:lsdException w:name="Medium List 1 Accent 3" w:uiPriority="65"/>
+    <w:lsdException w:name="Medium List 2 Accent 3" w:uiPriority="66"/>
+    <w:lsdException w:name="Medium Grid 1 Accent 3" w:uiPriority="67"/>
+    <w:lsdException w:name="Medium Grid 2 Accent 3" w:uiPriority="68"/>
+    <w:lsdException w:name="Medium Grid 3 Accent 3" w:uiPriority="69"/>
+    <w:lsdException w:name="Dark List Accent 3" w:uiPriority="70"/>
+    <w:lsdException w:name="Colorful Shading Accent 3" w:uiPriority="71"/>
+    <w:lsdException w:name="Colorful List Accent 3" w:uiPriority="72"/>
+    <w:lsdException w:name="Colorful Grid Accent 3" w:uiPriority="73"/>
+    <w:lsdException w:name="Light Shading Accent 4" w:uiPriority="60"/>
+    <w:lsdException w:name="Light List Accent 4" w:uiPriority="61"/>
+    <w:lsdException w:name="Light Grid Accent 4" w:uiPriority="62"/>
+    <w:lsdException w:name="Medium Shading 1 Accent 4" w:uiPriority="63"/>
+    <w:lsdException w:name="Medium Shading 2 Accent 4" w:uiPriority="64"/>
+    <w:lsdException w:name="Medium List 1 Accent 4" w:uiPriority="65"/>
+    <w:lsdException w:name="Medium List 2 Accent 4" w:uiPriority="66"/>
+    <w:lsdException w:name="Medium Grid 1 Accent 4" w:uiPriority="67"/>
+    <w:lsdException w:name="Medium Grid 2 Accent 4" w:uiPriority="68"/>
+    <w:lsdException w:name="Medium Grid 3 Accent 4" w:uiPriority="69"/>
+    <w:lsdException w:name="Dark List Accent 4" w:uiPriority="70"/>
+    <w:lsdException w:name="Colorful Shading Accent 4" w:uiPriority="71"/>
+    <w:lsdException w:name="Colorful List Accent 4" w:uiPriority="72"/>
+    <w:lsdException w:name="Colorful Grid Accent 4" w:uiPriority="73"/>
+    <w:lsdException w:name="Light Shading Accent 5" w:uiPriority="60"/>
+    <w:lsdException w:name="Light List Accent 5" w:uiPriority="61"/>
+    <w:lsdException w:name="Light Grid Accent 5" w:uiPriority="62"/>
+    <w:lsdException w:name="Medium Shading 1 Accent 5" w:uiPriority="63"/>
+    <w:lsdException w:name="Medium Shading 2 Accent 5" w:uiPriority="64"/>
+    <w:lsdException w:name="Medium List 1 Accent 5" w:uiPriority="65"/>
+    <w:lsdException w:name="Medium List 2 Accent 5" w:uiPriority="66"/>
+    <w:lsdException w:name="Medium Grid 1 Accent 5" w:uiPriority="67"/>
+    <w:lsdException w:name="Medium Grid 2 Accent 5" w:uiPriority="68"/>
+    <w:lsdException w:name="Medium Grid 3 Accent 5" w:uiPriority="69"/>
+    <w:lsdException w:name="Dark List Accent 5" w:uiPriority="70"/>
+    <w:lsdException w:name="Colorful Shading Accent 5" w:uiPriority="71"/>
+    <w:lsdException w:name="Colorful List Accent 5" w:uiPriority="72"/>
+    <w:lsdException w:name="Colorful Grid Accent 5" w:uiPriority="73"/>
+    <w:lsdException w:name="Light Shading Accent 6" w:uiPriority="60"/>
+    <w:lsdException w:name="Light List Accent 6" w:uiPriority="61"/>
+    <w:lsdException w:name="Light Grid Accent 6" w:uiPriority="62"/>
+    <w:lsdException w:name="Medium Shading 1 Accent 6" w:uiPriority="63"/>
+    <w:lsdException w:name="Medium Shading 2 Accent 6" w:uiPriority="64"/>
+    <w:lsdException w:name="Medium List 1 Accent 6" w:uiPriority="65"/>
+    <w:lsdException w:name="Medium List 2 Accent 6" w:uiPriority="66"/>
+    <w:lsdException w:name="Medium Grid 1 Accent 6" w:uiPriority="67"/>
+    <w:lsdException w:name="Medium Grid 2 Accent 6" w:uiPriority="68"/>
+    <w:lsdException w:name="Medium Grid 3 Accent 6" w:uiPriority="69"/>
+    <w:lsdException w:name="Dark List Accent 6" w:uiPriority="70"/>
+    <w:lsdException w:name="Colorful Shading Accent 6" w:uiPriority="71"/>
+    <w:lsdException w:name="Colorful List Accent 6" w:uiPriority="72"/>
+    <w:lsdException w:name="Colorful Grid Accent 6" w:uiPriority="73"/>
+    <w:lsdException w:name="Subtle Emphasis" w:uiPriority="19" w:qFormat="1"/>
+    <w:lsdException w:name="Intense Emphasis" w:uiPriority="21" w:qFormat="1"/>
+    <w:lsdException w:name="Subtle Reference" w:uiPriority="31" w:qFormat="1"/>
+    <w:lsdException w:name="Intense Reference" w:uiPriority="32" w:qFormat="1"/>
+    <w:lsdException w:name="Book Title" w:uiPriority="33" w:qFormat="1"/>
+    <w:lsdException w:name="Bibliography" w:semiHidden="1" w:uiPriority="37" w:unhideWhenUsed="1"/>
+    <w:lsdException w:name="TOC Heading" w:semiHidden="1" w:uiPriority="39" w:unhideWhenUsed="1" w:qFormat="1"/>
+    <w:lsdException w:name="Plain Table 1" w:uiPriority="41"/>
+    <w:lsdException w:name="Plain Table 2" w:uiPriority="42"/>
+    <w:lsdException w:name="Plain Table 3" w:uiPriority="43"/>
+    <w:lsdException w:name="Plain Table 4" w:uiPriority="44"/>
+    <w:lsdException w:name="Plain Table 5" w:uiPriority="45"/>
+    <w:lsdException w:name="Grid Table Light" w:uiPriority="40"/>
+    <w:lsdException w:name="Grid Table 1 Light" w:uiPriority="46"/>
+    <w:lsdException w:name="Grid Table 2" w:uiPriority="47"/>
+    <w:lsdException w:name="Grid Table 3" w:uiPriority="48"/>
+    <w:lsdException w:name="Grid Table 4" w:uiPriority="49"/>
+    <w:lsdException w:name="Grid Table 5 Dark" w:uiPriority="50"/>
+    <w:lsdException w:name="Grid Table 6 Colorful" w:uiPriority="51"/>
+    <w:lsdException w:name="Grid Table 7 Colorful" w:uiPriority="52"/>
+    <w:lsdException w:name="Grid Table 1 Light Accent 1" w:uiPriority="46"/>
+    <w:lsdException w:name="Grid Table 2 Accent 1" w:uiPriority="47"/>
+    <w:lsdException w:name="Grid Table 3 Accent 1" w:uiPriority="48"/>
+    <w:lsdException w:name="Grid Table 4 Accent 1" w:uiPriority="49"/>
+    <w:lsdException w:name="Grid Table 5 Dark Accent 1" w:uiPriority="50"/>
+    <w:lsdException w:name="Grid Table 6 Colorful Accent 1" w:uiPriority="51"/>
+    <w:lsdException w:name="Grid Table 7 Colorful Accent 1" w:uiPriority="52"/>
+    <w:lsdException w:name="Grid Table 1 Light Accent 2" w:uiPriority="46"/>
+    <w:lsdException w:name="Grid Table 2 Accent 2" w:uiPriority="47"/>
+    <w:lsdException w:name="Grid Table 3 Accent 2" w:uiPriority="48"/>
+    <w:lsdException w:name="Grid Table 4 Accent 2" w:uiPriority="49"/>
+    <w:lsdException w:name="Grid Table 5 Dark Accent 2" w:uiPriority="50"/>
+    <w:lsdException w:name="Grid Table 6 Colorful Accent 2" w:uiPriority="51"/>
+    <w:lsdException w:name="Grid Table 7 Colorful Accent 2" w:uiPriority="52"/>
+    <w:lsdException w:name="Grid Table 1 Light Accent 3" w:uiPriority="46"/>
+    <w:lsdException w:name="Grid Table 2 Accent 3" w:uiPriority="47"/>
+    <w:lsdException w:name="Grid Table 3 Accent 3" w:uiPriority="48"/>
+    <w:lsdException w:name="Grid Table 4 Accent 3" w:uiPriority="49"/>
+    <w:lsdException w:name="Grid Table 5 Dark Accent 3" w:uiPriority="50"/>
+    <w:lsdException w:name="Grid Table 6 Colorful Accent 3" w:uiPriority="51"/>
+    <w:lsdException w:name="Grid Table 7 Colorful Accent 3" w:uiPriority="52"/>
+    <w:lsdException w:name="Grid Table 1 Light Accent 4" w:uiPriority="46"/>
+    <w:lsdException w:name="Grid Table 2 Accent 4" w:uiPriority="47"/>
+    <w:lsdException w:name="Grid Table 3 Accent 4" w:uiPriority="48"/>
+    <w:lsdException w:name="Grid Table 4 Accent 4" w:uiPriority="49"/>
+    <w:lsdException w:name="Grid Table 5 Dark Accent 4" w:uiPriority="50"/>
+    <w:lsdException w:name="Grid Table 6 Colorful Accent 4" w:uiPriority="51"/>
+    <w:lsdException w:name="Grid Table 7 Colorful Accent 4" w:uiPriority="52"/>
+    <w:lsdException w:name="Grid Table 1 Light Accent 5" w:uiPriority="46"/>
+    <w:lsdException w:name="Grid Table 2 Accent 5" w:uiPriority="47"/>
+    <w:lsdException w:name="Grid Table 3 Accent 5" w:uiPriority="48"/>
+    <w:lsdException w:name="Grid Table 4 Accent 5" w:uiPriority="49"/>
+    <w:lsdException w:name="Grid Table 5 Dark Accent 5" w:uiPriority="50"/>
+    <w:lsdException w:name="Grid Table 6 Colorful Accent 5" w:uiPriority="51"/>
+    <w:lsdException w:name="Grid Table 7 Colorful Accent 5" w:uiPriority="52"/>
+    <w:lsdException w:name="Grid Table 1 Light Accent 6" w:uiPriority="46"/>
+    <w:lsdException w:name="Grid Table 2 Accent 6" w:uiPriority="47"/>
+    <w:lsdException w:name="Grid Table 3 Accent 6" w:uiPriority="48"/>
+    <w:lsdException w:name="Grid Table 4 Accent 6" w:uiPriority="49"/>
+    <w:lsdException w:name="Grid Table 5 Dark Accent 6" w:uiPriority="50"/>
+    <w:lsdException w:name="Grid Table 6 Colorful Accent 6" w:uiPriority="51"/>
+    <w:lsdException w:name="Grid Table 7 Colorful Accent 6" w:uiPriority="52"/>
+    <w:lsdException w:name="List Table 1 Light" w:uiPriority="46"/>
+    <w:lsdException w:name="List Table 2" w:uiPriority="47"/>
+    <w:lsdException w:name="List Table 3" w:uiPriority="48"/>
+    <w:lsdException w:name="List Table 4" w:uiPriority="49"/>
+    <w:lsdException w:name="List Table 5 Dark" w:uiPriority="50"/>
+    <w:lsdException w:name="List Table 6 Colorful" w:uiPriority="51"/>
+    <w:lsdException w:name="List Table 7 Colorful" w:uiPriority="52"/>
+    <w:lsdException w:name="List Table 1 Light Accent 1" w:uiPriority="46"/>
+    <w:lsdException w:name="List Table 2 Accent 1" w:uiPriority="47"/>
+    <w:lsdException w:name="List Table 3 Accent 1" w:uiPriority="48"/>
+    <w:lsdException w:name="List Table 4 Accent 1" w:uiPriority="49"/>
+    <w:lsdException w:name="List Table 5 Dark Accent 1" w:uiPriority="50"/>
+    <w:lsdException w:name="List Table 6 Colorful Accent 1" w:uiPriority="51"/>
+    <w:lsdException w:name="List Table 7 Colorful Accent 1" w:uiPriority="52"/>
+    <w:lsdException w:name="List Table 1 Light Accent 2" w:uiPriority="46"/>
+    <w:lsdException w:name="List Table 2 Accent 2" w:uiPriority="47"/>
+    <w:lsdException w:name="List Table 3 Accent 2" w:uiPriority="48"/>
+    <w:lsdException w:name="List Table 4 Accent 2" w:uiPriority="49"/>
+    <w:lsdException w:name="List Table 5 Dark Accent 2" w:uiPriority="50"/>
+    <w:lsdException w:name="List Table 6 Colorful Accent 2" w:uiPriority="51"/>
+    <w:lsdException w:name="List Table 7 Colorful Accent 2" w:uiPriority="52"/>
+    <w:lsdException w:name="List Table 1 Light Accent 3" w:uiPriority="46"/>
+    <w:lsdException w:name="List Table 2 Accent 3" w:uiPriority="47"/>
+    <w:lsdException w:name="List Table 3 Accent 3" w:uiPriority="48"/>
+    <w:lsdException w:name="List Table 4 Accent 3" w:uiPriority="49"/>
+    <w:lsdException w:name="List Table 5 Dark Accent 3" w:uiPriority="50"/>
+    <w:lsdException w:name="List Table 6 Colorful Accent 3" w:uiPriority="51"/>
+    <w:lsdException w:name="List Table 7 Colorful Accent 3" w:uiPriority="52"/>
+    <w:lsdException w:name="List Table 1 Light Accent 4" w:uiPriority="46"/>
+    <w:lsdException w:name="List Table 2 Accent 4" w:uiPriority="47"/>
+    <w:lsdException w:name="List Table 3 Accent 4" w:uiPriority="48"/>
+    <w:lsdException w:name="List Table 4 Accent 4" w:uiPriority="49"/>
+    <w:lsdException w:name="List Table 5 Dark Accent 4" w:uiPriority="50"/>
+    <w:lsdException w:name="List Table 6 Colorful Accent 4" w:uiPriority="51"/>
+    <w:lsdException w:name="List Table 7 Colorful Accent 4" w:uiPriority="52"/>
+    <w:lsdException w:name="List Table 1 Light Accent 5" w:uiPriority="46"/>
+    <w:lsdException w:name="List Table 2 Accent 5" w:uiPriority="47"/>
+    <w:lsdException w:name="List Table 3 Accent 5" w:uiPriority="48"/>
+    <w:lsdException w:name="List Table 4 Accent 5" w:uiPriority="49"/>
+    <w:lsdException w:name="List Table 5 Dark Accent 5" w:uiPriority="50"/>
+    <w:lsdException w:name="List Table 6 Colorful Accent 5" w:uiPriority="51"/>
+    <w:lsdException w:name="List Table 7 Colorful Accent 5" w:uiPriority="52"/>
+    <w:lsdException w:name="List Table 1 Light Accent 6" w:uiPriority="46"/>
+    <w:lsdException w:name="List Table 2 Accent 6" w:uiPriority="47"/>
+    <w:lsdException w:name="List Table 3 Accent 6" w:uiPriority="48"/>
+    <w:lsdException w:name="List Table 4 Accent 6" w:uiPriority="49"/>
+    <w:lsdException w:name="List Table 5 Dark Accent 6" w:uiPriority="50"/>
+    <w:lsdException w:name="List Table 6 Colorful Accent 6" w:uiPriority="51"/>
+    <w:lsdException w:name="List Table 7 Colorful Accent 6" w:uiPriority="52"/>
   </w:latentStyles>
   <w:style w:type="paragraph" w:default="1" w:styleId="Normal">
     <w:name w:val="Normal"/>
@@ -2178,7 +3579,6 @@
     <w:uiPriority w:val="99"/>
     <w:semiHidden/>
     <w:unhideWhenUsed/>
-    <w:qFormat/>
     <w:tblPr>
       <w:tblInd w:w="0" w:type="dxa"/>
       <w:tblCellMar>

</xml_diff>

<commit_message>
Google signup content added to sign_up file
</commit_message>
<xml_diff>
--- a/Sign_up.docx
+++ b/Sign_up.docx
@@ -783,7 +783,6 @@
           <w:color w:val="000000" w:themeColor="text1"/>
           <w:sz w:val="28"/>
           <w:szCs w:val="28"/>
-          <w:lang w:bidi="mr-IN"/>
         </w:rPr>
         <w:lastRenderedPageBreak/>
         <w:drawing>
@@ -2055,7 +2054,6 @@
           <w:sz w:val="28"/>
           <w:szCs w:val="28"/>
           <w:shd w:val="clear" w:color="auto" w:fill="FFFFFF"/>
-          <w:lang w:bidi="mr-IN"/>
         </w:rPr>
         <w:drawing>
           <wp:inline distT="0" distB="0" distL="0" distR="0">
@@ -2078,7 +2076,7 @@
                     <a:blip r:embed="rId6" cstate="print">
                       <a:extLst>
                         <a:ext uri="{28A0092B-C50C-407E-A947-70E740481C1C}">
-                          <a14:useLocalDpi xmlns:a14="http://schemas.microsoft.com/office/drawing/2010/main" xmlns:wps="http://schemas.microsoft.com/office/word/2010/wordprocessingShape" xmlns:wpi="http://schemas.microsoft.com/office/word/2010/wordprocessingInk" xmlns:wpg="http://schemas.microsoft.com/office/word/2010/wordprocessingGroup" xmlns:w15="http://schemas.microsoft.com/office/word/2012/wordml" xmlns:w14="http://schemas.microsoft.com/office/word/2010/wordml" xmlns:w="http://schemas.openxmlformats.org/wordprocessingml/2006/main" xmlns:w10="urn:schemas-microsoft-com:office:word" xmlns:wp14="http://schemas.microsoft.com/office/word/2010/wordprocessingDrawing" xmlns:v="urn:schemas-microsoft-com:vml" xmlns:o="urn:schemas-microsoft-com:office:office" xmlns:mc="http://schemas.openxmlformats.org/markup-compatibility/2006" xmlns:wpc="http://schemas.microsoft.com/office/word/2010/wordprocessingCanvas" xmlns="" val="0"/>
+                          <a14:useLocalDpi xmlns="" xmlns:wpc="http://schemas.microsoft.com/office/word/2010/wordprocessingCanvas" xmlns:mc="http://schemas.openxmlformats.org/markup-compatibility/2006" xmlns:o="urn:schemas-microsoft-com:office:office" xmlns:v="urn:schemas-microsoft-com:vml" xmlns:wp14="http://schemas.microsoft.com/office/word/2010/wordprocessingDrawing" xmlns:w10="urn:schemas-microsoft-com:office:word" xmlns:w="http://schemas.openxmlformats.org/wordprocessingml/2006/main" xmlns:w14="http://schemas.microsoft.com/office/word/2010/wordml" xmlns:w15="http://schemas.microsoft.com/office/word/2012/wordml" xmlns:wpg="http://schemas.microsoft.com/office/word/2010/wordprocessingGroup" xmlns:wpi="http://schemas.microsoft.com/office/word/2010/wordprocessingInk" xmlns:wps="http://schemas.microsoft.com/office/word/2010/wordprocessingShape" xmlns:a14="http://schemas.microsoft.com/office/drawing/2010/main" val="0"/>
                         </a:ext>
                       </a:extLst>
                     </a:blip>
@@ -2395,7 +2393,29 @@
           <w:szCs w:val="24"/>
           <w:lang w:val="en-IN"/>
         </w:rPr>
-        <w:t xml:space="preserve"> in any site we get more options like we can login with mail id, phone number, Google, face book, Amazon and so on. In that I worked on Face book Login.</w:t>
+        <w:t xml:space="preserve"> in any site we get more options like we can login with mail id, phone number, Google, face book, </w:t>
+      </w:r>
+      <w:proofErr w:type="gramStart"/>
+      <w:r>
+        <w:rPr>
+          <w:rFonts w:ascii="Times New Roman" w:hAnsi="Times New Roman" w:cs="Times New Roman"/>
+          <w:color w:val="000000" w:themeColor="text1"/>
+          <w:sz w:val="24"/>
+          <w:szCs w:val="24"/>
+          <w:lang w:val="en-IN"/>
+        </w:rPr>
+        <w:t>Amazon and so on.</w:t>
+      </w:r>
+      <w:proofErr w:type="gramEnd"/>
+      <w:r>
+        <w:rPr>
+          <w:rFonts w:ascii="Times New Roman" w:hAnsi="Times New Roman" w:cs="Times New Roman"/>
+          <w:color w:val="000000" w:themeColor="text1"/>
+          <w:sz w:val="24"/>
+          <w:szCs w:val="24"/>
+          <w:lang w:val="en-IN"/>
+        </w:rPr>
+        <w:t xml:space="preserve"> In that I worked on Face book Login.</w:t>
       </w:r>
     </w:p>
     <w:p>
@@ -4472,6 +4492,1507 @@
         </w:rPr>
       </w:pPr>
     </w:p>
+    <w:p>
+      <w:pPr>
+        <w:jc w:val="both"/>
+        <w:rPr>
+          <w:rFonts w:ascii="Times New Roman" w:hAnsi="Times New Roman" w:cs="Times New Roman"/>
+          <w:color w:val="000000" w:themeColor="text1"/>
+          <w:sz w:val="24"/>
+          <w:szCs w:val="24"/>
+        </w:rPr>
+      </w:pPr>
+    </w:p>
+    <w:p>
+      <w:pPr>
+        <w:jc w:val="both"/>
+        <w:rPr>
+          <w:rFonts w:ascii="Times New Roman" w:hAnsi="Times New Roman" w:cs="Times New Roman"/>
+          <w:color w:val="000000" w:themeColor="text1"/>
+          <w:sz w:val="24"/>
+          <w:szCs w:val="24"/>
+        </w:rPr>
+      </w:pPr>
+    </w:p>
+    <w:p>
+      <w:pPr>
+        <w:jc w:val="both"/>
+        <w:rPr>
+          <w:rFonts w:ascii="Times New Roman" w:hAnsi="Times New Roman" w:cs="Times New Roman"/>
+          <w:color w:val="000000" w:themeColor="text1"/>
+          <w:sz w:val="24"/>
+          <w:szCs w:val="24"/>
+        </w:rPr>
+      </w:pPr>
+    </w:p>
+    <w:p>
+      <w:pPr>
+        <w:jc w:val="both"/>
+        <w:rPr>
+          <w:rFonts w:ascii="Times New Roman" w:hAnsi="Times New Roman" w:cs="Times New Roman"/>
+          <w:color w:val="000000" w:themeColor="text1"/>
+          <w:sz w:val="24"/>
+          <w:szCs w:val="24"/>
+        </w:rPr>
+      </w:pPr>
+    </w:p>
+    <w:p>
+      <w:pPr>
+        <w:jc w:val="both"/>
+        <w:rPr>
+          <w:rFonts w:ascii="Times New Roman" w:hAnsi="Times New Roman" w:cs="Times New Roman"/>
+          <w:color w:val="000000" w:themeColor="text1"/>
+          <w:sz w:val="24"/>
+          <w:szCs w:val="24"/>
+        </w:rPr>
+      </w:pPr>
+    </w:p>
+    <w:p>
+      <w:pPr>
+        <w:jc w:val="both"/>
+        <w:rPr>
+          <w:rFonts w:ascii="Times New Roman" w:hAnsi="Times New Roman" w:cs="Times New Roman"/>
+          <w:color w:val="000000" w:themeColor="text1"/>
+          <w:sz w:val="24"/>
+          <w:szCs w:val="24"/>
+        </w:rPr>
+      </w:pPr>
+    </w:p>
+    <w:p>
+      <w:pPr>
+        <w:jc w:val="both"/>
+        <w:rPr>
+          <w:rFonts w:ascii="Times New Roman" w:hAnsi="Times New Roman" w:cs="Times New Roman"/>
+          <w:color w:val="000000" w:themeColor="text1"/>
+          <w:sz w:val="24"/>
+          <w:szCs w:val="24"/>
+        </w:rPr>
+      </w:pPr>
+    </w:p>
+    <w:p>
+      <w:pPr>
+        <w:jc w:val="both"/>
+        <w:rPr>
+          <w:rFonts w:ascii="Times New Roman" w:hAnsi="Times New Roman" w:cs="Times New Roman"/>
+          <w:color w:val="000000" w:themeColor="text1"/>
+          <w:sz w:val="24"/>
+          <w:szCs w:val="24"/>
+        </w:rPr>
+      </w:pPr>
+    </w:p>
+    <w:p>
+      <w:pPr>
+        <w:jc w:val="both"/>
+        <w:rPr>
+          <w:rFonts w:ascii="Times New Roman" w:hAnsi="Times New Roman" w:cs="Times New Roman"/>
+          <w:color w:val="000000" w:themeColor="text1"/>
+          <w:sz w:val="24"/>
+          <w:szCs w:val="24"/>
+        </w:rPr>
+      </w:pPr>
+    </w:p>
+    <w:p>
+      <w:pPr>
+        <w:jc w:val="both"/>
+        <w:rPr>
+          <w:rFonts w:ascii="Times New Roman" w:hAnsi="Times New Roman" w:cs="Times New Roman"/>
+          <w:color w:val="000000" w:themeColor="text1"/>
+          <w:sz w:val="24"/>
+          <w:szCs w:val="24"/>
+        </w:rPr>
+      </w:pPr>
+    </w:p>
+    <w:p>
+      <w:pPr>
+        <w:jc w:val="both"/>
+        <w:rPr>
+          <w:rFonts w:ascii="Times New Roman" w:hAnsi="Times New Roman" w:cs="Times New Roman"/>
+          <w:color w:val="000000" w:themeColor="text1"/>
+          <w:sz w:val="24"/>
+          <w:szCs w:val="24"/>
+        </w:rPr>
+      </w:pPr>
+    </w:p>
+    <w:p>
+      <w:pPr>
+        <w:jc w:val="both"/>
+        <w:rPr>
+          <w:rFonts w:ascii="Times New Roman" w:hAnsi="Times New Roman" w:cs="Times New Roman"/>
+          <w:color w:val="000000" w:themeColor="text1"/>
+          <w:sz w:val="24"/>
+          <w:szCs w:val="24"/>
+        </w:rPr>
+      </w:pPr>
+    </w:p>
+    <w:p>
+      <w:pPr>
+        <w:jc w:val="both"/>
+        <w:rPr>
+          <w:rFonts w:ascii="Times New Roman" w:hAnsi="Times New Roman" w:cs="Times New Roman"/>
+          <w:color w:val="000000" w:themeColor="text1"/>
+          <w:sz w:val="24"/>
+          <w:szCs w:val="24"/>
+        </w:rPr>
+      </w:pPr>
+    </w:p>
+    <w:p>
+      <w:pPr>
+        <w:jc w:val="center"/>
+        <w:rPr>
+          <w:rFonts w:ascii="Times New Roman" w:hAnsi="Times New Roman" w:cs="Times New Roman"/>
+          <w:b/>
+          <w:sz w:val="44"/>
+          <w:szCs w:val="44"/>
+        </w:rPr>
+      </w:pPr>
+    </w:p>
+    <w:p>
+      <w:pPr>
+        <w:jc w:val="center"/>
+        <w:rPr>
+          <w:rFonts w:ascii="Times New Roman" w:hAnsi="Times New Roman" w:cs="Times New Roman"/>
+          <w:b/>
+          <w:sz w:val="44"/>
+          <w:szCs w:val="44"/>
+        </w:rPr>
+      </w:pPr>
+    </w:p>
+    <w:p>
+      <w:pPr>
+        <w:jc w:val="center"/>
+        <w:rPr>
+          <w:rFonts w:ascii="Times New Roman" w:hAnsi="Times New Roman" w:cs="Times New Roman"/>
+          <w:b/>
+          <w:sz w:val="48"/>
+          <w:szCs w:val="48"/>
+        </w:rPr>
+      </w:pPr>
+      <w:r>
+        <w:rPr>
+          <w:rFonts w:ascii="Times New Roman" w:hAnsi="Times New Roman" w:cs="Times New Roman"/>
+          <w:b/>
+          <w:sz w:val="48"/>
+          <w:szCs w:val="48"/>
+        </w:rPr>
+        <w:lastRenderedPageBreak/>
+        <w:t>Google Login Configuration</w:t>
+      </w:r>
+    </w:p>
+    <w:p>
+      <w:pPr>
+        <w:pStyle w:val="NoSpacing"/>
+      </w:pPr>
+    </w:p>
+    <w:p>
+      <w:pPr>
+        <w:spacing w:line="360" w:lineRule="auto"/>
+        <w:jc w:val="both"/>
+        <w:rPr>
+          <w:rFonts w:ascii="Times New Roman" w:hAnsi="Times New Roman" w:cs="Times New Roman"/>
+          <w:sz w:val="24"/>
+          <w:szCs w:val="24"/>
+        </w:rPr>
+      </w:pPr>
+      <w:r>
+        <w:rPr>
+          <w:rFonts w:ascii="Times New Roman" w:hAnsi="Times New Roman" w:cs="Times New Roman"/>
+          <w:sz w:val="24"/>
+          <w:szCs w:val="24"/>
+        </w:rPr>
+        <w:t>The hassle of managing different accounts for different sites specifically, when we have several passwords for different services and a website asks us to create yet another account on their site.</w:t>
+      </w:r>
+    </w:p>
+    <w:p>
+      <w:pPr>
+        <w:spacing w:line="360" w:lineRule="auto"/>
+        <w:jc w:val="both"/>
+        <w:rPr>
+          <w:rFonts w:ascii="Times New Roman" w:hAnsi="Times New Roman" w:cs="Times New Roman"/>
+          <w:sz w:val="24"/>
+          <w:szCs w:val="24"/>
+        </w:rPr>
+      </w:pPr>
+      <w:r>
+        <w:rPr>
+          <w:rFonts w:ascii="Times New Roman" w:hAnsi="Times New Roman" w:cs="Times New Roman"/>
+          <w:sz w:val="24"/>
+          <w:szCs w:val="24"/>
+        </w:rPr>
+        <w:t>To handle with this, we could offer a single sign-on feature to allow visitors to use their existing credentials to open an account on our site. In this users can login by using their existing Google account. This is a more convenient way for new users to register with a third-party site instead of signing up for a new account with yet another username and password.</w:t>
+      </w:r>
+    </w:p>
+    <w:p>
+      <w:pPr>
+        <w:jc w:val="both"/>
+        <w:rPr>
+          <w:rFonts w:ascii="Times New Roman" w:hAnsi="Times New Roman" w:cs="Times New Roman"/>
+          <w:sz w:val="24"/>
+          <w:szCs w:val="24"/>
+        </w:rPr>
+      </w:pPr>
+      <w:r>
+        <w:rPr>
+          <w:rFonts w:ascii="Times New Roman" w:hAnsi="Times New Roman" w:cs="Times New Roman"/>
+          <w:sz w:val="24"/>
+          <w:szCs w:val="24"/>
+        </w:rPr>
+        <w:t>This document describes how to complete a basic Google Login configuration.</w:t>
+      </w:r>
+    </w:p>
+    <w:p>
+      <w:pPr>
+        <w:pStyle w:val="ListParagraph"/>
+        <w:numPr>
+          <w:ilvl w:val="0"/>
+          <w:numId w:val="12"/>
+        </w:numPr>
+        <w:spacing w:line="360" w:lineRule="auto"/>
+        <w:jc w:val="both"/>
+        <w:rPr>
+          <w:rFonts w:ascii="Times New Roman" w:hAnsi="Times New Roman" w:cs="Times New Roman"/>
+          <w:sz w:val="24"/>
+          <w:szCs w:val="24"/>
+        </w:rPr>
+      </w:pPr>
+      <w:r>
+        <w:rPr>
+          <w:rFonts w:ascii="Times New Roman" w:hAnsi="Times New Roman" w:cs="Times New Roman"/>
+          <w:sz w:val="24"/>
+          <w:szCs w:val="24"/>
+        </w:rPr>
+        <w:t>Create authorization credentials</w:t>
+      </w:r>
+    </w:p>
+    <w:p>
+      <w:pPr>
+        <w:pStyle w:val="ListParagraph"/>
+        <w:numPr>
+          <w:ilvl w:val="0"/>
+          <w:numId w:val="12"/>
+        </w:numPr>
+        <w:spacing w:line="360" w:lineRule="auto"/>
+        <w:jc w:val="both"/>
+        <w:rPr>
+          <w:rFonts w:ascii="Times New Roman" w:hAnsi="Times New Roman" w:cs="Times New Roman"/>
+          <w:sz w:val="24"/>
+          <w:szCs w:val="24"/>
+        </w:rPr>
+      </w:pPr>
+      <w:r>
+        <w:rPr>
+          <w:rFonts w:ascii="Times New Roman" w:hAnsi="Times New Roman" w:cs="Times New Roman"/>
+          <w:sz w:val="24"/>
+          <w:szCs w:val="24"/>
+        </w:rPr>
+        <w:t>Load the Google platform library</w:t>
+      </w:r>
+    </w:p>
+    <w:p>
+      <w:pPr>
+        <w:pStyle w:val="ListParagraph"/>
+        <w:numPr>
+          <w:ilvl w:val="0"/>
+          <w:numId w:val="12"/>
+        </w:numPr>
+        <w:spacing w:line="360" w:lineRule="auto"/>
+        <w:jc w:val="both"/>
+        <w:rPr>
+          <w:rFonts w:ascii="Times New Roman" w:hAnsi="Times New Roman" w:cs="Times New Roman"/>
+          <w:sz w:val="24"/>
+          <w:szCs w:val="24"/>
+        </w:rPr>
+      </w:pPr>
+      <w:r>
+        <w:rPr>
+          <w:rFonts w:ascii="Times New Roman" w:hAnsi="Times New Roman" w:cs="Times New Roman"/>
+          <w:sz w:val="24"/>
+          <w:szCs w:val="24"/>
+        </w:rPr>
+        <w:t>Specify our app’s client ID</w:t>
+      </w:r>
+    </w:p>
+    <w:p>
+      <w:pPr>
+        <w:pStyle w:val="ListParagraph"/>
+        <w:numPr>
+          <w:ilvl w:val="0"/>
+          <w:numId w:val="12"/>
+        </w:numPr>
+        <w:spacing w:line="360" w:lineRule="auto"/>
+        <w:jc w:val="both"/>
+        <w:rPr>
+          <w:rFonts w:ascii="Times New Roman" w:hAnsi="Times New Roman" w:cs="Times New Roman"/>
+          <w:sz w:val="24"/>
+          <w:szCs w:val="24"/>
+        </w:rPr>
+      </w:pPr>
+      <w:r>
+        <w:rPr>
+          <w:rFonts w:ascii="Times New Roman" w:hAnsi="Times New Roman" w:cs="Times New Roman"/>
+          <w:sz w:val="24"/>
+          <w:szCs w:val="24"/>
+        </w:rPr>
+        <w:t>Add a Google Login button</w:t>
+      </w:r>
+    </w:p>
+    <w:p>
+      <w:pPr>
+        <w:pStyle w:val="ListParagraph"/>
+        <w:numPr>
+          <w:ilvl w:val="0"/>
+          <w:numId w:val="12"/>
+        </w:numPr>
+        <w:spacing w:line="360" w:lineRule="auto"/>
+        <w:jc w:val="both"/>
+        <w:rPr>
+          <w:rFonts w:ascii="Times New Roman" w:hAnsi="Times New Roman" w:cs="Times New Roman"/>
+          <w:sz w:val="24"/>
+          <w:szCs w:val="24"/>
+        </w:rPr>
+      </w:pPr>
+      <w:r>
+        <w:rPr>
+          <w:rFonts w:ascii="Times New Roman" w:hAnsi="Times New Roman" w:cs="Times New Roman"/>
+          <w:sz w:val="24"/>
+          <w:szCs w:val="24"/>
+        </w:rPr>
+        <w:t>Get profile information</w:t>
+      </w:r>
+    </w:p>
+    <w:p>
+      <w:pPr>
+        <w:jc w:val="both"/>
+        <w:rPr>
+          <w:rFonts w:ascii="Times New Roman" w:hAnsi="Times New Roman" w:cs="Times New Roman"/>
+          <w:b/>
+          <w:sz w:val="24"/>
+          <w:szCs w:val="24"/>
+        </w:rPr>
+      </w:pPr>
+      <w:r>
+        <w:rPr>
+          <w:rFonts w:ascii="Times New Roman" w:hAnsi="Times New Roman" w:cs="Times New Roman"/>
+          <w:b/>
+          <w:sz w:val="24"/>
+          <w:szCs w:val="24"/>
+        </w:rPr>
+        <w:t>We will go through the basic setup which is required to configure Google Login with our web application.</w:t>
+      </w:r>
+    </w:p>
+    <w:p>
+      <w:pPr>
+        <w:spacing w:line="360" w:lineRule="auto"/>
+        <w:jc w:val="both"/>
+        <w:rPr>
+          <w:rFonts w:ascii="Times New Roman" w:hAnsi="Times New Roman" w:cs="Times New Roman"/>
+          <w:sz w:val="24"/>
+          <w:szCs w:val="24"/>
+        </w:rPr>
+      </w:pPr>
+      <w:r>
+        <w:rPr>
+          <w:rFonts w:ascii="Times New Roman" w:hAnsi="Times New Roman" w:cs="Times New Roman"/>
+          <w:b/>
+          <w:sz w:val="24"/>
+          <w:szCs w:val="24"/>
+        </w:rPr>
+        <w:tab/>
+      </w:r>
+      <w:r>
+        <w:rPr>
+          <w:rFonts w:ascii="Times New Roman" w:hAnsi="Times New Roman" w:cs="Times New Roman"/>
+          <w:sz w:val="24"/>
+          <w:szCs w:val="24"/>
+        </w:rPr>
+        <w:t>Firstly, we need to create an application with Google which will allow us to register our site with Google. It allows us to set up basic information about our website and a couple of technical details as well.</w:t>
+      </w:r>
+    </w:p>
+    <w:p>
+      <w:pPr>
+        <w:pStyle w:val="ListParagraph"/>
+        <w:spacing w:line="360" w:lineRule="auto"/>
+        <w:ind w:left="0"/>
+        <w:jc w:val="both"/>
+        <w:rPr>
+          <w:rFonts w:ascii="Times New Roman" w:hAnsi="Times New Roman" w:cs="Times New Roman"/>
+          <w:sz w:val="24"/>
+          <w:szCs w:val="24"/>
+        </w:rPr>
+      </w:pPr>
+      <w:r>
+        <w:rPr>
+          <w:rFonts w:ascii="Times New Roman" w:hAnsi="Times New Roman" w:cs="Times New Roman"/>
+          <w:sz w:val="24"/>
+          <w:szCs w:val="24"/>
+        </w:rPr>
+        <w:t xml:space="preserve">Once we were logged in with Google, open the </w:t>
+      </w:r>
+      <w:r>
+        <w:rPr>
+          <w:rFonts w:ascii="Times New Roman" w:hAnsi="Times New Roman" w:cs="Times New Roman"/>
+          <w:b/>
+          <w:sz w:val="24"/>
+          <w:szCs w:val="24"/>
+        </w:rPr>
+        <w:t>Google Developers Console</w:t>
+      </w:r>
+      <w:r>
+        <w:rPr>
+          <w:rFonts w:ascii="Times New Roman" w:hAnsi="Times New Roman" w:cs="Times New Roman"/>
+          <w:sz w:val="24"/>
+          <w:szCs w:val="24"/>
+        </w:rPr>
+        <w:t xml:space="preserve"> (</w:t>
+      </w:r>
+      <w:hyperlink r:id="rId18" w:history="1">
+        <w:r>
+          <w:rPr>
+            <w:rStyle w:val="Hyperlink"/>
+            <w:rFonts w:ascii="Times New Roman" w:hAnsi="Times New Roman" w:cs="Times New Roman"/>
+            <w:sz w:val="24"/>
+            <w:szCs w:val="24"/>
+          </w:rPr>
+          <w:t>https://console.cloud.google.com</w:t>
+        </w:r>
+      </w:hyperlink>
+      <w:r>
+        <w:rPr>
+          <w:rFonts w:ascii="Times New Roman" w:hAnsi="Times New Roman" w:cs="Times New Roman"/>
+          <w:sz w:val="24"/>
+          <w:szCs w:val="24"/>
+        </w:rPr>
+        <w:t xml:space="preserve">). That should open up the </w:t>
+      </w:r>
+      <w:r>
+        <w:rPr>
+          <w:rFonts w:ascii="Times New Roman" w:hAnsi="Times New Roman" w:cs="Times New Roman"/>
+          <w:b/>
+          <w:sz w:val="24"/>
+          <w:szCs w:val="24"/>
+        </w:rPr>
+        <w:t>Google Dashboard page</w:t>
+      </w:r>
+      <w:r>
+        <w:rPr>
+          <w:rFonts w:ascii="Times New Roman" w:hAnsi="Times New Roman" w:cs="Times New Roman"/>
+          <w:sz w:val="24"/>
+          <w:szCs w:val="24"/>
+        </w:rPr>
+        <w:t>.</w:t>
+      </w:r>
+    </w:p>
+    <w:p>
+      <w:pPr>
+        <w:spacing w:line="360" w:lineRule="auto"/>
+        <w:jc w:val="both"/>
+        <w:rPr>
+          <w:rFonts w:ascii="Times New Roman" w:hAnsi="Times New Roman" w:cs="Times New Roman"/>
+          <w:sz w:val="24"/>
+          <w:szCs w:val="24"/>
+        </w:rPr>
+      </w:pPr>
+    </w:p>
+    <w:p>
+      <w:pPr>
+        <w:spacing w:line="360" w:lineRule="auto"/>
+        <w:jc w:val="both"/>
+        <w:rPr>
+          <w:rFonts w:ascii="Times New Roman" w:hAnsi="Times New Roman" w:cs="Times New Roman"/>
+          <w:sz w:val="24"/>
+          <w:szCs w:val="24"/>
+        </w:rPr>
+      </w:pPr>
+      <w:r>
+        <w:rPr>
+          <w:rFonts w:ascii="Times New Roman" w:hAnsi="Times New Roman" w:cs="Times New Roman"/>
+          <w:noProof/>
+          <w:sz w:val="24"/>
+          <w:szCs w:val="24"/>
+        </w:rPr>
+        <w:drawing>
+          <wp:inline distT="0" distB="0" distL="0" distR="0">
+            <wp:extent cx="5943600" cy="2705100"/>
+            <wp:effectExtent l="19050" t="0" r="0" b="0"/>
+            <wp:docPr id="4" name="Picture 1" descr="Google Developers Console. Credentials - How to get Google Client ID and Client Secret"/>
+            <wp:cNvGraphicFramePr>
+              <a:graphicFrameLocks xmlns:a="http://schemas.openxmlformats.org/drawingml/2006/main" noChangeAspect="1"/>
+            </wp:cNvGraphicFramePr>
+            <a:graphic xmlns:a="http://schemas.openxmlformats.org/drawingml/2006/main">
+              <a:graphicData uri="http://schemas.openxmlformats.org/drawingml/2006/picture">
+                <pic:pic xmlns:pic="http://schemas.openxmlformats.org/drawingml/2006/picture">
+                  <pic:nvPicPr>
+                    <pic:cNvPr id="0" name="Picture 1" descr="Google Developers Console. Credentials - How to get Google Client ID and Client Secret"/>
+                    <pic:cNvPicPr>
+                      <a:picLocks noChangeAspect="1" noChangeArrowheads="1"/>
+                    </pic:cNvPicPr>
+                  </pic:nvPicPr>
+                  <pic:blipFill>
+                    <a:blip r:embed="rId19"/>
+                    <a:srcRect b="5333"/>
+                    <a:stretch>
+                      <a:fillRect/>
+                    </a:stretch>
+                  </pic:blipFill>
+                  <pic:spPr bwMode="auto">
+                    <a:xfrm>
+                      <a:off x="0" y="0"/>
+                      <a:ext cx="5943600" cy="2705100"/>
+                    </a:xfrm>
+                    <a:prstGeom prst="rect">
+                      <a:avLst/>
+                    </a:prstGeom>
+                    <a:noFill/>
+                    <a:ln w="9525">
+                      <a:noFill/>
+                      <a:miter lim="800000"/>
+                      <a:headEnd/>
+                      <a:tailEnd/>
+                    </a:ln>
+                  </pic:spPr>
+                </pic:pic>
+              </a:graphicData>
+            </a:graphic>
+          </wp:inline>
+        </w:drawing>
+      </w:r>
+    </w:p>
+    <w:p>
+      <w:pPr>
+        <w:spacing w:line="360" w:lineRule="auto"/>
+        <w:jc w:val="both"/>
+        <w:rPr>
+          <w:rFonts w:ascii="Times New Roman" w:hAnsi="Times New Roman" w:cs="Times New Roman"/>
+          <w:sz w:val="24"/>
+          <w:szCs w:val="24"/>
+        </w:rPr>
+      </w:pPr>
+      <w:r>
+        <w:rPr>
+          <w:rFonts w:ascii="Times New Roman" w:hAnsi="Times New Roman" w:cs="Times New Roman"/>
+          <w:sz w:val="24"/>
+          <w:szCs w:val="24"/>
+        </w:rPr>
+        <w:t xml:space="preserve">In that page from the top-left menu, click on the </w:t>
+      </w:r>
+      <w:r>
+        <w:rPr>
+          <w:rFonts w:ascii="Times New Roman" w:hAnsi="Times New Roman" w:cs="Times New Roman"/>
+          <w:b/>
+          <w:sz w:val="24"/>
+          <w:szCs w:val="24"/>
+        </w:rPr>
+        <w:t>Select a project link</w:t>
+      </w:r>
+      <w:r>
+        <w:rPr>
+          <w:rFonts w:ascii="Times New Roman" w:hAnsi="Times New Roman" w:cs="Times New Roman"/>
+          <w:sz w:val="24"/>
+          <w:szCs w:val="24"/>
+        </w:rPr>
+        <w:t>. That should open up a popup.</w:t>
+      </w:r>
+    </w:p>
+    <w:p>
+      <w:pPr>
+        <w:spacing w:line="360" w:lineRule="auto"/>
+        <w:jc w:val="both"/>
+        <w:rPr>
+          <w:rFonts w:ascii="Times New Roman" w:hAnsi="Times New Roman" w:cs="Times New Roman"/>
+          <w:sz w:val="24"/>
+          <w:szCs w:val="24"/>
+        </w:rPr>
+      </w:pPr>
+      <w:r>
+        <w:rPr>
+          <w:rFonts w:ascii="Times New Roman" w:hAnsi="Times New Roman" w:cs="Times New Roman"/>
+          <w:sz w:val="24"/>
+          <w:szCs w:val="24"/>
+        </w:rPr>
+        <w:lastRenderedPageBreak/>
+        <w:t xml:space="preserve">Next we have to click on the </w:t>
+      </w:r>
+      <w:r>
+        <w:rPr>
+          <w:rFonts w:ascii="Times New Roman" w:hAnsi="Times New Roman" w:cs="Times New Roman"/>
+          <w:b/>
+          <w:sz w:val="24"/>
+          <w:szCs w:val="24"/>
+        </w:rPr>
+        <w:t>New Project</w:t>
+      </w:r>
+      <w:r>
+        <w:rPr>
+          <w:rFonts w:ascii="Times New Roman" w:hAnsi="Times New Roman" w:cs="Times New Roman"/>
+          <w:sz w:val="24"/>
+          <w:szCs w:val="24"/>
+        </w:rPr>
+        <w:t xml:space="preserve"> link and it will ask us to enter the </w:t>
+      </w:r>
+      <w:r>
+        <w:rPr>
+          <w:rFonts w:ascii="Times New Roman" w:hAnsi="Times New Roman" w:cs="Times New Roman"/>
+          <w:b/>
+          <w:sz w:val="24"/>
+          <w:szCs w:val="24"/>
+        </w:rPr>
+        <w:t>Project Name</w:t>
+      </w:r>
+      <w:r>
+        <w:rPr>
+          <w:rFonts w:ascii="Times New Roman" w:hAnsi="Times New Roman" w:cs="Times New Roman"/>
+          <w:sz w:val="24"/>
+          <w:szCs w:val="24"/>
+        </w:rPr>
+        <w:t xml:space="preserve"> and other details.</w:t>
+      </w:r>
+    </w:p>
+    <w:p>
+      <w:pPr>
+        <w:spacing w:line="360" w:lineRule="auto"/>
+        <w:jc w:val="both"/>
+        <w:rPr>
+          <w:rFonts w:ascii="Times New Roman" w:hAnsi="Times New Roman" w:cs="Times New Roman"/>
+          <w:sz w:val="24"/>
+          <w:szCs w:val="24"/>
+        </w:rPr>
+      </w:pPr>
+    </w:p>
+    <w:p>
+      <w:pPr>
+        <w:spacing w:line="360" w:lineRule="auto"/>
+        <w:jc w:val="both"/>
+        <w:rPr>
+          <w:rFonts w:ascii="Times New Roman" w:hAnsi="Times New Roman" w:cs="Times New Roman"/>
+          <w:sz w:val="24"/>
+          <w:szCs w:val="24"/>
+        </w:rPr>
+      </w:pPr>
+      <w:r>
+        <w:rPr>
+          <w:rFonts w:ascii="Times New Roman" w:hAnsi="Times New Roman" w:cs="Times New Roman"/>
+          <w:noProof/>
+          <w:sz w:val="24"/>
+          <w:szCs w:val="24"/>
+        </w:rPr>
+        <w:drawing>
+          <wp:inline distT="0" distB="0" distL="0" distR="0">
+            <wp:extent cx="5943600" cy="2857837"/>
+            <wp:effectExtent l="19050" t="0" r="0" b="0"/>
+            <wp:docPr id="5" name="Picture 4" descr="Google Client ID. Create Project - How to get Google Client ID and Client Secret"/>
+            <wp:cNvGraphicFramePr>
+              <a:graphicFrameLocks xmlns:a="http://schemas.openxmlformats.org/drawingml/2006/main" noChangeAspect="1"/>
+            </wp:cNvGraphicFramePr>
+            <a:graphic xmlns:a="http://schemas.openxmlformats.org/drawingml/2006/main">
+              <a:graphicData uri="http://schemas.openxmlformats.org/drawingml/2006/picture">
+                <pic:pic xmlns:pic="http://schemas.openxmlformats.org/drawingml/2006/picture">
+                  <pic:nvPicPr>
+                    <pic:cNvPr id="0" name="Picture 4" descr="Google Client ID. Create Project - How to get Google Client ID and Client Secret"/>
+                    <pic:cNvPicPr>
+                      <a:picLocks noChangeAspect="1" noChangeArrowheads="1"/>
+                    </pic:cNvPicPr>
+                  </pic:nvPicPr>
+                  <pic:blipFill>
+                    <a:blip r:embed="rId20"/>
+                    <a:srcRect/>
+                    <a:stretch>
+                      <a:fillRect/>
+                    </a:stretch>
+                  </pic:blipFill>
+                  <pic:spPr bwMode="auto">
+                    <a:xfrm>
+                      <a:off x="0" y="0"/>
+                      <a:ext cx="5943600" cy="2857837"/>
+                    </a:xfrm>
+                    <a:prstGeom prst="rect">
+                      <a:avLst/>
+                    </a:prstGeom>
+                    <a:noFill/>
+                    <a:ln w="9525">
+                      <a:noFill/>
+                      <a:miter lim="800000"/>
+                      <a:headEnd/>
+                      <a:tailEnd/>
+                    </a:ln>
+                  </pic:spPr>
+                </pic:pic>
+              </a:graphicData>
+            </a:graphic>
+          </wp:inline>
+        </w:drawing>
+      </w:r>
+    </w:p>
+    <w:p>
+      <w:pPr>
+        <w:spacing w:line="360" w:lineRule="auto"/>
+        <w:jc w:val="both"/>
+        <w:rPr>
+          <w:rFonts w:ascii="Times New Roman" w:hAnsi="Times New Roman" w:cs="Times New Roman"/>
+          <w:sz w:val="24"/>
+          <w:szCs w:val="24"/>
+        </w:rPr>
+      </w:pPr>
+      <w:r>
+        <w:rPr>
+          <w:rFonts w:ascii="Times New Roman" w:hAnsi="Times New Roman" w:cs="Times New Roman"/>
+          <w:sz w:val="24"/>
+          <w:szCs w:val="24"/>
+        </w:rPr>
+        <w:t xml:space="preserve">Click on the </w:t>
+      </w:r>
+      <w:r>
+        <w:rPr>
+          <w:rFonts w:ascii="Times New Roman" w:hAnsi="Times New Roman" w:cs="Times New Roman"/>
+          <w:b/>
+          <w:sz w:val="24"/>
+          <w:szCs w:val="24"/>
+        </w:rPr>
+        <w:t>Create</w:t>
+      </w:r>
+      <w:r>
+        <w:rPr>
+          <w:rFonts w:ascii="Times New Roman" w:hAnsi="Times New Roman" w:cs="Times New Roman"/>
+          <w:sz w:val="24"/>
+          <w:szCs w:val="24"/>
+        </w:rPr>
+        <w:t xml:space="preserve"> button to save our new project. We will be redirected to the Dashboard page. Click on the </w:t>
+      </w:r>
+      <w:r>
+        <w:rPr>
+          <w:rFonts w:ascii="Times New Roman" w:hAnsi="Times New Roman" w:cs="Times New Roman"/>
+          <w:b/>
+          <w:sz w:val="24"/>
+          <w:szCs w:val="24"/>
+        </w:rPr>
+        <w:t>Credentials</w:t>
+      </w:r>
+      <w:r>
+        <w:rPr>
+          <w:rFonts w:ascii="Times New Roman" w:hAnsi="Times New Roman" w:cs="Times New Roman"/>
+          <w:sz w:val="24"/>
+          <w:szCs w:val="24"/>
+        </w:rPr>
+        <w:t xml:space="preserve"> from the left sidebar, and go to the </w:t>
+      </w:r>
+      <w:proofErr w:type="spellStart"/>
+      <w:r>
+        <w:rPr>
+          <w:rFonts w:ascii="Times New Roman" w:hAnsi="Times New Roman" w:cs="Times New Roman"/>
+          <w:b/>
+          <w:sz w:val="24"/>
+          <w:szCs w:val="24"/>
+        </w:rPr>
+        <w:t>OAuth</w:t>
+      </w:r>
+      <w:proofErr w:type="spellEnd"/>
+      <w:r>
+        <w:rPr>
+          <w:rFonts w:ascii="Times New Roman" w:hAnsi="Times New Roman" w:cs="Times New Roman"/>
+          <w:b/>
+          <w:sz w:val="24"/>
+          <w:szCs w:val="24"/>
+        </w:rPr>
+        <w:t xml:space="preserve"> consent screen</w:t>
+      </w:r>
+      <w:r>
+        <w:rPr>
+          <w:rFonts w:ascii="Times New Roman" w:hAnsi="Times New Roman" w:cs="Times New Roman"/>
+          <w:sz w:val="24"/>
+          <w:szCs w:val="24"/>
+        </w:rPr>
+        <w:t xml:space="preserve"> tab.</w:t>
+      </w:r>
+    </w:p>
+    <w:p>
+      <w:pPr>
+        <w:spacing w:line="360" w:lineRule="auto"/>
+        <w:jc w:val="both"/>
+        <w:rPr>
+          <w:rFonts w:ascii="Times New Roman" w:hAnsi="Times New Roman" w:cs="Times New Roman"/>
+          <w:sz w:val="24"/>
+          <w:szCs w:val="24"/>
+        </w:rPr>
+      </w:pPr>
+      <w:r>
+        <w:rPr>
+          <w:rFonts w:ascii="Times New Roman" w:hAnsi="Times New Roman" w:cs="Times New Roman"/>
+          <w:noProof/>
+          <w:sz w:val="24"/>
+          <w:szCs w:val="24"/>
+        </w:rPr>
+        <w:drawing>
+          <wp:inline distT="0" distB="0" distL="0" distR="0">
+            <wp:extent cx="5943600" cy="2857837"/>
+            <wp:effectExtent l="19050" t="0" r="0" b="0"/>
+            <wp:docPr id="7" name="Picture 7" descr="Client ID. OAuth Consent Screen - How to get Google Client ID and Client Secret"/>
+            <wp:cNvGraphicFramePr>
+              <a:graphicFrameLocks xmlns:a="http://schemas.openxmlformats.org/drawingml/2006/main" noChangeAspect="1"/>
+            </wp:cNvGraphicFramePr>
+            <a:graphic xmlns:a="http://schemas.openxmlformats.org/drawingml/2006/main">
+              <a:graphicData uri="http://schemas.openxmlformats.org/drawingml/2006/picture">
+                <pic:pic xmlns:pic="http://schemas.openxmlformats.org/drawingml/2006/picture">
+                  <pic:nvPicPr>
+                    <pic:cNvPr id="0" name="Picture 7" descr="Client ID. OAuth Consent Screen - How to get Google Client ID and Client Secret"/>
+                    <pic:cNvPicPr>
+                      <a:picLocks noChangeAspect="1" noChangeArrowheads="1"/>
+                    </pic:cNvPicPr>
+                  </pic:nvPicPr>
+                  <pic:blipFill>
+                    <a:blip r:embed="rId21"/>
+                    <a:srcRect/>
+                    <a:stretch>
+                      <a:fillRect/>
+                    </a:stretch>
+                  </pic:blipFill>
+                  <pic:spPr bwMode="auto">
+                    <a:xfrm>
+                      <a:off x="0" y="0"/>
+                      <a:ext cx="5943600" cy="2857837"/>
+                    </a:xfrm>
+                    <a:prstGeom prst="rect">
+                      <a:avLst/>
+                    </a:prstGeom>
+                    <a:noFill/>
+                    <a:ln w="9525">
+                      <a:noFill/>
+                      <a:miter lim="800000"/>
+                      <a:headEnd/>
+                      <a:tailEnd/>
+                    </a:ln>
+                  </pic:spPr>
+                </pic:pic>
+              </a:graphicData>
+            </a:graphic>
+          </wp:inline>
+        </w:drawing>
+      </w:r>
+    </w:p>
+    <w:p>
+      <w:pPr>
+        <w:spacing w:line="360" w:lineRule="auto"/>
+        <w:jc w:val="both"/>
+        <w:rPr>
+          <w:rFonts w:ascii="Times New Roman" w:hAnsi="Times New Roman" w:cs="Times New Roman"/>
+          <w:sz w:val="24"/>
+          <w:szCs w:val="24"/>
+        </w:rPr>
+      </w:pPr>
+    </w:p>
+    <w:p>
+      <w:pPr>
+        <w:spacing w:line="360" w:lineRule="auto"/>
+        <w:jc w:val="both"/>
+        <w:rPr>
+          <w:rFonts w:ascii="Times New Roman" w:hAnsi="Times New Roman" w:cs="Times New Roman"/>
+          <w:sz w:val="24"/>
+          <w:szCs w:val="24"/>
+        </w:rPr>
+      </w:pPr>
+      <w:r>
+        <w:rPr>
+          <w:rFonts w:ascii="Times New Roman" w:hAnsi="Times New Roman" w:cs="Times New Roman"/>
+          <w:sz w:val="24"/>
+          <w:szCs w:val="24"/>
+        </w:rPr>
+        <w:t>On this tab we need to enter the details about our application, like the application name and few other details. Fill in the necessary details and save them.</w:t>
+      </w:r>
+    </w:p>
+    <w:p>
+      <w:pPr>
+        <w:spacing w:line="360" w:lineRule="auto"/>
+        <w:jc w:val="both"/>
+        <w:rPr>
+          <w:rFonts w:ascii="Times New Roman" w:hAnsi="Times New Roman" w:cs="Times New Roman"/>
+          <w:sz w:val="24"/>
+          <w:szCs w:val="24"/>
+        </w:rPr>
+      </w:pPr>
+      <w:r>
+        <w:rPr>
+          <w:rFonts w:ascii="Times New Roman" w:hAnsi="Times New Roman" w:cs="Times New Roman"/>
+          <w:sz w:val="24"/>
+          <w:szCs w:val="24"/>
+        </w:rPr>
+        <w:t>Next, click on Credentials box under the Credentials tab.</w:t>
+      </w:r>
+    </w:p>
+    <w:p>
+      <w:pPr>
+        <w:spacing w:line="360" w:lineRule="auto"/>
+        <w:jc w:val="both"/>
+        <w:rPr>
+          <w:rFonts w:ascii="Times New Roman" w:hAnsi="Times New Roman" w:cs="Times New Roman"/>
+          <w:sz w:val="24"/>
+          <w:szCs w:val="24"/>
+        </w:rPr>
+      </w:pPr>
+      <w:r>
+        <w:rPr>
+          <w:rFonts w:ascii="Times New Roman" w:hAnsi="Times New Roman" w:cs="Times New Roman"/>
+          <w:noProof/>
+          <w:sz w:val="24"/>
+          <w:szCs w:val="24"/>
+        </w:rPr>
+        <w:lastRenderedPageBreak/>
+        <w:drawing>
+          <wp:inline distT="0" distB="0" distL="0" distR="0">
+            <wp:extent cx="5943600" cy="2857837"/>
+            <wp:effectExtent l="19050" t="0" r="0" b="0"/>
+            <wp:docPr id="13" name="Picture 13" descr="Client ID. Application Name - How to get Google Client ID and Client Secret"/>
+            <wp:cNvGraphicFramePr>
+              <a:graphicFrameLocks xmlns:a="http://schemas.openxmlformats.org/drawingml/2006/main" noChangeAspect="1"/>
+            </wp:cNvGraphicFramePr>
+            <a:graphic xmlns:a="http://schemas.openxmlformats.org/drawingml/2006/main">
+              <a:graphicData uri="http://schemas.openxmlformats.org/drawingml/2006/picture">
+                <pic:pic xmlns:pic="http://schemas.openxmlformats.org/drawingml/2006/picture">
+                  <pic:nvPicPr>
+                    <pic:cNvPr id="0" name="Picture 13" descr="Client ID. Application Name - How to get Google Client ID and Client Secret"/>
+                    <pic:cNvPicPr>
+                      <a:picLocks noChangeAspect="1" noChangeArrowheads="1"/>
+                    </pic:cNvPicPr>
+                  </pic:nvPicPr>
+                  <pic:blipFill>
+                    <a:blip r:embed="rId22"/>
+                    <a:srcRect/>
+                    <a:stretch>
+                      <a:fillRect/>
+                    </a:stretch>
+                  </pic:blipFill>
+                  <pic:spPr bwMode="auto">
+                    <a:xfrm>
+                      <a:off x="0" y="0"/>
+                      <a:ext cx="5943600" cy="2857837"/>
+                    </a:xfrm>
+                    <a:prstGeom prst="rect">
+                      <a:avLst/>
+                    </a:prstGeom>
+                    <a:noFill/>
+                    <a:ln w="9525">
+                      <a:noFill/>
+                      <a:miter lim="800000"/>
+                      <a:headEnd/>
+                      <a:tailEnd/>
+                    </a:ln>
+                  </pic:spPr>
+                </pic:pic>
+              </a:graphicData>
+            </a:graphic>
+          </wp:inline>
+        </w:drawing>
+      </w:r>
+    </w:p>
+    <w:p>
+      <w:pPr>
+        <w:spacing w:line="360" w:lineRule="auto"/>
+        <w:jc w:val="both"/>
+        <w:rPr>
+          <w:rFonts w:ascii="Times New Roman" w:hAnsi="Times New Roman" w:cs="Times New Roman"/>
+          <w:sz w:val="24"/>
+          <w:szCs w:val="24"/>
+        </w:rPr>
+      </w:pPr>
+      <w:r>
+        <w:rPr>
+          <w:rFonts w:ascii="Times New Roman" w:hAnsi="Times New Roman" w:cs="Times New Roman"/>
+          <w:sz w:val="24"/>
+          <w:szCs w:val="24"/>
+        </w:rPr>
+        <w:t xml:space="preserve">Click </w:t>
+      </w:r>
+      <w:r>
+        <w:rPr>
+          <w:rFonts w:ascii="Times New Roman" w:hAnsi="Times New Roman" w:cs="Times New Roman"/>
+          <w:b/>
+          <w:sz w:val="24"/>
+          <w:szCs w:val="24"/>
+        </w:rPr>
+        <w:t>Client credentials&gt;</w:t>
+      </w:r>
+      <w:proofErr w:type="spellStart"/>
+      <w:r>
+        <w:rPr>
+          <w:rFonts w:ascii="Times New Roman" w:hAnsi="Times New Roman" w:cs="Times New Roman"/>
+          <w:b/>
+          <w:sz w:val="24"/>
+          <w:szCs w:val="24"/>
+        </w:rPr>
+        <w:t>OAuth</w:t>
+      </w:r>
+      <w:proofErr w:type="spellEnd"/>
+      <w:r>
+        <w:rPr>
+          <w:rFonts w:ascii="Times New Roman" w:hAnsi="Times New Roman" w:cs="Times New Roman"/>
+          <w:b/>
+          <w:sz w:val="24"/>
+          <w:szCs w:val="24"/>
+        </w:rPr>
+        <w:t xml:space="preserve"> client ID</w:t>
+      </w:r>
+      <w:r>
+        <w:rPr>
+          <w:rFonts w:ascii="Times New Roman" w:hAnsi="Times New Roman" w:cs="Times New Roman"/>
+          <w:sz w:val="24"/>
+          <w:szCs w:val="24"/>
+        </w:rPr>
+        <w:t xml:space="preserve"> to create a new set of credentials for our application. That should present us with a screen that asks us to choose an appropriate application type. It is because a client ID is used to identify a single app to Google’s </w:t>
+      </w:r>
+      <w:proofErr w:type="spellStart"/>
+      <w:r>
+        <w:rPr>
+          <w:rFonts w:ascii="Times New Roman" w:hAnsi="Times New Roman" w:cs="Times New Roman"/>
+          <w:sz w:val="24"/>
+          <w:szCs w:val="24"/>
+        </w:rPr>
+        <w:t>OAuth</w:t>
+      </w:r>
+      <w:proofErr w:type="spellEnd"/>
+      <w:r>
+        <w:rPr>
+          <w:rFonts w:ascii="Times New Roman" w:hAnsi="Times New Roman" w:cs="Times New Roman"/>
+          <w:sz w:val="24"/>
+          <w:szCs w:val="24"/>
+        </w:rPr>
+        <w:t xml:space="preserve"> servers. If our app runs on multiple platforms, each will need its own client ID. See </w:t>
+      </w:r>
+      <w:r>
+        <w:rPr>
+          <w:rFonts w:ascii="Times New Roman" w:hAnsi="Times New Roman" w:cs="Times New Roman"/>
+          <w:b/>
+          <w:color w:val="365F91" w:themeColor="accent1" w:themeShade="BF"/>
+          <w:sz w:val="24"/>
+          <w:szCs w:val="24"/>
+          <w:u w:val="single"/>
+        </w:rPr>
+        <w:t xml:space="preserve">Settings up </w:t>
+      </w:r>
+      <w:proofErr w:type="spellStart"/>
+      <w:r>
+        <w:rPr>
+          <w:rFonts w:ascii="Times New Roman" w:hAnsi="Times New Roman" w:cs="Times New Roman"/>
+          <w:b/>
+          <w:color w:val="365F91" w:themeColor="accent1" w:themeShade="BF"/>
+          <w:sz w:val="24"/>
+          <w:szCs w:val="24"/>
+          <w:u w:val="single"/>
+        </w:rPr>
+        <w:t>OAuth</w:t>
+      </w:r>
+      <w:proofErr w:type="spellEnd"/>
+      <w:r>
+        <w:rPr>
+          <w:rFonts w:ascii="Times New Roman" w:hAnsi="Times New Roman" w:cs="Times New Roman"/>
+          <w:b/>
+          <w:color w:val="365F91" w:themeColor="accent1" w:themeShade="BF"/>
+          <w:sz w:val="24"/>
+          <w:szCs w:val="24"/>
+          <w:u w:val="single"/>
+        </w:rPr>
+        <w:t xml:space="preserve"> 2.0</w:t>
+      </w:r>
+      <w:r>
+        <w:rPr>
+          <w:rFonts w:ascii="Times New Roman" w:hAnsi="Times New Roman" w:cs="Times New Roman"/>
+          <w:sz w:val="24"/>
+          <w:szCs w:val="24"/>
+        </w:rPr>
+        <w:t xml:space="preserve"> for more information.</w:t>
+      </w:r>
+    </w:p>
+    <w:p>
+      <w:pPr>
+        <w:spacing w:line="360" w:lineRule="auto"/>
+        <w:jc w:val="both"/>
+        <w:rPr>
+          <w:rFonts w:ascii="Times New Roman" w:hAnsi="Times New Roman" w:cs="Times New Roman"/>
+          <w:sz w:val="24"/>
+          <w:szCs w:val="24"/>
+        </w:rPr>
+      </w:pPr>
+      <w:r>
+        <w:rPr>
+          <w:rFonts w:ascii="Times New Roman" w:hAnsi="Times New Roman" w:cs="Times New Roman"/>
+          <w:noProof/>
+          <w:sz w:val="24"/>
+          <w:szCs w:val="24"/>
+        </w:rPr>
+        <w:drawing>
+          <wp:inline distT="0" distB="0" distL="0" distR="0">
+            <wp:extent cx="5943600" cy="2857837"/>
+            <wp:effectExtent l="19050" t="0" r="0" b="0"/>
+            <wp:docPr id="16" name="Picture 16" descr="OAuth Client ID - How to get Google Client ID and Client Secret"/>
+            <wp:cNvGraphicFramePr>
+              <a:graphicFrameLocks xmlns:a="http://schemas.openxmlformats.org/drawingml/2006/main" noChangeAspect="1"/>
+            </wp:cNvGraphicFramePr>
+            <a:graphic xmlns:a="http://schemas.openxmlformats.org/drawingml/2006/main">
+              <a:graphicData uri="http://schemas.openxmlformats.org/drawingml/2006/picture">
+                <pic:pic xmlns:pic="http://schemas.openxmlformats.org/drawingml/2006/picture">
+                  <pic:nvPicPr>
+                    <pic:cNvPr id="0" name="Picture 16" descr="OAuth Client ID - How to get Google Client ID and Client Secret"/>
+                    <pic:cNvPicPr>
+                      <a:picLocks noChangeAspect="1" noChangeArrowheads="1"/>
+                    </pic:cNvPicPr>
+                  </pic:nvPicPr>
+                  <pic:blipFill>
+                    <a:blip r:embed="rId23"/>
+                    <a:srcRect/>
+                    <a:stretch>
+                      <a:fillRect/>
+                    </a:stretch>
+                  </pic:blipFill>
+                  <pic:spPr bwMode="auto">
+                    <a:xfrm>
+                      <a:off x="0" y="0"/>
+                      <a:ext cx="5943600" cy="2857837"/>
+                    </a:xfrm>
+                    <a:prstGeom prst="rect">
+                      <a:avLst/>
+                    </a:prstGeom>
+                    <a:noFill/>
+                    <a:ln w="9525">
+                      <a:noFill/>
+                      <a:miter lim="800000"/>
+                      <a:headEnd/>
+                      <a:tailEnd/>
+                    </a:ln>
+                  </pic:spPr>
+                </pic:pic>
+              </a:graphicData>
+            </a:graphic>
+          </wp:inline>
+        </w:drawing>
+      </w:r>
+    </w:p>
+    <w:p>
+      <w:pPr>
+        <w:spacing w:line="360" w:lineRule="auto"/>
+        <w:jc w:val="both"/>
+        <w:rPr>
+          <w:rFonts w:ascii="Times New Roman" w:hAnsi="Times New Roman" w:cs="Times New Roman"/>
+          <w:sz w:val="24"/>
+          <w:szCs w:val="24"/>
+        </w:rPr>
+      </w:pPr>
+      <w:r>
+        <w:rPr>
+          <w:rFonts w:ascii="Times New Roman" w:hAnsi="Times New Roman" w:cs="Times New Roman"/>
+          <w:noProof/>
+          <w:sz w:val="24"/>
+          <w:szCs w:val="24"/>
+        </w:rPr>
+        <w:lastRenderedPageBreak/>
+        <w:drawing>
+          <wp:inline distT="0" distB="0" distL="0" distR="0">
+            <wp:extent cx="5942899" cy="2667000"/>
+            <wp:effectExtent l="19050" t="0" r="701" b="0"/>
+            <wp:docPr id="19" name="Picture 19" descr="Client ID. Web Application - How to get Google Client ID and Client Secret"/>
+            <wp:cNvGraphicFramePr>
+              <a:graphicFrameLocks xmlns:a="http://schemas.openxmlformats.org/drawingml/2006/main" noChangeAspect="1"/>
+            </wp:cNvGraphicFramePr>
+            <a:graphic xmlns:a="http://schemas.openxmlformats.org/drawingml/2006/main">
+              <a:graphicData uri="http://schemas.openxmlformats.org/drawingml/2006/picture">
+                <pic:pic xmlns:pic="http://schemas.openxmlformats.org/drawingml/2006/picture">
+                  <pic:nvPicPr>
+                    <pic:cNvPr id="0" name="Picture 19" descr="Client ID. Web Application - How to get Google Client ID and Client Secret"/>
+                    <pic:cNvPicPr>
+                      <a:picLocks noChangeAspect="1" noChangeArrowheads="1"/>
+                    </pic:cNvPicPr>
+                  </pic:nvPicPr>
+                  <pic:blipFill>
+                    <a:blip r:embed="rId24"/>
+                    <a:srcRect/>
+                    <a:stretch>
+                      <a:fillRect/>
+                    </a:stretch>
+                  </pic:blipFill>
+                  <pic:spPr bwMode="auto">
+                    <a:xfrm>
+                      <a:off x="0" y="0"/>
+                      <a:ext cx="5943600" cy="2667315"/>
+                    </a:xfrm>
+                    <a:prstGeom prst="rect">
+                      <a:avLst/>
+                    </a:prstGeom>
+                    <a:noFill/>
+                    <a:ln w="9525">
+                      <a:noFill/>
+                      <a:miter lim="800000"/>
+                      <a:headEnd/>
+                      <a:tailEnd/>
+                    </a:ln>
+                  </pic:spPr>
+                </pic:pic>
+              </a:graphicData>
+            </a:graphic>
+          </wp:inline>
+        </w:drawing>
+      </w:r>
+    </w:p>
+    <w:p>
+      <w:pPr>
+        <w:spacing w:line="360" w:lineRule="auto"/>
+        <w:jc w:val="both"/>
+        <w:rPr>
+          <w:rFonts w:ascii="Times New Roman" w:hAnsi="Times New Roman" w:cs="Times New Roman"/>
+          <w:sz w:val="24"/>
+          <w:szCs w:val="24"/>
+        </w:rPr>
+      </w:pPr>
+      <w:r>
+        <w:rPr>
+          <w:rFonts w:ascii="Times New Roman" w:hAnsi="Times New Roman" w:cs="Times New Roman"/>
+          <w:sz w:val="24"/>
+          <w:szCs w:val="24"/>
+        </w:rPr>
+        <w:t>Choose an application type.</w:t>
+      </w:r>
+    </w:p>
+    <w:p>
+      <w:pPr>
+        <w:spacing w:line="360" w:lineRule="auto"/>
+        <w:jc w:val="both"/>
+        <w:rPr>
+          <w:rFonts w:ascii="Times New Roman" w:hAnsi="Times New Roman" w:cs="Times New Roman"/>
+          <w:sz w:val="24"/>
+          <w:szCs w:val="24"/>
+        </w:rPr>
+      </w:pPr>
+      <w:r>
+        <w:rPr>
+          <w:rFonts w:ascii="Times New Roman" w:hAnsi="Times New Roman" w:cs="Times New Roman"/>
+          <w:sz w:val="24"/>
+          <w:szCs w:val="24"/>
+        </w:rPr>
+        <w:t xml:space="preserve">Next click on the </w:t>
+      </w:r>
+      <w:r>
+        <w:rPr>
+          <w:rFonts w:ascii="Times New Roman" w:hAnsi="Times New Roman" w:cs="Times New Roman"/>
+          <w:b/>
+          <w:sz w:val="24"/>
+          <w:szCs w:val="24"/>
+        </w:rPr>
+        <w:t>Create</w:t>
+      </w:r>
+      <w:r>
+        <w:rPr>
+          <w:rFonts w:ascii="Times New Roman" w:hAnsi="Times New Roman" w:cs="Times New Roman"/>
+          <w:sz w:val="24"/>
+          <w:szCs w:val="24"/>
+        </w:rPr>
+        <w:t xml:space="preserve"> button. It will be asked us to provide a few more details about our application.</w:t>
+      </w:r>
+    </w:p>
+    <w:p>
+      <w:pPr>
+        <w:spacing w:line="360" w:lineRule="auto"/>
+        <w:jc w:val="both"/>
+        <w:rPr>
+          <w:rFonts w:ascii="Times New Roman" w:hAnsi="Times New Roman" w:cs="Times New Roman"/>
+          <w:sz w:val="24"/>
+          <w:szCs w:val="24"/>
+        </w:rPr>
+      </w:pPr>
+      <w:r>
+        <w:rPr>
+          <w:rFonts w:ascii="Times New Roman" w:hAnsi="Times New Roman" w:cs="Times New Roman"/>
+          <w:sz w:val="24"/>
+          <w:szCs w:val="24"/>
+        </w:rPr>
+        <w:t xml:space="preserve">Enter all the details and save it. After that we need to set the </w:t>
+      </w:r>
+      <w:r>
+        <w:rPr>
+          <w:rFonts w:ascii="Times New Roman" w:hAnsi="Times New Roman" w:cs="Times New Roman"/>
+          <w:b/>
+          <w:sz w:val="24"/>
+          <w:szCs w:val="24"/>
+        </w:rPr>
+        <w:t>Redirect URI</w:t>
+      </w:r>
+      <w:r>
+        <w:rPr>
+          <w:rFonts w:ascii="Times New Roman" w:hAnsi="Times New Roman" w:cs="Times New Roman"/>
+          <w:sz w:val="24"/>
+          <w:szCs w:val="24"/>
+        </w:rPr>
+        <w:t xml:space="preserve"> as per our application settings. It is the URL where the user will be redirected after login.</w:t>
+      </w:r>
+    </w:p>
+    <w:p>
+      <w:pPr>
+        <w:spacing w:line="360" w:lineRule="auto"/>
+        <w:jc w:val="both"/>
+        <w:rPr>
+          <w:rFonts w:ascii="Times New Roman" w:hAnsi="Times New Roman" w:cs="Times New Roman"/>
+          <w:sz w:val="24"/>
+          <w:szCs w:val="24"/>
+        </w:rPr>
+      </w:pPr>
+      <w:r>
+        <w:rPr>
+          <w:rFonts w:ascii="Times New Roman" w:hAnsi="Times New Roman" w:cs="Times New Roman"/>
+          <w:sz w:val="24"/>
+          <w:szCs w:val="24"/>
+        </w:rPr>
+        <w:t xml:space="preserve">At this point, we have created the </w:t>
+      </w:r>
+      <w:r>
+        <w:rPr>
+          <w:rFonts w:ascii="Times New Roman" w:hAnsi="Times New Roman" w:cs="Times New Roman"/>
+          <w:b/>
+          <w:sz w:val="24"/>
+          <w:szCs w:val="24"/>
+        </w:rPr>
+        <w:t>Google OAuth2 client application</w:t>
+      </w:r>
+      <w:r>
+        <w:rPr>
+          <w:rFonts w:ascii="Times New Roman" w:hAnsi="Times New Roman" w:cs="Times New Roman"/>
+          <w:sz w:val="24"/>
+          <w:szCs w:val="24"/>
+        </w:rPr>
+        <w:t>, and now we should be able to use this application to integrate Google login.</w:t>
+      </w:r>
+    </w:p>
+    <w:p>
+      <w:pPr>
+        <w:spacing w:line="360" w:lineRule="auto"/>
+        <w:jc w:val="both"/>
+        <w:rPr>
+          <w:rFonts w:ascii="Times New Roman" w:hAnsi="Times New Roman" w:cs="Times New Roman"/>
+          <w:sz w:val="24"/>
+          <w:szCs w:val="24"/>
+        </w:rPr>
+      </w:pPr>
+      <w:r>
+        <w:rPr>
+          <w:rFonts w:ascii="Times New Roman" w:hAnsi="Times New Roman" w:cs="Times New Roman"/>
+          <w:noProof/>
+          <w:sz w:val="24"/>
+          <w:szCs w:val="24"/>
+        </w:rPr>
+        <w:drawing>
+          <wp:inline distT="0" distB="0" distL="0" distR="0">
+            <wp:extent cx="5942899" cy="2667000"/>
+            <wp:effectExtent l="19050" t="0" r="701" b="0"/>
+            <wp:docPr id="22" name="Picture 22" descr="Copy Google Client ID - How to get Google Client ID and Client Secret"/>
+            <wp:cNvGraphicFramePr>
+              <a:graphicFrameLocks xmlns:a="http://schemas.openxmlformats.org/drawingml/2006/main" noChangeAspect="1"/>
+            </wp:cNvGraphicFramePr>
+            <a:graphic xmlns:a="http://schemas.openxmlformats.org/drawingml/2006/main">
+              <a:graphicData uri="http://schemas.openxmlformats.org/drawingml/2006/picture">
+                <pic:pic xmlns:pic="http://schemas.openxmlformats.org/drawingml/2006/picture">
+                  <pic:nvPicPr>
+                    <pic:cNvPr id="0" name="Picture 22" descr="Copy Google Client ID - How to get Google Client ID and Client Secret"/>
+                    <pic:cNvPicPr>
+                      <a:picLocks noChangeAspect="1" noChangeArrowheads="1"/>
+                    </pic:cNvPicPr>
+                  </pic:nvPicPr>
+                  <pic:blipFill>
+                    <a:blip r:embed="rId25"/>
+                    <a:srcRect/>
+                    <a:stretch>
+                      <a:fillRect/>
+                    </a:stretch>
+                  </pic:blipFill>
+                  <pic:spPr bwMode="auto">
+                    <a:xfrm>
+                      <a:off x="0" y="0"/>
+                      <a:ext cx="5943600" cy="2667315"/>
+                    </a:xfrm>
+                    <a:prstGeom prst="rect">
+                      <a:avLst/>
+                    </a:prstGeom>
+                    <a:noFill/>
+                    <a:ln w="9525">
+                      <a:noFill/>
+                      <a:miter lim="800000"/>
+                      <a:headEnd/>
+                      <a:tailEnd/>
+                    </a:ln>
+                  </pic:spPr>
+                </pic:pic>
+              </a:graphicData>
+            </a:graphic>
+          </wp:inline>
+        </w:drawing>
+      </w:r>
+    </w:p>
+    <w:p>
+      <w:pPr>
+        <w:spacing w:line="360" w:lineRule="auto"/>
+        <w:jc w:val="both"/>
+        <w:rPr>
+          <w:rFonts w:ascii="Times New Roman" w:hAnsi="Times New Roman" w:cs="Times New Roman"/>
+          <w:sz w:val="24"/>
+          <w:szCs w:val="24"/>
+        </w:rPr>
+      </w:pPr>
+      <w:r>
+        <w:rPr>
+          <w:rFonts w:ascii="Times New Roman" w:hAnsi="Times New Roman" w:cs="Times New Roman"/>
+          <w:sz w:val="24"/>
+          <w:szCs w:val="24"/>
+        </w:rPr>
+        <w:t xml:space="preserve">Lastly we have to note down or copy the </w:t>
+      </w:r>
+      <w:r>
+        <w:rPr>
+          <w:rFonts w:ascii="Times New Roman" w:hAnsi="Times New Roman" w:cs="Times New Roman"/>
+          <w:b/>
+          <w:sz w:val="24"/>
+          <w:szCs w:val="24"/>
+        </w:rPr>
+        <w:t>Client ID</w:t>
+      </w:r>
+      <w:r>
+        <w:rPr>
+          <w:rFonts w:ascii="Times New Roman" w:hAnsi="Times New Roman" w:cs="Times New Roman"/>
+          <w:sz w:val="24"/>
+          <w:szCs w:val="24"/>
+        </w:rPr>
+        <w:t xml:space="preserve"> and </w:t>
+      </w:r>
+      <w:r>
+        <w:rPr>
+          <w:rFonts w:ascii="Times New Roman" w:hAnsi="Times New Roman" w:cs="Times New Roman"/>
+          <w:b/>
+          <w:sz w:val="24"/>
+          <w:szCs w:val="24"/>
+        </w:rPr>
+        <w:t>Client Secret</w:t>
+      </w:r>
+      <w:r>
+        <w:rPr>
+          <w:rFonts w:ascii="Times New Roman" w:hAnsi="Times New Roman" w:cs="Times New Roman"/>
+          <w:sz w:val="24"/>
+          <w:szCs w:val="24"/>
+        </w:rPr>
+        <w:t xml:space="preserve"> values that will be required during the application configuration on our end. </w:t>
+      </w:r>
+    </w:p>
+    <w:p>
+      <w:pPr>
+        <w:spacing w:line="360" w:lineRule="auto"/>
+        <w:jc w:val="both"/>
+        <w:rPr>
+          <w:rFonts w:ascii="Times New Roman" w:hAnsi="Times New Roman" w:cs="Times New Roman"/>
+          <w:b/>
+          <w:sz w:val="24"/>
+          <w:szCs w:val="24"/>
+        </w:rPr>
+      </w:pPr>
+    </w:p>
+    <w:p>
+      <w:pPr>
+        <w:jc w:val="both"/>
+        <w:rPr>
+          <w:rFonts w:ascii="Times New Roman" w:hAnsi="Times New Roman" w:cs="Times New Roman"/>
+          <w:color w:val="000000" w:themeColor="text1"/>
+          <w:sz w:val="24"/>
+          <w:szCs w:val="24"/>
+        </w:rPr>
+      </w:pPr>
+    </w:p>
     <w:sectPr>
       <w:pgSz w:w="11907" w:h="16839" w:code="9"/>
       <w:pgMar w:top="720" w:right="720" w:bottom="720" w:left="720" w:header="708" w:footer="708" w:gutter="0"/>
@@ -5264,6 +6785,92 @@
     </w:lvl>
   </w:abstractNum>
   <w:abstractNum w:abstractNumId="7">
+    <w:nsid w:val="4FAA7C7F"/>
+    <w:multiLevelType w:val="hybridMultilevel"/>
+    <w:tmpl w:val="C08AEFB4"/>
+    <w:lvl w:ilvl="0" w:tplc="0409000F">
+      <w:start w:val="1"/>
+      <w:numFmt w:val="decimal"/>
+      <w:lvlText w:val="%1."/>
+      <w:lvlJc w:val="left"/>
+      <w:pPr>
+        <w:ind w:left="720" w:hanging="360"/>
+      </w:pPr>
+    </w:lvl>
+    <w:lvl w:ilvl="1" w:tplc="04090019" w:tentative="1">
+      <w:start w:val="1"/>
+      <w:numFmt w:val="lowerLetter"/>
+      <w:lvlText w:val="%2."/>
+      <w:lvlJc w:val="left"/>
+      <w:pPr>
+        <w:ind w:left="1440" w:hanging="360"/>
+      </w:pPr>
+    </w:lvl>
+    <w:lvl w:ilvl="2" w:tplc="0409001B" w:tentative="1">
+      <w:start w:val="1"/>
+      <w:numFmt w:val="lowerRoman"/>
+      <w:lvlText w:val="%3."/>
+      <w:lvlJc w:val="right"/>
+      <w:pPr>
+        <w:ind w:left="2160" w:hanging="180"/>
+      </w:pPr>
+    </w:lvl>
+    <w:lvl w:ilvl="3" w:tplc="0409000F" w:tentative="1">
+      <w:start w:val="1"/>
+      <w:numFmt w:val="decimal"/>
+      <w:lvlText w:val="%4."/>
+      <w:lvlJc w:val="left"/>
+      <w:pPr>
+        <w:ind w:left="2880" w:hanging="360"/>
+      </w:pPr>
+    </w:lvl>
+    <w:lvl w:ilvl="4" w:tplc="04090019" w:tentative="1">
+      <w:start w:val="1"/>
+      <w:numFmt w:val="lowerLetter"/>
+      <w:lvlText w:val="%5."/>
+      <w:lvlJc w:val="left"/>
+      <w:pPr>
+        <w:ind w:left="3600" w:hanging="360"/>
+      </w:pPr>
+    </w:lvl>
+    <w:lvl w:ilvl="5" w:tplc="0409001B" w:tentative="1">
+      <w:start w:val="1"/>
+      <w:numFmt w:val="lowerRoman"/>
+      <w:lvlText w:val="%6."/>
+      <w:lvlJc w:val="right"/>
+      <w:pPr>
+        <w:ind w:left="4320" w:hanging="180"/>
+      </w:pPr>
+    </w:lvl>
+    <w:lvl w:ilvl="6" w:tplc="0409000F" w:tentative="1">
+      <w:start w:val="1"/>
+      <w:numFmt w:val="decimal"/>
+      <w:lvlText w:val="%7."/>
+      <w:lvlJc w:val="left"/>
+      <w:pPr>
+        <w:ind w:left="5040" w:hanging="360"/>
+      </w:pPr>
+    </w:lvl>
+    <w:lvl w:ilvl="7" w:tplc="04090019" w:tentative="1">
+      <w:start w:val="1"/>
+      <w:numFmt w:val="lowerLetter"/>
+      <w:lvlText w:val="%8."/>
+      <w:lvlJc w:val="left"/>
+      <w:pPr>
+        <w:ind w:left="5760" w:hanging="360"/>
+      </w:pPr>
+    </w:lvl>
+    <w:lvl w:ilvl="8" w:tplc="0409001B" w:tentative="1">
+      <w:start w:val="1"/>
+      <w:numFmt w:val="lowerRoman"/>
+      <w:lvlText w:val="%9."/>
+      <w:lvlJc w:val="right"/>
+      <w:pPr>
+        <w:ind w:left="6480" w:hanging="180"/>
+      </w:pPr>
+    </w:lvl>
+  </w:abstractNum>
+  <w:abstractNum w:abstractNumId="8">
     <w:nsid w:val="543F2CC3"/>
     <w:multiLevelType w:val="hybridMultilevel"/>
     <w:tmpl w:val="21BA5968"/>
@@ -5376,7 +6983,7 @@
       </w:rPr>
     </w:lvl>
   </w:abstractNum>
-  <w:abstractNum w:abstractNumId="8">
+  <w:abstractNum w:abstractNumId="9">
     <w:nsid w:val="614F4C89"/>
     <w:multiLevelType w:val="hybridMultilevel"/>
     <w:tmpl w:val="5BE02076"/>
@@ -5489,7 +7096,7 @@
       </w:rPr>
     </w:lvl>
   </w:abstractNum>
-  <w:abstractNum w:abstractNumId="9">
+  <w:abstractNum w:abstractNumId="10">
     <w:nsid w:val="72A334A0"/>
     <w:multiLevelType w:val="hybridMultilevel"/>
     <w:tmpl w:val="5734B6E8"/>
@@ -5575,7 +7182,7 @@
       </w:pPr>
     </w:lvl>
   </w:abstractNum>
-  <w:abstractNum w:abstractNumId="10">
+  <w:abstractNum w:abstractNumId="11">
     <w:nsid w:val="764871F3"/>
     <w:multiLevelType w:val="multilevel"/>
     <w:tmpl w:val="C52A63D0"/>
@@ -5692,7 +7299,7 @@
     </w:lvl>
   </w:abstractNum>
   <w:num w:numId="1">
-    <w:abstractNumId w:val="10"/>
+    <w:abstractNumId w:val="11"/>
   </w:num>
   <w:num w:numId="2">
     <w:abstractNumId w:val="0"/>
@@ -5701,7 +7308,7 @@
     <w:abstractNumId w:val="5"/>
   </w:num>
   <w:num w:numId="4">
-    <w:abstractNumId w:val="7"/>
+    <w:abstractNumId w:val="8"/>
   </w:num>
   <w:num w:numId="5">
     <w:abstractNumId w:val="1"/>
@@ -5716,13 +7323,16 @@
     <w:abstractNumId w:val="2"/>
   </w:num>
   <w:num w:numId="9">
-    <w:abstractNumId w:val="8"/>
+    <w:abstractNumId w:val="9"/>
   </w:num>
   <w:num w:numId="10">
-    <w:abstractNumId w:val="9"/>
+    <w:abstractNumId w:val="10"/>
   </w:num>
   <w:num w:numId="11">
     <w:abstractNumId w:val="6"/>
+  </w:num>
+  <w:num w:numId="12">
+    <w:abstractNumId w:val="7"/>
   </w:num>
 </w:numbering>
 </file>
@@ -6018,6 +7628,15 @@
       <w:b/>
       <w:bCs/>
     </w:rPr>
+  </w:style>
+  <w:style w:type="paragraph" w:styleId="NoSpacing">
+    <w:name w:val="No Spacing"/>
+    <w:uiPriority w:val="1"/>
+    <w:qFormat/>
+    <w:rsid w:val="006A0951"/>
+    <w:pPr>
+      <w:spacing w:after="0" w:line="240" w:lineRule="auto"/>
+    </w:pPr>
   </w:style>
 </w:styles>
 </file>

</xml_diff>